<commit_message>
Possible fix for issue #5. Add section to user guide for outputs
</commit_message>
<xml_diff>
--- a/deploy/docs/LANDIS-II Biomass Harvest v3.0 User Guide.docx
+++ b/deploy/docs/LANDIS-II Biomass Harvest v3.0 User Guide.docx
@@ -25,11 +25,21 @@
       <w:r>
         <w:t xml:space="preserve"> v</w:t>
       </w:r>
-      <w:fldSimple w:instr=" DOCPROPERTY  &quot;Extension Version&quot;  \* MERGEFORMAT ">
-        <w:r>
-          <w:t>3.0</w:t>
-        </w:r>
-      </w:fldSimple>
+      <w:r>
+        <w:fldChar w:fldCharType="begin"/>
+      </w:r>
+      <w:r>
+        <w:instrText xml:space="preserve"> DOCPROPERTY  "Extension Version"  \* MERGEFORMAT </w:instrText>
+      </w:r>
+      <w:r>
+        <w:fldChar w:fldCharType="separate"/>
+      </w:r>
+      <w:r>
+        <w:t>3.0</w:t>
+      </w:r>
+      <w:r>
+        <w:fldChar w:fldCharType="end"/>
+      </w:r>
     </w:p>
     <w:p>
       <w:pPr>
@@ -150,7 +160,7 @@
         <w:rPr>
           <w:noProof/>
         </w:rPr>
-        <w:t>April 23, 2015</w:t>
+        <w:t>September 17, 2015</w:t>
       </w:r>
       <w:r>
         <w:rPr>
@@ -242,56 +252,1182 @@
         </w:rPr>
         <w:fldChar w:fldCharType="separate"/>
       </w:r>
-      <w:bookmarkStart w:id="2" w:name="_GoBack"/>
-      <w:bookmarkEnd w:id="2"/>
-      <w:r>
-        <w:rPr>
-          <w:rStyle w:val="Hyperlink"/>
+      <w:hyperlink w:anchor="_Toc430271795" w:history="1">
+        <w:r>
+          <w:rPr>
+            <w:rStyle w:val="Hyperlink"/>
+            <w:noProof/>
+          </w:rPr>
+          <w:t>1</w:t>
+        </w:r>
+        <w:r>
+          <w:rPr>
+            <w:rFonts w:asciiTheme="minorHAnsi" w:eastAsiaTheme="minorEastAsia" w:hAnsiTheme="minorHAnsi" w:cstheme="minorBidi"/>
+            <w:b w:val="0"/>
+            <w:bCs w:val="0"/>
+            <w:caps w:val="0"/>
+            <w:noProof/>
+            <w:sz w:val="22"/>
+            <w:szCs w:val="22"/>
+          </w:rPr>
+          <w:tab/>
+        </w:r>
+        <w:r>
+          <w:rPr>
+            <w:rStyle w:val="Hyperlink"/>
+            <w:noProof/>
+          </w:rPr>
+          <w:t>Introduction</w:t>
+        </w:r>
+        <w:r>
+          <w:rPr>
+            <w:noProof/>
+            <w:webHidden/>
+          </w:rPr>
+          <w:tab/>
+        </w:r>
+        <w:r>
+          <w:rPr>
+            <w:noProof/>
+            <w:webHidden/>
+          </w:rPr>
+          <w:fldChar w:fldCharType="begin"/>
+        </w:r>
+        <w:r>
+          <w:rPr>
+            <w:noProof/>
+            <w:webHidden/>
+          </w:rPr>
+          <w:instrText xml:space="preserve"> PAGEREF _Toc430271795 \h </w:instrText>
+        </w:r>
+        <w:r>
+          <w:rPr>
+            <w:noProof/>
+            <w:webHidden/>
+          </w:rPr>
+        </w:r>
+        <w:r>
+          <w:rPr>
+            <w:noProof/>
+            <w:webHidden/>
+          </w:rPr>
+          <w:fldChar w:fldCharType="separate"/>
+        </w:r>
+        <w:r>
+          <w:rPr>
+            <w:noProof/>
+            <w:webHidden/>
+          </w:rPr>
+          <w:t>2</w:t>
+        </w:r>
+        <w:r>
+          <w:rPr>
+            <w:noProof/>
+            <w:webHidden/>
+          </w:rPr>
+          <w:fldChar w:fldCharType="end"/>
+        </w:r>
+      </w:hyperlink>
+    </w:p>
+    <w:p>
+      <w:pPr>
+        <w:pStyle w:val="TOC2"/>
+        <w:tabs>
+          <w:tab w:val="left" w:pos="720"/>
+          <w:tab w:val="right" w:leader="dot" w:pos="8976"/>
+        </w:tabs>
+        <w:rPr>
+          <w:rFonts w:asciiTheme="minorHAnsi" w:eastAsiaTheme="minorEastAsia" w:hAnsiTheme="minorHAnsi" w:cstheme="minorBidi"/>
           <w:noProof/>
-        </w:rPr>
-        <w:fldChar w:fldCharType="begin"/>
-      </w:r>
-      <w:r>
-        <w:rPr>
-          <w:rStyle w:val="Hyperlink"/>
+          <w:sz w:val="22"/>
+          <w:szCs w:val="22"/>
+        </w:rPr>
+      </w:pPr>
+      <w:hyperlink w:anchor="_Toc430271796" w:history="1">
+        <w:r>
+          <w:rPr>
+            <w:rStyle w:val="Hyperlink"/>
+            <w:noProof/>
+          </w:rPr>
+          <w:t>1.1</w:t>
+        </w:r>
+        <w:r>
+          <w:rPr>
+            <w:rFonts w:asciiTheme="minorHAnsi" w:eastAsiaTheme="minorEastAsia" w:hAnsiTheme="minorHAnsi" w:cstheme="minorBidi"/>
+            <w:noProof/>
+            <w:sz w:val="22"/>
+            <w:szCs w:val="22"/>
+          </w:rPr>
+          <w:tab/>
+        </w:r>
+        <w:r>
+          <w:rPr>
+            <w:rStyle w:val="Hyperlink"/>
+            <w:noProof/>
+          </w:rPr>
+          <w:t>Major Releases</w:t>
+        </w:r>
+        <w:r>
+          <w:rPr>
+            <w:noProof/>
+            <w:webHidden/>
+          </w:rPr>
+          <w:tab/>
+        </w:r>
+        <w:r>
+          <w:rPr>
+            <w:noProof/>
+            <w:webHidden/>
+          </w:rPr>
+          <w:fldChar w:fldCharType="begin"/>
+        </w:r>
+        <w:r>
+          <w:rPr>
+            <w:noProof/>
+            <w:webHidden/>
+          </w:rPr>
+          <w:instrText xml:space="preserve"> PAGEREF _Toc430271796 \h </w:instrText>
+        </w:r>
+        <w:r>
+          <w:rPr>
+            <w:noProof/>
+            <w:webHidden/>
+          </w:rPr>
+        </w:r>
+        <w:r>
+          <w:rPr>
+            <w:noProof/>
+            <w:webHidden/>
+          </w:rPr>
+          <w:fldChar w:fldCharType="separate"/>
+        </w:r>
+        <w:r>
+          <w:rPr>
+            <w:noProof/>
+            <w:webHidden/>
+          </w:rPr>
+          <w:t>2</w:t>
+        </w:r>
+        <w:r>
+          <w:rPr>
+            <w:noProof/>
+            <w:webHidden/>
+          </w:rPr>
+          <w:fldChar w:fldCharType="end"/>
+        </w:r>
+      </w:hyperlink>
+    </w:p>
+    <w:p>
+      <w:pPr>
+        <w:pStyle w:val="TOC3"/>
+        <w:tabs>
+          <w:tab w:val="left" w:pos="1200"/>
+          <w:tab w:val="right" w:leader="dot" w:pos="8976"/>
+        </w:tabs>
+        <w:rPr>
+          <w:rFonts w:asciiTheme="minorHAnsi" w:eastAsiaTheme="minorEastAsia" w:hAnsiTheme="minorHAnsi" w:cstheme="minorBidi"/>
+          <w:i w:val="0"/>
+          <w:iCs w:val="0"/>
           <w:noProof/>
-        </w:rPr>
-        <w:instrText xml:space="preserve"> </w:instrText>
-      </w:r>
-      <w:r>
-        <w:rPr>
+          <w:sz w:val="22"/>
+          <w:szCs w:val="22"/>
+        </w:rPr>
+      </w:pPr>
+      <w:hyperlink w:anchor="_Toc430271797" w:history="1">
+        <w:r>
+          <w:rPr>
+            <w:rStyle w:val="Hyperlink"/>
+            <w:noProof/>
+          </w:rPr>
+          <w:t>1.1.1</w:t>
+        </w:r>
+        <w:r>
+          <w:rPr>
+            <w:rFonts w:asciiTheme="minorHAnsi" w:eastAsiaTheme="minorEastAsia" w:hAnsiTheme="minorHAnsi" w:cstheme="minorBidi"/>
+            <w:i w:val="0"/>
+            <w:iCs w:val="0"/>
+            <w:noProof/>
+            <w:sz w:val="22"/>
+            <w:szCs w:val="22"/>
+          </w:rPr>
+          <w:tab/>
+        </w:r>
+        <w:r>
+          <w:rPr>
+            <w:rStyle w:val="Hyperlink"/>
+            <w:noProof/>
+          </w:rPr>
+          <w:t>Version 3.0</w:t>
+        </w:r>
+        <w:r>
+          <w:rPr>
+            <w:noProof/>
+            <w:webHidden/>
+          </w:rPr>
+          <w:tab/>
+        </w:r>
+        <w:r>
+          <w:rPr>
+            <w:noProof/>
+            <w:webHidden/>
+          </w:rPr>
+          <w:fldChar w:fldCharType="begin"/>
+        </w:r>
+        <w:r>
+          <w:rPr>
+            <w:noProof/>
+            <w:webHidden/>
+          </w:rPr>
+          <w:instrText xml:space="preserve"> PAGEREF _Toc430271797 \h </w:instrText>
+        </w:r>
+        <w:r>
+          <w:rPr>
+            <w:noProof/>
+            <w:webHidden/>
+          </w:rPr>
+        </w:r>
+        <w:r>
+          <w:rPr>
+            <w:noProof/>
+            <w:webHidden/>
+          </w:rPr>
+          <w:fldChar w:fldCharType="separate"/>
+        </w:r>
+        <w:r>
+          <w:rPr>
+            <w:noProof/>
+            <w:webHidden/>
+          </w:rPr>
+          <w:t>2</w:t>
+        </w:r>
+        <w:r>
+          <w:rPr>
+            <w:noProof/>
+            <w:webHidden/>
+          </w:rPr>
+          <w:fldChar w:fldCharType="end"/>
+        </w:r>
+      </w:hyperlink>
+    </w:p>
+    <w:p>
+      <w:pPr>
+        <w:pStyle w:val="TOC3"/>
+        <w:tabs>
+          <w:tab w:val="left" w:pos="1200"/>
+          <w:tab w:val="right" w:leader="dot" w:pos="8976"/>
+        </w:tabs>
+        <w:rPr>
+          <w:rFonts w:asciiTheme="minorHAnsi" w:eastAsiaTheme="minorEastAsia" w:hAnsiTheme="minorHAnsi" w:cstheme="minorBidi"/>
+          <w:i w:val="0"/>
+          <w:iCs w:val="0"/>
           <w:noProof/>
-        </w:rPr>
-        <w:instrText>HYPERLINK \l "_Toc417562811"</w:instrText>
-      </w:r>
-      <w:r>
-        <w:rPr>
-          <w:rStyle w:val="Hyperlink"/>
+          <w:sz w:val="22"/>
+          <w:szCs w:val="22"/>
+        </w:rPr>
+      </w:pPr>
+      <w:hyperlink w:anchor="_Toc430271798" w:history="1">
+        <w:r>
+          <w:rPr>
+            <w:rStyle w:val="Hyperlink"/>
+            <w:noProof/>
+          </w:rPr>
+          <w:t>1.1.2</w:t>
+        </w:r>
+        <w:r>
+          <w:rPr>
+            <w:rFonts w:asciiTheme="minorHAnsi" w:eastAsiaTheme="minorEastAsia" w:hAnsiTheme="minorHAnsi" w:cstheme="minorBidi"/>
+            <w:i w:val="0"/>
+            <w:iCs w:val="0"/>
+            <w:noProof/>
+            <w:sz w:val="22"/>
+            <w:szCs w:val="22"/>
+          </w:rPr>
+          <w:tab/>
+        </w:r>
+        <w:r>
+          <w:rPr>
+            <w:rStyle w:val="Hyperlink"/>
+            <w:noProof/>
+          </w:rPr>
+          <w:t>Version 2.2</w:t>
+        </w:r>
+        <w:r>
+          <w:rPr>
+            <w:noProof/>
+            <w:webHidden/>
+          </w:rPr>
+          <w:tab/>
+        </w:r>
+        <w:r>
+          <w:rPr>
+            <w:noProof/>
+            <w:webHidden/>
+          </w:rPr>
+          <w:fldChar w:fldCharType="begin"/>
+        </w:r>
+        <w:r>
+          <w:rPr>
+            <w:noProof/>
+            <w:webHidden/>
+          </w:rPr>
+          <w:instrText xml:space="preserve"> PAGEREF _Toc430271798 \h </w:instrText>
+        </w:r>
+        <w:r>
+          <w:rPr>
+            <w:noProof/>
+            <w:webHidden/>
+          </w:rPr>
+        </w:r>
+        <w:r>
+          <w:rPr>
+            <w:noProof/>
+            <w:webHidden/>
+          </w:rPr>
+          <w:fldChar w:fldCharType="separate"/>
+        </w:r>
+        <w:r>
+          <w:rPr>
+            <w:noProof/>
+            <w:webHidden/>
+          </w:rPr>
+          <w:t>2</w:t>
+        </w:r>
+        <w:r>
+          <w:rPr>
+            <w:noProof/>
+            <w:webHidden/>
+          </w:rPr>
+          <w:fldChar w:fldCharType="end"/>
+        </w:r>
+      </w:hyperlink>
+    </w:p>
+    <w:p>
+      <w:pPr>
+        <w:pStyle w:val="TOC3"/>
+        <w:tabs>
+          <w:tab w:val="left" w:pos="1200"/>
+          <w:tab w:val="right" w:leader="dot" w:pos="8976"/>
+        </w:tabs>
+        <w:rPr>
+          <w:rFonts w:asciiTheme="minorHAnsi" w:eastAsiaTheme="minorEastAsia" w:hAnsiTheme="minorHAnsi" w:cstheme="minorBidi"/>
+          <w:i w:val="0"/>
+          <w:iCs w:val="0"/>
           <w:noProof/>
-        </w:rPr>
-        <w:instrText xml:space="preserve"> </w:instrText>
-      </w:r>
-      <w:r>
-        <w:rPr>
-          <w:rStyle w:val="Hyperlink"/>
+          <w:sz w:val="22"/>
+          <w:szCs w:val="22"/>
+        </w:rPr>
+      </w:pPr>
+      <w:hyperlink w:anchor="_Toc430271799" w:history="1">
+        <w:r>
+          <w:rPr>
+            <w:rStyle w:val="Hyperlink"/>
+            <w:noProof/>
+          </w:rPr>
+          <w:t>1.1.3</w:t>
+        </w:r>
+        <w:r>
+          <w:rPr>
+            <w:rFonts w:asciiTheme="minorHAnsi" w:eastAsiaTheme="minorEastAsia" w:hAnsiTheme="minorHAnsi" w:cstheme="minorBidi"/>
+            <w:i w:val="0"/>
+            <w:iCs w:val="0"/>
+            <w:noProof/>
+            <w:sz w:val="22"/>
+            <w:szCs w:val="22"/>
+          </w:rPr>
+          <w:tab/>
+        </w:r>
+        <w:r>
+          <w:rPr>
+            <w:rStyle w:val="Hyperlink"/>
+            <w:noProof/>
+          </w:rPr>
+          <w:t>Version 2.1</w:t>
+        </w:r>
+        <w:r>
+          <w:rPr>
+            <w:noProof/>
+            <w:webHidden/>
+          </w:rPr>
+          <w:tab/>
+        </w:r>
+        <w:r>
+          <w:rPr>
+            <w:noProof/>
+            <w:webHidden/>
+          </w:rPr>
+          <w:fldChar w:fldCharType="begin"/>
+        </w:r>
+        <w:r>
+          <w:rPr>
+            <w:noProof/>
+            <w:webHidden/>
+          </w:rPr>
+          <w:instrText xml:space="preserve"> PAGEREF _Toc430271799 \h </w:instrText>
+        </w:r>
+        <w:r>
+          <w:rPr>
+            <w:noProof/>
+            <w:webHidden/>
+          </w:rPr>
+        </w:r>
+        <w:r>
+          <w:rPr>
+            <w:noProof/>
+            <w:webHidden/>
+          </w:rPr>
+          <w:fldChar w:fldCharType="separate"/>
+        </w:r>
+        <w:r>
+          <w:rPr>
+            <w:noProof/>
+            <w:webHidden/>
+          </w:rPr>
+          <w:t>2</w:t>
+        </w:r>
+        <w:r>
+          <w:rPr>
+            <w:noProof/>
+            <w:webHidden/>
+          </w:rPr>
+          <w:fldChar w:fldCharType="end"/>
+        </w:r>
+      </w:hyperlink>
+    </w:p>
+    <w:p>
+      <w:pPr>
+        <w:pStyle w:val="TOC3"/>
+        <w:tabs>
+          <w:tab w:val="left" w:pos="1200"/>
+          <w:tab w:val="right" w:leader="dot" w:pos="8976"/>
+        </w:tabs>
+        <w:rPr>
+          <w:rFonts w:asciiTheme="minorHAnsi" w:eastAsiaTheme="minorEastAsia" w:hAnsiTheme="minorHAnsi" w:cstheme="minorBidi"/>
+          <w:i w:val="0"/>
+          <w:iCs w:val="0"/>
           <w:noProof/>
-        </w:rPr>
-      </w:r>
-      <w:r>
-        <w:rPr>
-          <w:rStyle w:val="Hyperlink"/>
+          <w:sz w:val="22"/>
+          <w:szCs w:val="22"/>
+        </w:rPr>
+      </w:pPr>
+      <w:hyperlink w:anchor="_Toc430271800" w:history="1">
+        <w:r>
+          <w:rPr>
+            <w:rStyle w:val="Hyperlink"/>
+            <w:noProof/>
+          </w:rPr>
+          <w:t>1.1.4</w:t>
+        </w:r>
+        <w:r>
+          <w:rPr>
+            <w:rFonts w:asciiTheme="minorHAnsi" w:eastAsiaTheme="minorEastAsia" w:hAnsiTheme="minorHAnsi" w:cstheme="minorBidi"/>
+            <w:i w:val="0"/>
+            <w:iCs w:val="0"/>
+            <w:noProof/>
+            <w:sz w:val="22"/>
+            <w:szCs w:val="22"/>
+          </w:rPr>
+          <w:tab/>
+        </w:r>
+        <w:r>
+          <w:rPr>
+            <w:rStyle w:val="Hyperlink"/>
+            <w:noProof/>
+          </w:rPr>
+          <w:t>Version 2.0</w:t>
+        </w:r>
+        <w:r>
+          <w:rPr>
+            <w:noProof/>
+            <w:webHidden/>
+          </w:rPr>
+          <w:tab/>
+        </w:r>
+        <w:r>
+          <w:rPr>
+            <w:noProof/>
+            <w:webHidden/>
+          </w:rPr>
+          <w:fldChar w:fldCharType="begin"/>
+        </w:r>
+        <w:r>
+          <w:rPr>
+            <w:noProof/>
+            <w:webHidden/>
+          </w:rPr>
+          <w:instrText xml:space="preserve"> PAGEREF _Toc430271800 \h </w:instrText>
+        </w:r>
+        <w:r>
+          <w:rPr>
+            <w:noProof/>
+            <w:webHidden/>
+          </w:rPr>
+        </w:r>
+        <w:r>
+          <w:rPr>
+            <w:noProof/>
+            <w:webHidden/>
+          </w:rPr>
+          <w:fldChar w:fldCharType="separate"/>
+        </w:r>
+        <w:r>
+          <w:rPr>
+            <w:noProof/>
+            <w:webHidden/>
+          </w:rPr>
+          <w:t>2</w:t>
+        </w:r>
+        <w:r>
+          <w:rPr>
+            <w:noProof/>
+            <w:webHidden/>
+          </w:rPr>
+          <w:fldChar w:fldCharType="end"/>
+        </w:r>
+      </w:hyperlink>
+    </w:p>
+    <w:p>
+      <w:pPr>
+        <w:pStyle w:val="TOC3"/>
+        <w:tabs>
+          <w:tab w:val="left" w:pos="1200"/>
+          <w:tab w:val="right" w:leader="dot" w:pos="8976"/>
+        </w:tabs>
+        <w:rPr>
+          <w:rFonts w:asciiTheme="minorHAnsi" w:eastAsiaTheme="minorEastAsia" w:hAnsiTheme="minorHAnsi" w:cstheme="minorBidi"/>
+          <w:i w:val="0"/>
+          <w:iCs w:val="0"/>
           <w:noProof/>
-        </w:rPr>
-        <w:fldChar w:fldCharType="separate"/>
-      </w:r>
-      <w:r>
-        <w:rPr>
-          <w:rStyle w:val="Hyperlink"/>
+          <w:sz w:val="22"/>
+          <w:szCs w:val="22"/>
+        </w:rPr>
+      </w:pPr>
+      <w:hyperlink w:anchor="_Toc430271801" w:history="1">
+        <w:r>
+          <w:rPr>
+            <w:rStyle w:val="Hyperlink"/>
+            <w:noProof/>
+          </w:rPr>
+          <w:t>1.1.5</w:t>
+        </w:r>
+        <w:r>
+          <w:rPr>
+            <w:rFonts w:asciiTheme="minorHAnsi" w:eastAsiaTheme="minorEastAsia" w:hAnsiTheme="minorHAnsi" w:cstheme="minorBidi"/>
+            <w:i w:val="0"/>
+            <w:iCs w:val="0"/>
+            <w:noProof/>
+            <w:sz w:val="22"/>
+            <w:szCs w:val="22"/>
+          </w:rPr>
+          <w:tab/>
+        </w:r>
+        <w:r>
+          <w:rPr>
+            <w:rStyle w:val="Hyperlink"/>
+            <w:noProof/>
+          </w:rPr>
+          <w:t>Version 1.3</w:t>
+        </w:r>
+        <w:r>
+          <w:rPr>
+            <w:noProof/>
+            <w:webHidden/>
+          </w:rPr>
+          <w:tab/>
+        </w:r>
+        <w:r>
+          <w:rPr>
+            <w:noProof/>
+            <w:webHidden/>
+          </w:rPr>
+          <w:fldChar w:fldCharType="begin"/>
+        </w:r>
+        <w:r>
+          <w:rPr>
+            <w:noProof/>
+            <w:webHidden/>
+          </w:rPr>
+          <w:instrText xml:space="preserve"> PAGEREF _Toc430271801 \h </w:instrText>
+        </w:r>
+        <w:r>
+          <w:rPr>
+            <w:noProof/>
+            <w:webHidden/>
+          </w:rPr>
+        </w:r>
+        <w:r>
+          <w:rPr>
+            <w:noProof/>
+            <w:webHidden/>
+          </w:rPr>
+          <w:fldChar w:fldCharType="separate"/>
+        </w:r>
+        <w:r>
+          <w:rPr>
+            <w:noProof/>
+            <w:webHidden/>
+          </w:rPr>
+          <w:t>3</w:t>
+        </w:r>
+        <w:r>
+          <w:rPr>
+            <w:noProof/>
+            <w:webHidden/>
+          </w:rPr>
+          <w:fldChar w:fldCharType="end"/>
+        </w:r>
+      </w:hyperlink>
+    </w:p>
+    <w:p>
+      <w:pPr>
+        <w:pStyle w:val="TOC2"/>
+        <w:tabs>
+          <w:tab w:val="left" w:pos="720"/>
+          <w:tab w:val="right" w:leader="dot" w:pos="8976"/>
+        </w:tabs>
+        <w:rPr>
+          <w:rFonts w:asciiTheme="minorHAnsi" w:eastAsiaTheme="minorEastAsia" w:hAnsiTheme="minorHAnsi" w:cstheme="minorBidi"/>
           <w:noProof/>
-        </w:rPr>
-        <w:t>1</w:t>
-      </w:r>
-      <w:r>
+          <w:sz w:val="22"/>
+          <w:szCs w:val="22"/>
+        </w:rPr>
+      </w:pPr>
+      <w:hyperlink w:anchor="_Toc430271802" w:history="1">
+        <w:r>
+          <w:rPr>
+            <w:rStyle w:val="Hyperlink"/>
+            <w:noProof/>
+          </w:rPr>
+          <w:t>1.2</w:t>
+        </w:r>
+        <w:r>
+          <w:rPr>
+            <w:rFonts w:asciiTheme="minorHAnsi" w:eastAsiaTheme="minorEastAsia" w:hAnsiTheme="minorHAnsi" w:cstheme="minorBidi"/>
+            <w:noProof/>
+            <w:sz w:val="22"/>
+            <w:szCs w:val="22"/>
+          </w:rPr>
+          <w:tab/>
+        </w:r>
+        <w:r>
+          <w:rPr>
+            <w:rStyle w:val="Hyperlink"/>
+            <w:noProof/>
+          </w:rPr>
+          <w:t>Minor Releases</w:t>
+        </w:r>
+        <w:r>
+          <w:rPr>
+            <w:noProof/>
+            <w:webHidden/>
+          </w:rPr>
+          <w:tab/>
+        </w:r>
+        <w:r>
+          <w:rPr>
+            <w:noProof/>
+            <w:webHidden/>
+          </w:rPr>
+          <w:fldChar w:fldCharType="begin"/>
+        </w:r>
+        <w:r>
+          <w:rPr>
+            <w:noProof/>
+            <w:webHidden/>
+          </w:rPr>
+          <w:instrText xml:space="preserve"> PAGEREF _Toc430271802 \h </w:instrText>
+        </w:r>
+        <w:r>
+          <w:rPr>
+            <w:noProof/>
+            <w:webHidden/>
+          </w:rPr>
+        </w:r>
+        <w:r>
+          <w:rPr>
+            <w:noProof/>
+            <w:webHidden/>
+          </w:rPr>
+          <w:fldChar w:fldCharType="separate"/>
+        </w:r>
+        <w:r>
+          <w:rPr>
+            <w:noProof/>
+            <w:webHidden/>
+          </w:rPr>
+          <w:t>3</w:t>
+        </w:r>
+        <w:r>
+          <w:rPr>
+            <w:noProof/>
+            <w:webHidden/>
+          </w:rPr>
+          <w:fldChar w:fldCharType="end"/>
+        </w:r>
+      </w:hyperlink>
+    </w:p>
+    <w:p>
+      <w:pPr>
+        <w:pStyle w:val="TOC3"/>
+        <w:tabs>
+          <w:tab w:val="left" w:pos="1200"/>
+          <w:tab w:val="right" w:leader="dot" w:pos="8976"/>
+        </w:tabs>
+        <w:rPr>
+          <w:rFonts w:asciiTheme="minorHAnsi" w:eastAsiaTheme="minorEastAsia" w:hAnsiTheme="minorHAnsi" w:cstheme="minorBidi"/>
+          <w:i w:val="0"/>
+          <w:iCs w:val="0"/>
+          <w:noProof/>
+          <w:sz w:val="22"/>
+          <w:szCs w:val="22"/>
+        </w:rPr>
+      </w:pPr>
+      <w:hyperlink w:anchor="_Toc430271803" w:history="1">
+        <w:r>
+          <w:rPr>
+            <w:rStyle w:val="Hyperlink"/>
+            <w:noProof/>
+          </w:rPr>
+          <w:t>1.2.1</w:t>
+        </w:r>
+        <w:r>
+          <w:rPr>
+            <w:rFonts w:asciiTheme="minorHAnsi" w:eastAsiaTheme="minorEastAsia" w:hAnsiTheme="minorHAnsi" w:cstheme="minorBidi"/>
+            <w:i w:val="0"/>
+            <w:iCs w:val="0"/>
+            <w:noProof/>
+            <w:sz w:val="22"/>
+            <w:szCs w:val="22"/>
+          </w:rPr>
+          <w:tab/>
+        </w:r>
+        <w:r>
+          <w:rPr>
+            <w:rStyle w:val="Hyperlink"/>
+            <w:noProof/>
+          </w:rPr>
+          <w:t>Version 2.0.4</w:t>
+        </w:r>
+        <w:r>
+          <w:rPr>
+            <w:noProof/>
+            <w:webHidden/>
+          </w:rPr>
+          <w:tab/>
+        </w:r>
+        <w:r>
+          <w:rPr>
+            <w:noProof/>
+            <w:webHidden/>
+          </w:rPr>
+          <w:fldChar w:fldCharType="begin"/>
+        </w:r>
+        <w:r>
+          <w:rPr>
+            <w:noProof/>
+            <w:webHidden/>
+          </w:rPr>
+          <w:instrText xml:space="preserve"> PAGEREF _Toc430271803 \h </w:instrText>
+        </w:r>
+        <w:r>
+          <w:rPr>
+            <w:noProof/>
+            <w:webHidden/>
+          </w:rPr>
+        </w:r>
+        <w:r>
+          <w:rPr>
+            <w:noProof/>
+            <w:webHidden/>
+          </w:rPr>
+          <w:fldChar w:fldCharType="separate"/>
+        </w:r>
+        <w:r>
+          <w:rPr>
+            <w:noProof/>
+            <w:webHidden/>
+          </w:rPr>
+          <w:t>3</w:t>
+        </w:r>
+        <w:r>
+          <w:rPr>
+            <w:noProof/>
+            <w:webHidden/>
+          </w:rPr>
+          <w:fldChar w:fldCharType="end"/>
+        </w:r>
+      </w:hyperlink>
+    </w:p>
+    <w:p>
+      <w:pPr>
+        <w:pStyle w:val="TOC3"/>
+        <w:tabs>
+          <w:tab w:val="left" w:pos="1200"/>
+          <w:tab w:val="right" w:leader="dot" w:pos="8976"/>
+        </w:tabs>
+        <w:rPr>
+          <w:rFonts w:asciiTheme="minorHAnsi" w:eastAsiaTheme="minorEastAsia" w:hAnsiTheme="minorHAnsi" w:cstheme="minorBidi"/>
+          <w:i w:val="0"/>
+          <w:iCs w:val="0"/>
+          <w:noProof/>
+          <w:sz w:val="22"/>
+          <w:szCs w:val="22"/>
+        </w:rPr>
+      </w:pPr>
+      <w:hyperlink w:anchor="_Toc430271804" w:history="1">
+        <w:r>
+          <w:rPr>
+            <w:rStyle w:val="Hyperlink"/>
+            <w:noProof/>
+          </w:rPr>
+          <w:t>1.2.2</w:t>
+        </w:r>
+        <w:r>
+          <w:rPr>
+            <w:rFonts w:asciiTheme="minorHAnsi" w:eastAsiaTheme="minorEastAsia" w:hAnsiTheme="minorHAnsi" w:cstheme="minorBidi"/>
+            <w:i w:val="0"/>
+            <w:iCs w:val="0"/>
+            <w:noProof/>
+            <w:sz w:val="22"/>
+            <w:szCs w:val="22"/>
+          </w:rPr>
+          <w:tab/>
+        </w:r>
+        <w:r>
+          <w:rPr>
+            <w:rStyle w:val="Hyperlink"/>
+            <w:noProof/>
+          </w:rPr>
+          <w:t>Version 2.0.3</w:t>
+        </w:r>
+        <w:r>
+          <w:rPr>
+            <w:noProof/>
+            <w:webHidden/>
+          </w:rPr>
+          <w:tab/>
+        </w:r>
+        <w:r>
+          <w:rPr>
+            <w:noProof/>
+            <w:webHidden/>
+          </w:rPr>
+          <w:fldChar w:fldCharType="begin"/>
+        </w:r>
+        <w:r>
+          <w:rPr>
+            <w:noProof/>
+            <w:webHidden/>
+          </w:rPr>
+          <w:instrText xml:space="preserve"> PAGEREF _Toc430271804 \h </w:instrText>
+        </w:r>
+        <w:r>
+          <w:rPr>
+            <w:noProof/>
+            <w:webHidden/>
+          </w:rPr>
+        </w:r>
+        <w:r>
+          <w:rPr>
+            <w:noProof/>
+            <w:webHidden/>
+          </w:rPr>
+          <w:fldChar w:fldCharType="separate"/>
+        </w:r>
+        <w:r>
+          <w:rPr>
+            <w:noProof/>
+            <w:webHidden/>
+          </w:rPr>
+          <w:t>3</w:t>
+        </w:r>
+        <w:r>
+          <w:rPr>
+            <w:noProof/>
+            <w:webHidden/>
+          </w:rPr>
+          <w:fldChar w:fldCharType="end"/>
+        </w:r>
+      </w:hyperlink>
+    </w:p>
+    <w:p>
+      <w:pPr>
+        <w:pStyle w:val="TOC3"/>
+        <w:tabs>
+          <w:tab w:val="left" w:pos="1200"/>
+          <w:tab w:val="right" w:leader="dot" w:pos="8976"/>
+        </w:tabs>
+        <w:rPr>
+          <w:rFonts w:asciiTheme="minorHAnsi" w:eastAsiaTheme="minorEastAsia" w:hAnsiTheme="minorHAnsi" w:cstheme="minorBidi"/>
+          <w:i w:val="0"/>
+          <w:iCs w:val="0"/>
+          <w:noProof/>
+          <w:sz w:val="22"/>
+          <w:szCs w:val="22"/>
+        </w:rPr>
+      </w:pPr>
+      <w:hyperlink w:anchor="_Toc430271805" w:history="1">
+        <w:r>
+          <w:rPr>
+            <w:rStyle w:val="Hyperlink"/>
+            <w:noProof/>
+          </w:rPr>
+          <w:t>1.2.3</w:t>
+        </w:r>
+        <w:r>
+          <w:rPr>
+            <w:rFonts w:asciiTheme="minorHAnsi" w:eastAsiaTheme="minorEastAsia" w:hAnsiTheme="minorHAnsi" w:cstheme="minorBidi"/>
+            <w:i w:val="0"/>
+            <w:iCs w:val="0"/>
+            <w:noProof/>
+            <w:sz w:val="22"/>
+            <w:szCs w:val="22"/>
+          </w:rPr>
+          <w:tab/>
+        </w:r>
+        <w:r>
+          <w:rPr>
+            <w:rStyle w:val="Hyperlink"/>
+            <w:noProof/>
+          </w:rPr>
+          <w:t>Version 2.0.2</w:t>
+        </w:r>
+        <w:r>
+          <w:rPr>
+            <w:noProof/>
+            <w:webHidden/>
+          </w:rPr>
+          <w:tab/>
+        </w:r>
+        <w:r>
+          <w:rPr>
+            <w:noProof/>
+            <w:webHidden/>
+          </w:rPr>
+          <w:fldChar w:fldCharType="begin"/>
+        </w:r>
+        <w:r>
+          <w:rPr>
+            <w:noProof/>
+            <w:webHidden/>
+          </w:rPr>
+          <w:instrText xml:space="preserve"> PAGEREF _Toc430271805 \h </w:instrText>
+        </w:r>
+        <w:r>
+          <w:rPr>
+            <w:noProof/>
+            <w:webHidden/>
+          </w:rPr>
+        </w:r>
+        <w:r>
+          <w:rPr>
+            <w:noProof/>
+            <w:webHidden/>
+          </w:rPr>
+          <w:fldChar w:fldCharType="separate"/>
+        </w:r>
+        <w:r>
+          <w:rPr>
+            <w:noProof/>
+            <w:webHidden/>
+          </w:rPr>
+          <w:t>3</w:t>
+        </w:r>
+        <w:r>
+          <w:rPr>
+            <w:noProof/>
+            <w:webHidden/>
+          </w:rPr>
+          <w:fldChar w:fldCharType="end"/>
+        </w:r>
+      </w:hyperlink>
+    </w:p>
+    <w:p>
+      <w:pPr>
+        <w:pStyle w:val="TOC3"/>
+        <w:tabs>
+          <w:tab w:val="left" w:pos="1200"/>
+          <w:tab w:val="right" w:leader="dot" w:pos="8976"/>
+        </w:tabs>
+        <w:rPr>
+          <w:rFonts w:asciiTheme="minorHAnsi" w:eastAsiaTheme="minorEastAsia" w:hAnsiTheme="minorHAnsi" w:cstheme="minorBidi"/>
+          <w:i w:val="0"/>
+          <w:iCs w:val="0"/>
+          <w:noProof/>
+          <w:sz w:val="22"/>
+          <w:szCs w:val="22"/>
+        </w:rPr>
+      </w:pPr>
+      <w:hyperlink w:anchor="_Toc430271806" w:history="1">
+        <w:r>
+          <w:rPr>
+            <w:rStyle w:val="Hyperlink"/>
+            <w:noProof/>
+          </w:rPr>
+          <w:t>1.2.4</w:t>
+        </w:r>
+        <w:r>
+          <w:rPr>
+            <w:rFonts w:asciiTheme="minorHAnsi" w:eastAsiaTheme="minorEastAsia" w:hAnsiTheme="minorHAnsi" w:cstheme="minorBidi"/>
+            <w:i w:val="0"/>
+            <w:iCs w:val="0"/>
+            <w:noProof/>
+            <w:sz w:val="22"/>
+            <w:szCs w:val="22"/>
+          </w:rPr>
+          <w:tab/>
+        </w:r>
+        <w:r>
+          <w:rPr>
+            <w:rStyle w:val="Hyperlink"/>
+            <w:noProof/>
+          </w:rPr>
+          <w:t>Version 1.3.1</w:t>
+        </w:r>
+        <w:r>
+          <w:rPr>
+            <w:noProof/>
+            <w:webHidden/>
+          </w:rPr>
+          <w:tab/>
+        </w:r>
+        <w:r>
+          <w:rPr>
+            <w:noProof/>
+            <w:webHidden/>
+          </w:rPr>
+          <w:fldChar w:fldCharType="begin"/>
+        </w:r>
+        <w:r>
+          <w:rPr>
+            <w:noProof/>
+            <w:webHidden/>
+          </w:rPr>
+          <w:instrText xml:space="preserve"> PAGEREF _Toc430271806 \h </w:instrText>
+        </w:r>
+        <w:r>
+          <w:rPr>
+            <w:noProof/>
+            <w:webHidden/>
+          </w:rPr>
+        </w:r>
+        <w:r>
+          <w:rPr>
+            <w:noProof/>
+            <w:webHidden/>
+          </w:rPr>
+          <w:fldChar w:fldCharType="separate"/>
+        </w:r>
+        <w:r>
+          <w:rPr>
+            <w:noProof/>
+            <w:webHidden/>
+          </w:rPr>
+          <w:t>3</w:t>
+        </w:r>
+        <w:r>
+          <w:rPr>
+            <w:noProof/>
+            <w:webHidden/>
+          </w:rPr>
+          <w:fldChar w:fldCharType="end"/>
+        </w:r>
+      </w:hyperlink>
+    </w:p>
+    <w:p>
+      <w:pPr>
+        <w:pStyle w:val="TOC2"/>
+        <w:tabs>
+          <w:tab w:val="left" w:pos="720"/>
+          <w:tab w:val="right" w:leader="dot" w:pos="8976"/>
+        </w:tabs>
+        <w:rPr>
+          <w:rFonts w:asciiTheme="minorHAnsi" w:eastAsiaTheme="minorEastAsia" w:hAnsiTheme="minorHAnsi" w:cstheme="minorBidi"/>
+          <w:noProof/>
+          <w:sz w:val="22"/>
+          <w:szCs w:val="22"/>
+        </w:rPr>
+      </w:pPr>
+      <w:hyperlink w:anchor="_Toc430271807" w:history="1">
+        <w:r>
+          <w:rPr>
+            <w:rStyle w:val="Hyperlink"/>
+            <w:noProof/>
+          </w:rPr>
+          <w:t>1.3</w:t>
+        </w:r>
+        <w:r>
+          <w:rPr>
+            <w:rFonts w:asciiTheme="minorHAnsi" w:eastAsiaTheme="minorEastAsia" w:hAnsiTheme="minorHAnsi" w:cstheme="minorBidi"/>
+            <w:noProof/>
+            <w:sz w:val="22"/>
+            <w:szCs w:val="22"/>
+          </w:rPr>
+          <w:tab/>
+        </w:r>
+        <w:r>
+          <w:rPr>
+            <w:rStyle w:val="Hyperlink"/>
+            <w:noProof/>
+          </w:rPr>
+          <w:t>Acknowledgements</w:t>
+        </w:r>
+        <w:r>
+          <w:rPr>
+            <w:noProof/>
+            <w:webHidden/>
+          </w:rPr>
+          <w:tab/>
+        </w:r>
+        <w:r>
+          <w:rPr>
+            <w:noProof/>
+            <w:webHidden/>
+          </w:rPr>
+          <w:fldChar w:fldCharType="begin"/>
+        </w:r>
+        <w:r>
+          <w:rPr>
+            <w:noProof/>
+            <w:webHidden/>
+          </w:rPr>
+          <w:instrText xml:space="preserve"> PAGEREF _Toc430271807 \h </w:instrText>
+        </w:r>
+        <w:r>
+          <w:rPr>
+            <w:noProof/>
+            <w:webHidden/>
+          </w:rPr>
+        </w:r>
+        <w:r>
+          <w:rPr>
+            <w:noProof/>
+            <w:webHidden/>
+          </w:rPr>
+          <w:fldChar w:fldCharType="separate"/>
+        </w:r>
+        <w:r>
+          <w:rPr>
+            <w:noProof/>
+            <w:webHidden/>
+          </w:rPr>
+          <w:t>3</w:t>
+        </w:r>
+        <w:r>
+          <w:rPr>
+            <w:noProof/>
+            <w:webHidden/>
+          </w:rPr>
+          <w:fldChar w:fldCharType="end"/>
+        </w:r>
+      </w:hyperlink>
+    </w:p>
+    <w:p>
+      <w:pPr>
+        <w:pStyle w:val="TOC1"/>
+        <w:tabs>
+          <w:tab w:val="left" w:pos="480"/>
+          <w:tab w:val="right" w:leader="dot" w:pos="8976"/>
+        </w:tabs>
         <w:rPr>
           <w:rFonts w:asciiTheme="minorHAnsi" w:eastAsiaTheme="minorEastAsia" w:hAnsiTheme="minorHAnsi" w:cstheme="minorBidi"/>
           <w:b w:val="0"/>
@@ -301,70 +1437,83 @@
           <w:sz w:val="22"/>
           <w:szCs w:val="22"/>
         </w:rPr>
-        <w:tab/>
-      </w:r>
-      <w:r>
-        <w:rPr>
-          <w:rStyle w:val="Hyperlink"/>
-          <w:noProof/>
-        </w:rPr>
-        <w:t>Introduction</w:t>
-      </w:r>
-      <w:r>
-        <w:rPr>
-          <w:noProof/>
-          <w:webHidden/>
-        </w:rPr>
-        <w:tab/>
-      </w:r>
-      <w:r>
-        <w:rPr>
-          <w:noProof/>
-          <w:webHidden/>
-        </w:rPr>
-        <w:fldChar w:fldCharType="begin"/>
-      </w:r>
-      <w:r>
-        <w:rPr>
-          <w:noProof/>
-          <w:webHidden/>
-        </w:rPr>
-        <w:instrText xml:space="preserve"> PAGEREF _Toc417562811 \h </w:instrText>
-      </w:r>
-      <w:r>
-        <w:rPr>
-          <w:noProof/>
-          <w:webHidden/>
-        </w:rPr>
-      </w:r>
-      <w:r>
-        <w:rPr>
-          <w:noProof/>
-          <w:webHidden/>
-        </w:rPr>
-        <w:fldChar w:fldCharType="separate"/>
-      </w:r>
-      <w:r>
-        <w:rPr>
-          <w:noProof/>
-          <w:webHidden/>
-        </w:rPr>
-        <w:t>2</w:t>
-      </w:r>
-      <w:r>
-        <w:rPr>
-          <w:noProof/>
-          <w:webHidden/>
-        </w:rPr>
-        <w:fldChar w:fldCharType="end"/>
-      </w:r>
-      <w:r>
-        <w:rPr>
-          <w:rStyle w:val="Hyperlink"/>
-          <w:noProof/>
-        </w:rPr>
-        <w:fldChar w:fldCharType="end"/>
-      </w:r>
+      </w:pPr>
+      <w:hyperlink w:anchor="_Toc430271808" w:history="1">
+        <w:r>
+          <w:rPr>
+            <w:rStyle w:val="Hyperlink"/>
+            <w:noProof/>
+          </w:rPr>
+          <w:t>2</w:t>
+        </w:r>
+        <w:r>
+          <w:rPr>
+            <w:rFonts w:asciiTheme="minorHAnsi" w:eastAsiaTheme="minorEastAsia" w:hAnsiTheme="minorHAnsi" w:cstheme="minorBidi"/>
+            <w:b w:val="0"/>
+            <w:bCs w:val="0"/>
+            <w:caps w:val="0"/>
+            <w:noProof/>
+            <w:sz w:val="22"/>
+            <w:szCs w:val="22"/>
+          </w:rPr>
+          <w:tab/>
+        </w:r>
+        <w:r>
+          <w:rPr>
+            <w:rStyle w:val="Hyperlink"/>
+            <w:noProof/>
+          </w:rPr>
+          <w:t>Input Files</w:t>
+        </w:r>
+        <w:r>
+          <w:rPr>
+            <w:noProof/>
+            <w:webHidden/>
+          </w:rPr>
+          <w:tab/>
+        </w:r>
+        <w:r>
+          <w:rPr>
+            <w:noProof/>
+            <w:webHidden/>
+          </w:rPr>
+          <w:fldChar w:fldCharType="begin"/>
+        </w:r>
+        <w:r>
+          <w:rPr>
+            <w:noProof/>
+            <w:webHidden/>
+          </w:rPr>
+          <w:instrText xml:space="preserve"> PAGEREF _Toc430271808 \h </w:instrText>
+        </w:r>
+        <w:r>
+          <w:rPr>
+            <w:noProof/>
+            <w:webHidden/>
+          </w:rPr>
+        </w:r>
+        <w:r>
+          <w:rPr>
+            <w:noProof/>
+            <w:webHidden/>
+          </w:rPr>
+          <w:fldChar w:fldCharType="separate"/>
+        </w:r>
+        <w:r>
+          <w:rPr>
+            <w:noProof/>
+            <w:webHidden/>
+          </w:rPr>
+          <w:t>4</w:t>
+        </w:r>
+        <w:r>
+          <w:rPr>
+            <w:noProof/>
+            <w:webHidden/>
+          </w:rPr>
+          <w:fldChar w:fldCharType="end"/>
+        </w:r>
+      </w:hyperlink>
     </w:p>
     <w:p>
       <w:pPr>
@@ -380,13 +1529,13 @@
           <w:szCs w:val="22"/>
         </w:rPr>
       </w:pPr>
-      <w:hyperlink w:anchor="_Toc417562812" w:history="1">
+      <w:hyperlink w:anchor="_Toc430271809" w:history="1">
         <w:r>
           <w:rPr>
             <w:rStyle w:val="Hyperlink"/>
             <w:noProof/>
           </w:rPr>
-          <w:t>1.1</w:t>
+          <w:t>2.1</w:t>
         </w:r>
         <w:r>
           <w:rPr>
@@ -402,7 +1551,7 @@
             <w:rStyle w:val="Hyperlink"/>
             <w:noProof/>
           </w:rPr>
-          <w:t>Major Releases</w:t>
+          <w:t>LandisData</w:t>
         </w:r>
         <w:r>
           <w:rPr>
@@ -423,7 +1572,7 @@
             <w:noProof/>
             <w:webHidden/>
           </w:rPr>
-          <w:instrText xml:space="preserve"> PAGEREF _Toc417562812 \h </w:instrText>
+          <w:instrText xml:space="preserve"> PAGEREF _Toc430271809 \h </w:instrText>
         </w:r>
         <w:r>
           <w:rPr>
@@ -443,467 +1592,7 @@
             <w:noProof/>
             <w:webHidden/>
           </w:rPr>
-          <w:t>2</w:t>
-        </w:r>
-        <w:r>
-          <w:rPr>
-            <w:noProof/>
-            <w:webHidden/>
-          </w:rPr>
-          <w:fldChar w:fldCharType="end"/>
-        </w:r>
-      </w:hyperlink>
-    </w:p>
-    <w:p>
-      <w:pPr>
-        <w:pStyle w:val="TOC3"/>
-        <w:tabs>
-          <w:tab w:val="left" w:pos="1200"/>
-          <w:tab w:val="right" w:leader="dot" w:pos="8976"/>
-        </w:tabs>
-        <w:rPr>
-          <w:rFonts w:asciiTheme="minorHAnsi" w:eastAsiaTheme="minorEastAsia" w:hAnsiTheme="minorHAnsi" w:cstheme="minorBidi"/>
-          <w:i w:val="0"/>
-          <w:iCs w:val="0"/>
-          <w:noProof/>
-          <w:sz w:val="22"/>
-          <w:szCs w:val="22"/>
-        </w:rPr>
-      </w:pPr>
-      <w:hyperlink w:anchor="_Toc417562813" w:history="1">
-        <w:r>
-          <w:rPr>
-            <w:rStyle w:val="Hyperlink"/>
-            <w:noProof/>
-          </w:rPr>
-          <w:t>1.1.1</w:t>
-        </w:r>
-        <w:r>
-          <w:rPr>
-            <w:rFonts w:asciiTheme="minorHAnsi" w:eastAsiaTheme="minorEastAsia" w:hAnsiTheme="minorHAnsi" w:cstheme="minorBidi"/>
-            <w:i w:val="0"/>
-            <w:iCs w:val="0"/>
-            <w:noProof/>
-            <w:sz w:val="22"/>
-            <w:szCs w:val="22"/>
-          </w:rPr>
-          <w:tab/>
-        </w:r>
-        <w:r>
-          <w:rPr>
-            <w:rStyle w:val="Hyperlink"/>
-            <w:noProof/>
-          </w:rPr>
-          <w:t>Version 3.0</w:t>
-        </w:r>
-        <w:r>
-          <w:rPr>
-            <w:noProof/>
-            <w:webHidden/>
-          </w:rPr>
-          <w:tab/>
-        </w:r>
-        <w:r>
-          <w:rPr>
-            <w:noProof/>
-            <w:webHidden/>
-          </w:rPr>
-          <w:fldChar w:fldCharType="begin"/>
-        </w:r>
-        <w:r>
-          <w:rPr>
-            <w:noProof/>
-            <w:webHidden/>
-          </w:rPr>
-          <w:instrText xml:space="preserve"> PAGEREF _Toc417562813 \h </w:instrText>
-        </w:r>
-        <w:r>
-          <w:rPr>
-            <w:noProof/>
-            <w:webHidden/>
-          </w:rPr>
-        </w:r>
-        <w:r>
-          <w:rPr>
-            <w:noProof/>
-            <w:webHidden/>
-          </w:rPr>
-          <w:fldChar w:fldCharType="separate"/>
-        </w:r>
-        <w:r>
-          <w:rPr>
-            <w:noProof/>
-            <w:webHidden/>
-          </w:rPr>
-          <w:t>2</w:t>
-        </w:r>
-        <w:r>
-          <w:rPr>
-            <w:noProof/>
-            <w:webHidden/>
-          </w:rPr>
-          <w:fldChar w:fldCharType="end"/>
-        </w:r>
-      </w:hyperlink>
-    </w:p>
-    <w:p>
-      <w:pPr>
-        <w:pStyle w:val="TOC3"/>
-        <w:tabs>
-          <w:tab w:val="left" w:pos="1200"/>
-          <w:tab w:val="right" w:leader="dot" w:pos="8976"/>
-        </w:tabs>
-        <w:rPr>
-          <w:rFonts w:asciiTheme="minorHAnsi" w:eastAsiaTheme="minorEastAsia" w:hAnsiTheme="minorHAnsi" w:cstheme="minorBidi"/>
-          <w:i w:val="0"/>
-          <w:iCs w:val="0"/>
-          <w:noProof/>
-          <w:sz w:val="22"/>
-          <w:szCs w:val="22"/>
-        </w:rPr>
-      </w:pPr>
-      <w:hyperlink w:anchor="_Toc417562814" w:history="1">
-        <w:r>
-          <w:rPr>
-            <w:rStyle w:val="Hyperlink"/>
-            <w:noProof/>
-          </w:rPr>
-          <w:t>1.1.2</w:t>
-        </w:r>
-        <w:r>
-          <w:rPr>
-            <w:rFonts w:asciiTheme="minorHAnsi" w:eastAsiaTheme="minorEastAsia" w:hAnsiTheme="minorHAnsi" w:cstheme="minorBidi"/>
-            <w:i w:val="0"/>
-            <w:iCs w:val="0"/>
-            <w:noProof/>
-            <w:sz w:val="22"/>
-            <w:szCs w:val="22"/>
-          </w:rPr>
-          <w:tab/>
-        </w:r>
-        <w:r>
-          <w:rPr>
-            <w:rStyle w:val="Hyperlink"/>
-            <w:noProof/>
-          </w:rPr>
-          <w:t>Version 2.2</w:t>
-        </w:r>
-        <w:r>
-          <w:rPr>
-            <w:noProof/>
-            <w:webHidden/>
-          </w:rPr>
-          <w:tab/>
-        </w:r>
-        <w:r>
-          <w:rPr>
-            <w:noProof/>
-            <w:webHidden/>
-          </w:rPr>
-          <w:fldChar w:fldCharType="begin"/>
-        </w:r>
-        <w:r>
-          <w:rPr>
-            <w:noProof/>
-            <w:webHidden/>
-          </w:rPr>
-          <w:instrText xml:space="preserve"> PAGEREF _Toc417562814 \h </w:instrText>
-        </w:r>
-        <w:r>
-          <w:rPr>
-            <w:noProof/>
-            <w:webHidden/>
-          </w:rPr>
-        </w:r>
-        <w:r>
-          <w:rPr>
-            <w:noProof/>
-            <w:webHidden/>
-          </w:rPr>
-          <w:fldChar w:fldCharType="separate"/>
-        </w:r>
-        <w:r>
-          <w:rPr>
-            <w:noProof/>
-            <w:webHidden/>
-          </w:rPr>
-          <w:t>2</w:t>
-        </w:r>
-        <w:r>
-          <w:rPr>
-            <w:noProof/>
-            <w:webHidden/>
-          </w:rPr>
-          <w:fldChar w:fldCharType="end"/>
-        </w:r>
-      </w:hyperlink>
-    </w:p>
-    <w:p>
-      <w:pPr>
-        <w:pStyle w:val="TOC3"/>
-        <w:tabs>
-          <w:tab w:val="left" w:pos="1200"/>
-          <w:tab w:val="right" w:leader="dot" w:pos="8976"/>
-        </w:tabs>
-        <w:rPr>
-          <w:rFonts w:asciiTheme="minorHAnsi" w:eastAsiaTheme="minorEastAsia" w:hAnsiTheme="minorHAnsi" w:cstheme="minorBidi"/>
-          <w:i w:val="0"/>
-          <w:iCs w:val="0"/>
-          <w:noProof/>
-          <w:sz w:val="22"/>
-          <w:szCs w:val="22"/>
-        </w:rPr>
-      </w:pPr>
-      <w:hyperlink w:anchor="_Toc417562815" w:history="1">
-        <w:r>
-          <w:rPr>
-            <w:rStyle w:val="Hyperlink"/>
-            <w:noProof/>
-          </w:rPr>
-          <w:t>1.1.3</w:t>
-        </w:r>
-        <w:r>
-          <w:rPr>
-            <w:rFonts w:asciiTheme="minorHAnsi" w:eastAsiaTheme="minorEastAsia" w:hAnsiTheme="minorHAnsi" w:cstheme="minorBidi"/>
-            <w:i w:val="0"/>
-            <w:iCs w:val="0"/>
-            <w:noProof/>
-            <w:sz w:val="22"/>
-            <w:szCs w:val="22"/>
-          </w:rPr>
-          <w:tab/>
-        </w:r>
-        <w:r>
-          <w:rPr>
-            <w:rStyle w:val="Hyperlink"/>
-            <w:noProof/>
-          </w:rPr>
-          <w:t>Version 2.1</w:t>
-        </w:r>
-        <w:r>
-          <w:rPr>
-            <w:noProof/>
-            <w:webHidden/>
-          </w:rPr>
-          <w:tab/>
-        </w:r>
-        <w:r>
-          <w:rPr>
-            <w:noProof/>
-            <w:webHidden/>
-          </w:rPr>
-          <w:fldChar w:fldCharType="begin"/>
-        </w:r>
-        <w:r>
-          <w:rPr>
-            <w:noProof/>
-            <w:webHidden/>
-          </w:rPr>
-          <w:instrText xml:space="preserve"> PAGEREF _Toc417562815 \h </w:instrText>
-        </w:r>
-        <w:r>
-          <w:rPr>
-            <w:noProof/>
-            <w:webHidden/>
-          </w:rPr>
-        </w:r>
-        <w:r>
-          <w:rPr>
-            <w:noProof/>
-            <w:webHidden/>
-          </w:rPr>
-          <w:fldChar w:fldCharType="separate"/>
-        </w:r>
-        <w:r>
-          <w:rPr>
-            <w:noProof/>
-            <w:webHidden/>
-          </w:rPr>
-          <w:t>2</w:t>
-        </w:r>
-        <w:r>
-          <w:rPr>
-            <w:noProof/>
-            <w:webHidden/>
-          </w:rPr>
-          <w:fldChar w:fldCharType="end"/>
-        </w:r>
-      </w:hyperlink>
-    </w:p>
-    <w:p>
-      <w:pPr>
-        <w:pStyle w:val="TOC3"/>
-        <w:tabs>
-          <w:tab w:val="left" w:pos="1200"/>
-          <w:tab w:val="right" w:leader="dot" w:pos="8976"/>
-        </w:tabs>
-        <w:rPr>
-          <w:rFonts w:asciiTheme="minorHAnsi" w:eastAsiaTheme="minorEastAsia" w:hAnsiTheme="minorHAnsi" w:cstheme="minorBidi"/>
-          <w:i w:val="0"/>
-          <w:iCs w:val="0"/>
-          <w:noProof/>
-          <w:sz w:val="22"/>
-          <w:szCs w:val="22"/>
-        </w:rPr>
-      </w:pPr>
-      <w:hyperlink w:anchor="_Toc417562816" w:history="1">
-        <w:r>
-          <w:rPr>
-            <w:rStyle w:val="Hyperlink"/>
-            <w:noProof/>
-          </w:rPr>
-          <w:t>1.1.4</w:t>
-        </w:r>
-        <w:r>
-          <w:rPr>
-            <w:rFonts w:asciiTheme="minorHAnsi" w:eastAsiaTheme="minorEastAsia" w:hAnsiTheme="minorHAnsi" w:cstheme="minorBidi"/>
-            <w:i w:val="0"/>
-            <w:iCs w:val="0"/>
-            <w:noProof/>
-            <w:sz w:val="22"/>
-            <w:szCs w:val="22"/>
-          </w:rPr>
-          <w:tab/>
-        </w:r>
-        <w:r>
-          <w:rPr>
-            <w:rStyle w:val="Hyperlink"/>
-            <w:noProof/>
-          </w:rPr>
-          <w:t>Version 2.0</w:t>
-        </w:r>
-        <w:r>
-          <w:rPr>
-            <w:noProof/>
-            <w:webHidden/>
-          </w:rPr>
-          <w:tab/>
-        </w:r>
-        <w:r>
-          <w:rPr>
-            <w:noProof/>
-            <w:webHidden/>
-          </w:rPr>
-          <w:fldChar w:fldCharType="begin"/>
-        </w:r>
-        <w:r>
-          <w:rPr>
-            <w:noProof/>
-            <w:webHidden/>
-          </w:rPr>
-          <w:instrText xml:space="preserve"> PAGEREF _Toc417562816 \h </w:instrText>
-        </w:r>
-        <w:r>
-          <w:rPr>
-            <w:noProof/>
-            <w:webHidden/>
-          </w:rPr>
-        </w:r>
-        <w:r>
-          <w:rPr>
-            <w:noProof/>
-            <w:webHidden/>
-          </w:rPr>
-          <w:fldChar w:fldCharType="separate"/>
-        </w:r>
-        <w:r>
-          <w:rPr>
-            <w:noProof/>
-            <w:webHidden/>
-          </w:rPr>
-          <w:t>2</w:t>
-        </w:r>
-        <w:r>
-          <w:rPr>
-            <w:noProof/>
-            <w:webHidden/>
-          </w:rPr>
-          <w:fldChar w:fldCharType="end"/>
-        </w:r>
-      </w:hyperlink>
-    </w:p>
-    <w:p>
-      <w:pPr>
-        <w:pStyle w:val="TOC3"/>
-        <w:tabs>
-          <w:tab w:val="left" w:pos="1200"/>
-          <w:tab w:val="right" w:leader="dot" w:pos="8976"/>
-        </w:tabs>
-        <w:rPr>
-          <w:rFonts w:asciiTheme="minorHAnsi" w:eastAsiaTheme="minorEastAsia" w:hAnsiTheme="minorHAnsi" w:cstheme="minorBidi"/>
-          <w:i w:val="0"/>
-          <w:iCs w:val="0"/>
-          <w:noProof/>
-          <w:sz w:val="22"/>
-          <w:szCs w:val="22"/>
-        </w:rPr>
-      </w:pPr>
-      <w:hyperlink w:anchor="_Toc417562817" w:history="1">
-        <w:r>
-          <w:rPr>
-            <w:rStyle w:val="Hyperlink"/>
-            <w:noProof/>
-          </w:rPr>
-          <w:t>1.1.5</w:t>
-        </w:r>
-        <w:r>
-          <w:rPr>
-            <w:rFonts w:asciiTheme="minorHAnsi" w:eastAsiaTheme="minorEastAsia" w:hAnsiTheme="minorHAnsi" w:cstheme="minorBidi"/>
-            <w:i w:val="0"/>
-            <w:iCs w:val="0"/>
-            <w:noProof/>
-            <w:sz w:val="22"/>
-            <w:szCs w:val="22"/>
-          </w:rPr>
-          <w:tab/>
-        </w:r>
-        <w:r>
-          <w:rPr>
-            <w:rStyle w:val="Hyperlink"/>
-            <w:noProof/>
-          </w:rPr>
-          <w:t>Version 1.3</w:t>
-        </w:r>
-        <w:r>
-          <w:rPr>
-            <w:noProof/>
-            <w:webHidden/>
-          </w:rPr>
-          <w:tab/>
-        </w:r>
-        <w:r>
-          <w:rPr>
-            <w:noProof/>
-            <w:webHidden/>
-          </w:rPr>
-          <w:fldChar w:fldCharType="begin"/>
-        </w:r>
-        <w:r>
-          <w:rPr>
-            <w:noProof/>
-            <w:webHidden/>
-          </w:rPr>
-          <w:instrText xml:space="preserve"> PAGEREF _Toc417562817 \h </w:instrText>
-        </w:r>
-        <w:r>
-          <w:rPr>
-            <w:noProof/>
-            <w:webHidden/>
-          </w:rPr>
-        </w:r>
-        <w:r>
-          <w:rPr>
-            <w:noProof/>
-            <w:webHidden/>
-          </w:rPr>
-          <w:fldChar w:fldCharType="separate"/>
-        </w:r>
-        <w:r>
-          <w:rPr>
-            <w:noProof/>
-            <w:webHidden/>
-          </w:rPr>
-          <w:t>3</w:t>
+          <w:t>4</w:t>
         </w:r>
         <w:r>
           <w:rPr>
@@ -928,13 +1617,13 @@
           <w:szCs w:val="22"/>
         </w:rPr>
       </w:pPr>
-      <w:hyperlink w:anchor="_Toc417562818" w:history="1">
+      <w:hyperlink w:anchor="_Toc430271810" w:history="1">
         <w:r>
           <w:rPr>
             <w:rStyle w:val="Hyperlink"/>
             <w:noProof/>
           </w:rPr>
-          <w:t>1.2</w:t>
+          <w:t>2.2</w:t>
         </w:r>
         <w:r>
           <w:rPr>
@@ -950,7 +1639,7 @@
             <w:rStyle w:val="Hyperlink"/>
             <w:noProof/>
           </w:rPr>
-          <w:t>Minor Releases</w:t>
+          <w:t>PreventEstablishment</w:t>
         </w:r>
         <w:r>
           <w:rPr>
@@ -971,7 +1660,7 @@
             <w:noProof/>
             <w:webHidden/>
           </w:rPr>
-          <w:instrText xml:space="preserve"> PAGEREF _Toc417562818 \h </w:instrText>
+          <w:instrText xml:space="preserve"> PAGEREF _Toc430271810 \h </w:instrText>
         </w:r>
         <w:r>
           <w:rPr>
@@ -991,375 +1680,7 @@
             <w:noProof/>
             <w:webHidden/>
           </w:rPr>
-          <w:t>3</w:t>
-        </w:r>
-        <w:r>
-          <w:rPr>
-            <w:noProof/>
-            <w:webHidden/>
-          </w:rPr>
-          <w:fldChar w:fldCharType="end"/>
-        </w:r>
-      </w:hyperlink>
-    </w:p>
-    <w:p>
-      <w:pPr>
-        <w:pStyle w:val="TOC3"/>
-        <w:tabs>
-          <w:tab w:val="left" w:pos="1200"/>
-          <w:tab w:val="right" w:leader="dot" w:pos="8976"/>
-        </w:tabs>
-        <w:rPr>
-          <w:rFonts w:asciiTheme="minorHAnsi" w:eastAsiaTheme="minorEastAsia" w:hAnsiTheme="minorHAnsi" w:cstheme="minorBidi"/>
-          <w:i w:val="0"/>
-          <w:iCs w:val="0"/>
-          <w:noProof/>
-          <w:sz w:val="22"/>
-          <w:szCs w:val="22"/>
-        </w:rPr>
-      </w:pPr>
-      <w:hyperlink w:anchor="_Toc417562819" w:history="1">
-        <w:r>
-          <w:rPr>
-            <w:rStyle w:val="Hyperlink"/>
-            <w:noProof/>
-          </w:rPr>
-          <w:t>1.2.1</w:t>
-        </w:r>
-        <w:r>
-          <w:rPr>
-            <w:rFonts w:asciiTheme="minorHAnsi" w:eastAsiaTheme="minorEastAsia" w:hAnsiTheme="minorHAnsi" w:cstheme="minorBidi"/>
-            <w:i w:val="0"/>
-            <w:iCs w:val="0"/>
-            <w:noProof/>
-            <w:sz w:val="22"/>
-            <w:szCs w:val="22"/>
-          </w:rPr>
-          <w:tab/>
-        </w:r>
-        <w:r>
-          <w:rPr>
-            <w:rStyle w:val="Hyperlink"/>
-            <w:noProof/>
-          </w:rPr>
-          <w:t>Version 2.0.4</w:t>
-        </w:r>
-        <w:r>
-          <w:rPr>
-            <w:noProof/>
-            <w:webHidden/>
-          </w:rPr>
-          <w:tab/>
-        </w:r>
-        <w:r>
-          <w:rPr>
-            <w:noProof/>
-            <w:webHidden/>
-          </w:rPr>
-          <w:fldChar w:fldCharType="begin"/>
-        </w:r>
-        <w:r>
-          <w:rPr>
-            <w:noProof/>
-            <w:webHidden/>
-          </w:rPr>
-          <w:instrText xml:space="preserve"> PAGEREF _Toc417562819 \h </w:instrText>
-        </w:r>
-        <w:r>
-          <w:rPr>
-            <w:noProof/>
-            <w:webHidden/>
-          </w:rPr>
-        </w:r>
-        <w:r>
-          <w:rPr>
-            <w:noProof/>
-            <w:webHidden/>
-          </w:rPr>
-          <w:fldChar w:fldCharType="separate"/>
-        </w:r>
-        <w:r>
-          <w:rPr>
-            <w:noProof/>
-            <w:webHidden/>
-          </w:rPr>
-          <w:t>3</w:t>
-        </w:r>
-        <w:r>
-          <w:rPr>
-            <w:noProof/>
-            <w:webHidden/>
-          </w:rPr>
-          <w:fldChar w:fldCharType="end"/>
-        </w:r>
-      </w:hyperlink>
-    </w:p>
-    <w:p>
-      <w:pPr>
-        <w:pStyle w:val="TOC3"/>
-        <w:tabs>
-          <w:tab w:val="left" w:pos="1200"/>
-          <w:tab w:val="right" w:leader="dot" w:pos="8976"/>
-        </w:tabs>
-        <w:rPr>
-          <w:rFonts w:asciiTheme="minorHAnsi" w:eastAsiaTheme="minorEastAsia" w:hAnsiTheme="minorHAnsi" w:cstheme="minorBidi"/>
-          <w:i w:val="0"/>
-          <w:iCs w:val="0"/>
-          <w:noProof/>
-          <w:sz w:val="22"/>
-          <w:szCs w:val="22"/>
-        </w:rPr>
-      </w:pPr>
-      <w:hyperlink w:anchor="_Toc417562820" w:history="1">
-        <w:r>
-          <w:rPr>
-            <w:rStyle w:val="Hyperlink"/>
-            <w:noProof/>
-          </w:rPr>
-          <w:t>1.2.2</w:t>
-        </w:r>
-        <w:r>
-          <w:rPr>
-            <w:rFonts w:asciiTheme="minorHAnsi" w:eastAsiaTheme="minorEastAsia" w:hAnsiTheme="minorHAnsi" w:cstheme="minorBidi"/>
-            <w:i w:val="0"/>
-            <w:iCs w:val="0"/>
-            <w:noProof/>
-            <w:sz w:val="22"/>
-            <w:szCs w:val="22"/>
-          </w:rPr>
-          <w:tab/>
-        </w:r>
-        <w:r>
-          <w:rPr>
-            <w:rStyle w:val="Hyperlink"/>
-            <w:noProof/>
-          </w:rPr>
-          <w:t>Version 2.0.3</w:t>
-        </w:r>
-        <w:r>
-          <w:rPr>
-            <w:noProof/>
-            <w:webHidden/>
-          </w:rPr>
-          <w:tab/>
-        </w:r>
-        <w:r>
-          <w:rPr>
-            <w:noProof/>
-            <w:webHidden/>
-          </w:rPr>
-          <w:fldChar w:fldCharType="begin"/>
-        </w:r>
-        <w:r>
-          <w:rPr>
-            <w:noProof/>
-            <w:webHidden/>
-          </w:rPr>
-          <w:instrText xml:space="preserve"> PAGEREF _Toc417562820 \h </w:instrText>
-        </w:r>
-        <w:r>
-          <w:rPr>
-            <w:noProof/>
-            <w:webHidden/>
-          </w:rPr>
-        </w:r>
-        <w:r>
-          <w:rPr>
-            <w:noProof/>
-            <w:webHidden/>
-          </w:rPr>
-          <w:fldChar w:fldCharType="separate"/>
-        </w:r>
-        <w:r>
-          <w:rPr>
-            <w:noProof/>
-            <w:webHidden/>
-          </w:rPr>
-          <w:t>3</w:t>
-        </w:r>
-        <w:r>
-          <w:rPr>
-            <w:noProof/>
-            <w:webHidden/>
-          </w:rPr>
-          <w:fldChar w:fldCharType="end"/>
-        </w:r>
-      </w:hyperlink>
-    </w:p>
-    <w:p>
-      <w:pPr>
-        <w:pStyle w:val="TOC3"/>
-        <w:tabs>
-          <w:tab w:val="left" w:pos="1200"/>
-          <w:tab w:val="right" w:leader="dot" w:pos="8976"/>
-        </w:tabs>
-        <w:rPr>
-          <w:rFonts w:asciiTheme="minorHAnsi" w:eastAsiaTheme="minorEastAsia" w:hAnsiTheme="minorHAnsi" w:cstheme="minorBidi"/>
-          <w:i w:val="0"/>
-          <w:iCs w:val="0"/>
-          <w:noProof/>
-          <w:sz w:val="22"/>
-          <w:szCs w:val="22"/>
-        </w:rPr>
-      </w:pPr>
-      <w:hyperlink w:anchor="_Toc417562821" w:history="1">
-        <w:r>
-          <w:rPr>
-            <w:rStyle w:val="Hyperlink"/>
-            <w:noProof/>
-          </w:rPr>
-          <w:t>1.2.3</w:t>
-        </w:r>
-        <w:r>
-          <w:rPr>
-            <w:rFonts w:asciiTheme="minorHAnsi" w:eastAsiaTheme="minorEastAsia" w:hAnsiTheme="minorHAnsi" w:cstheme="minorBidi"/>
-            <w:i w:val="0"/>
-            <w:iCs w:val="0"/>
-            <w:noProof/>
-            <w:sz w:val="22"/>
-            <w:szCs w:val="22"/>
-          </w:rPr>
-          <w:tab/>
-        </w:r>
-        <w:r>
-          <w:rPr>
-            <w:rStyle w:val="Hyperlink"/>
-            <w:noProof/>
-          </w:rPr>
-          <w:t>Version 2.0.2</w:t>
-        </w:r>
-        <w:r>
-          <w:rPr>
-            <w:noProof/>
-            <w:webHidden/>
-          </w:rPr>
-          <w:tab/>
-        </w:r>
-        <w:r>
-          <w:rPr>
-            <w:noProof/>
-            <w:webHidden/>
-          </w:rPr>
-          <w:fldChar w:fldCharType="begin"/>
-        </w:r>
-        <w:r>
-          <w:rPr>
-            <w:noProof/>
-            <w:webHidden/>
-          </w:rPr>
-          <w:instrText xml:space="preserve"> PAGEREF _Toc417562821 \h </w:instrText>
-        </w:r>
-        <w:r>
-          <w:rPr>
-            <w:noProof/>
-            <w:webHidden/>
-          </w:rPr>
-        </w:r>
-        <w:r>
-          <w:rPr>
-            <w:noProof/>
-            <w:webHidden/>
-          </w:rPr>
-          <w:fldChar w:fldCharType="separate"/>
-        </w:r>
-        <w:r>
-          <w:rPr>
-            <w:noProof/>
-            <w:webHidden/>
-          </w:rPr>
-          <w:t>3</w:t>
-        </w:r>
-        <w:r>
-          <w:rPr>
-            <w:noProof/>
-            <w:webHidden/>
-          </w:rPr>
-          <w:fldChar w:fldCharType="end"/>
-        </w:r>
-      </w:hyperlink>
-    </w:p>
-    <w:p>
-      <w:pPr>
-        <w:pStyle w:val="TOC3"/>
-        <w:tabs>
-          <w:tab w:val="left" w:pos="1200"/>
-          <w:tab w:val="right" w:leader="dot" w:pos="8976"/>
-        </w:tabs>
-        <w:rPr>
-          <w:rFonts w:asciiTheme="minorHAnsi" w:eastAsiaTheme="minorEastAsia" w:hAnsiTheme="minorHAnsi" w:cstheme="minorBidi"/>
-          <w:i w:val="0"/>
-          <w:iCs w:val="0"/>
-          <w:noProof/>
-          <w:sz w:val="22"/>
-          <w:szCs w:val="22"/>
-        </w:rPr>
-      </w:pPr>
-      <w:hyperlink w:anchor="_Toc417562822" w:history="1">
-        <w:r>
-          <w:rPr>
-            <w:rStyle w:val="Hyperlink"/>
-            <w:noProof/>
-          </w:rPr>
-          <w:t>1.2.4</w:t>
-        </w:r>
-        <w:r>
-          <w:rPr>
-            <w:rFonts w:asciiTheme="minorHAnsi" w:eastAsiaTheme="minorEastAsia" w:hAnsiTheme="minorHAnsi" w:cstheme="minorBidi"/>
-            <w:i w:val="0"/>
-            <w:iCs w:val="0"/>
-            <w:noProof/>
-            <w:sz w:val="22"/>
-            <w:szCs w:val="22"/>
-          </w:rPr>
-          <w:tab/>
-        </w:r>
-        <w:r>
-          <w:rPr>
-            <w:rStyle w:val="Hyperlink"/>
-            <w:noProof/>
-          </w:rPr>
-          <w:t>Version 1.3.1</w:t>
-        </w:r>
-        <w:r>
-          <w:rPr>
-            <w:noProof/>
-            <w:webHidden/>
-          </w:rPr>
-          <w:tab/>
-        </w:r>
-        <w:r>
-          <w:rPr>
-            <w:noProof/>
-            <w:webHidden/>
-          </w:rPr>
-          <w:fldChar w:fldCharType="begin"/>
-        </w:r>
-        <w:r>
-          <w:rPr>
-            <w:noProof/>
-            <w:webHidden/>
-          </w:rPr>
-          <w:instrText xml:space="preserve"> PAGEREF _Toc417562822 \h </w:instrText>
-        </w:r>
-        <w:r>
-          <w:rPr>
-            <w:noProof/>
-            <w:webHidden/>
-          </w:rPr>
-        </w:r>
-        <w:r>
-          <w:rPr>
-            <w:noProof/>
-            <w:webHidden/>
-          </w:rPr>
-          <w:fldChar w:fldCharType="separate"/>
-        </w:r>
-        <w:r>
-          <w:rPr>
-            <w:noProof/>
-            <w:webHidden/>
-          </w:rPr>
-          <w:t>3</w:t>
+          <w:t>4</w:t>
         </w:r>
         <w:r>
           <w:rPr>
@@ -1384,13 +1705,13 @@
           <w:szCs w:val="22"/>
         </w:rPr>
       </w:pPr>
-      <w:hyperlink w:anchor="_Toc417562823" w:history="1">
+      <w:hyperlink w:anchor="_Toc430271811" w:history="1">
         <w:r>
           <w:rPr>
             <w:rStyle w:val="Hyperlink"/>
             <w:noProof/>
           </w:rPr>
-          <w:t>1.3</w:t>
+          <w:t>2.3</w:t>
         </w:r>
         <w:r>
           <w:rPr>
@@ -1406,7 +1727,7 @@
             <w:rStyle w:val="Hyperlink"/>
             <w:noProof/>
           </w:rPr>
-          <w:t>Acknowledgements</w:t>
+          <w:t>Species List for Cohort Removal</w:t>
         </w:r>
         <w:r>
           <w:rPr>
@@ -1427,7 +1748,7 @@
             <w:noProof/>
             <w:webHidden/>
           </w:rPr>
-          <w:instrText xml:space="preserve"> PAGEREF _Toc417562823 \h </w:instrText>
+          <w:instrText xml:space="preserve"> PAGEREF _Toc430271811 \h </w:instrText>
         </w:r>
         <w:r>
           <w:rPr>
@@ -1447,7 +1768,95 @@
             <w:noProof/>
             <w:webHidden/>
           </w:rPr>
-          <w:t>3</w:t>
+          <w:t>4</w:t>
+        </w:r>
+        <w:r>
+          <w:rPr>
+            <w:noProof/>
+            <w:webHidden/>
+          </w:rPr>
+          <w:fldChar w:fldCharType="end"/>
+        </w:r>
+      </w:hyperlink>
+    </w:p>
+    <w:p>
+      <w:pPr>
+        <w:pStyle w:val="TOC2"/>
+        <w:tabs>
+          <w:tab w:val="left" w:pos="720"/>
+          <w:tab w:val="right" w:leader="dot" w:pos="8976"/>
+        </w:tabs>
+        <w:rPr>
+          <w:rFonts w:asciiTheme="minorHAnsi" w:eastAsiaTheme="minorEastAsia" w:hAnsiTheme="minorHAnsi" w:cstheme="minorBidi"/>
+          <w:noProof/>
+          <w:sz w:val="22"/>
+          <w:szCs w:val="22"/>
+        </w:rPr>
+      </w:pPr>
+      <w:hyperlink w:anchor="_Toc430271812" w:history="1">
+        <w:r>
+          <w:rPr>
+            <w:rStyle w:val="Hyperlink"/>
+            <w:noProof/>
+          </w:rPr>
+          <w:t>2.4</w:t>
+        </w:r>
+        <w:r>
+          <w:rPr>
+            <w:rFonts w:asciiTheme="minorHAnsi" w:eastAsiaTheme="minorEastAsia" w:hAnsiTheme="minorHAnsi" w:cstheme="minorBidi"/>
+            <w:noProof/>
+            <w:sz w:val="22"/>
+            <w:szCs w:val="22"/>
+          </w:rPr>
+          <w:tab/>
+        </w:r>
+        <w:r>
+          <w:rPr>
+            <w:rStyle w:val="Hyperlink"/>
+            <w:noProof/>
+          </w:rPr>
+          <w:t>Biomass Maps</w:t>
+        </w:r>
+        <w:r>
+          <w:rPr>
+            <w:noProof/>
+            <w:webHidden/>
+          </w:rPr>
+          <w:tab/>
+        </w:r>
+        <w:r>
+          <w:rPr>
+            <w:noProof/>
+            <w:webHidden/>
+          </w:rPr>
+          <w:fldChar w:fldCharType="begin"/>
+        </w:r>
+        <w:r>
+          <w:rPr>
+            <w:noProof/>
+            <w:webHidden/>
+          </w:rPr>
+          <w:instrText xml:space="preserve"> PAGEREF _Toc430271812 \h </w:instrText>
+        </w:r>
+        <w:r>
+          <w:rPr>
+            <w:noProof/>
+            <w:webHidden/>
+          </w:rPr>
+        </w:r>
+        <w:r>
+          <w:rPr>
+            <w:noProof/>
+            <w:webHidden/>
+          </w:rPr>
+          <w:fldChar w:fldCharType="separate"/>
+        </w:r>
+        <w:r>
+          <w:rPr>
+            <w:noProof/>
+            <w:webHidden/>
+          </w:rPr>
+          <w:t>5</w:t>
         </w:r>
         <w:r>
           <w:rPr>
@@ -1475,13 +1884,13 @@
           <w:szCs w:val="22"/>
         </w:rPr>
       </w:pPr>
-      <w:hyperlink w:anchor="_Toc417562824" w:history="1">
+      <w:hyperlink w:anchor="_Toc430271813" w:history="1">
         <w:r>
           <w:rPr>
             <w:rStyle w:val="Hyperlink"/>
             <w:noProof/>
           </w:rPr>
-          <w:t>2</w:t>
+          <w:t>3</w:t>
         </w:r>
         <w:r>
           <w:rPr>
@@ -1500,7 +1909,7 @@
             <w:rStyle w:val="Hyperlink"/>
             <w:noProof/>
           </w:rPr>
-          <w:t>Input Files</w:t>
+          <w:t>Output Files</w:t>
         </w:r>
         <w:r>
           <w:rPr>
@@ -1521,7 +1930,7 @@
             <w:noProof/>
             <w:webHidden/>
           </w:rPr>
-          <w:instrText xml:space="preserve"> PAGEREF _Toc417562824 \h </w:instrText>
+          <w:instrText xml:space="preserve"> PAGEREF _Toc430271813 \h </w:instrText>
         </w:r>
         <w:r>
           <w:rPr>
@@ -1541,7 +1950,7 @@
             <w:noProof/>
             <w:webHidden/>
           </w:rPr>
-          <w:t>4</w:t>
+          <w:t>6</w:t>
         </w:r>
         <w:r>
           <w:rPr>
@@ -1566,13 +1975,13 @@
           <w:szCs w:val="22"/>
         </w:rPr>
       </w:pPr>
-      <w:hyperlink w:anchor="_Toc417562825" w:history="1">
+      <w:hyperlink w:anchor="_Toc430271814" w:history="1">
         <w:r>
           <w:rPr>
             <w:rStyle w:val="Hyperlink"/>
             <w:noProof/>
           </w:rPr>
-          <w:t>2.1</w:t>
+          <w:t>3.1</w:t>
         </w:r>
         <w:r>
           <w:rPr>
@@ -1588,7 +1997,7 @@
             <w:rStyle w:val="Hyperlink"/>
             <w:noProof/>
           </w:rPr>
-          <w:t>LandisData</w:t>
+          <w:t>Biomass Maps</w:t>
         </w:r>
         <w:r>
           <w:rPr>
@@ -1609,7 +2018,7 @@
             <w:noProof/>
             <w:webHidden/>
           </w:rPr>
-          <w:instrText xml:space="preserve"> PAGEREF _Toc417562825 \h </w:instrText>
+          <w:instrText xml:space="preserve"> PAGEREF _Toc430271814 \h </w:instrText>
         </w:r>
         <w:r>
           <w:rPr>
@@ -1629,7 +2038,7 @@
             <w:noProof/>
             <w:webHidden/>
           </w:rPr>
-          <w:t>4</w:t>
+          <w:t>6</w:t>
         </w:r>
         <w:r>
           <w:rPr>
@@ -1654,13 +2063,13 @@
           <w:szCs w:val="22"/>
         </w:rPr>
       </w:pPr>
-      <w:hyperlink w:anchor="_Toc417562826" w:history="1">
+      <w:hyperlink w:anchor="_Toc430271815" w:history="1">
         <w:r>
           <w:rPr>
             <w:rStyle w:val="Hyperlink"/>
             <w:noProof/>
           </w:rPr>
-          <w:t>2.2</w:t>
+          <w:t>3.2</w:t>
         </w:r>
         <w:r>
           <w:rPr>
@@ -1676,7 +2085,7 @@
             <w:rStyle w:val="Hyperlink"/>
             <w:noProof/>
           </w:rPr>
-          <w:t>PreventEstablishment</w:t>
+          <w:t>Event Log</w:t>
         </w:r>
         <w:r>
           <w:rPr>
@@ -1697,7 +2106,7 @@
             <w:noProof/>
             <w:webHidden/>
           </w:rPr>
-          <w:instrText xml:space="preserve"> PAGEREF _Toc417562826 \h </w:instrText>
+          <w:instrText xml:space="preserve"> PAGEREF _Toc430271815 \h </w:instrText>
         </w:r>
         <w:r>
           <w:rPr>
@@ -1717,7 +2126,7 @@
             <w:noProof/>
             <w:webHidden/>
           </w:rPr>
-          <w:t>4</w:t>
+          <w:t>6</w:t>
         </w:r>
         <w:r>
           <w:rPr>
@@ -1742,13 +2151,13 @@
           <w:szCs w:val="22"/>
         </w:rPr>
       </w:pPr>
-      <w:hyperlink w:anchor="_Toc417562827" w:history="1">
+      <w:hyperlink w:anchor="_Toc430271816" w:history="1">
         <w:r>
           <w:rPr>
             <w:rStyle w:val="Hyperlink"/>
             <w:noProof/>
           </w:rPr>
-          <w:t>2.3</w:t>
+          <w:t>3.3</w:t>
         </w:r>
         <w:r>
           <w:rPr>
@@ -1764,7 +2173,7 @@
             <w:rStyle w:val="Hyperlink"/>
             <w:noProof/>
           </w:rPr>
-          <w:t>Species List for Cohort Removal</w:t>
+          <w:t>Summary Log</w:t>
         </w:r>
         <w:r>
           <w:rPr>
@@ -1785,7 +2194,7 @@
             <w:noProof/>
             <w:webHidden/>
           </w:rPr>
-          <w:instrText xml:space="preserve"> PAGEREF _Toc417562827 \h </w:instrText>
+          <w:instrText xml:space="preserve"> PAGEREF _Toc430271816 \h </w:instrText>
         </w:r>
         <w:r>
           <w:rPr>
@@ -1805,95 +2214,7 @@
             <w:noProof/>
             <w:webHidden/>
           </w:rPr>
-          <w:t>4</w:t>
-        </w:r>
-        <w:r>
-          <w:rPr>
-            <w:noProof/>
-            <w:webHidden/>
-          </w:rPr>
-          <w:fldChar w:fldCharType="end"/>
-        </w:r>
-      </w:hyperlink>
-    </w:p>
-    <w:p>
-      <w:pPr>
-        <w:pStyle w:val="TOC2"/>
-        <w:tabs>
-          <w:tab w:val="left" w:pos="720"/>
-          <w:tab w:val="right" w:leader="dot" w:pos="8976"/>
-        </w:tabs>
-        <w:rPr>
-          <w:rFonts w:asciiTheme="minorHAnsi" w:eastAsiaTheme="minorEastAsia" w:hAnsiTheme="minorHAnsi" w:cstheme="minorBidi"/>
-          <w:noProof/>
-          <w:sz w:val="22"/>
-          <w:szCs w:val="22"/>
-        </w:rPr>
-      </w:pPr>
-      <w:hyperlink w:anchor="_Toc417562828" w:history="1">
-        <w:r>
-          <w:rPr>
-            <w:rStyle w:val="Hyperlink"/>
-            <w:noProof/>
-          </w:rPr>
-          <w:t>2.4</w:t>
-        </w:r>
-        <w:r>
-          <w:rPr>
-            <w:rFonts w:asciiTheme="minorHAnsi" w:eastAsiaTheme="minorEastAsia" w:hAnsiTheme="minorHAnsi" w:cstheme="minorBidi"/>
-            <w:noProof/>
-            <w:sz w:val="22"/>
-            <w:szCs w:val="22"/>
-          </w:rPr>
-          <w:tab/>
-        </w:r>
-        <w:r>
-          <w:rPr>
-            <w:rStyle w:val="Hyperlink"/>
-            <w:noProof/>
-          </w:rPr>
-          <w:t>Biomass Maps</w:t>
-        </w:r>
-        <w:r>
-          <w:rPr>
-            <w:noProof/>
-            <w:webHidden/>
-          </w:rPr>
-          <w:tab/>
-        </w:r>
-        <w:r>
-          <w:rPr>
-            <w:noProof/>
-            <w:webHidden/>
-          </w:rPr>
-          <w:fldChar w:fldCharType="begin"/>
-        </w:r>
-        <w:r>
-          <w:rPr>
-            <w:noProof/>
-            <w:webHidden/>
-          </w:rPr>
-          <w:instrText xml:space="preserve"> PAGEREF _Toc417562828 \h </w:instrText>
-        </w:r>
-        <w:r>
-          <w:rPr>
-            <w:noProof/>
-            <w:webHidden/>
-          </w:rPr>
-        </w:r>
-        <w:r>
-          <w:rPr>
-            <w:noProof/>
-            <w:webHidden/>
-          </w:rPr>
-          <w:fldChar w:fldCharType="separate"/>
-        </w:r>
-        <w:r>
-          <w:rPr>
-            <w:noProof/>
-            <w:webHidden/>
-          </w:rPr>
-          <w:t>5</w:t>
+          <w:t>6</w:t>
         </w:r>
         <w:r>
           <w:rPr>
@@ -1926,34 +2247,105 @@
       <w:pPr>
         <w:pStyle w:val="Heading1"/>
       </w:pPr>
-      <w:bookmarkStart w:id="3" w:name="_Toc102232953"/>
-      <w:bookmarkStart w:id="4" w:name="_Toc417562811"/>
+      <w:bookmarkStart w:id="2" w:name="_Toc102232953"/>
+      <w:bookmarkStart w:id="3" w:name="_Toc430271795"/>
       <w:r>
         <w:lastRenderedPageBreak/>
         <w:t>Introduction</w:t>
       </w:r>
       <w:bookmarkEnd w:id="0"/>
+      <w:bookmarkEnd w:id="2"/>
       <w:bookmarkEnd w:id="3"/>
+    </w:p>
+    <w:p>
+      <w:pPr>
+        <w:pStyle w:val="textbody"/>
+      </w:pPr>
+      <w:r>
+        <w:t xml:space="preserve">This document </w:t>
+      </w:r>
+      <w:r>
+        <w:t>describes the Biomass Harvest</w:t>
+      </w:r>
+      <w:r>
+        <w:t xml:space="preserve"> </w:t>
+      </w:r>
+      <w:r>
+        <w:t>E</w:t>
+      </w:r>
+      <w:r>
+        <w:t xml:space="preserve">xtension for the LANDIS-II model. Users should read the LANDIS-II Model User’s Guide prior to reading this document. </w:t>
+      </w:r>
+    </w:p>
+    <w:p>
+      <w:pPr>
+        <w:pStyle w:val="textbody"/>
+      </w:pPr>
+      <w:r>
+        <w:t xml:space="preserve">The Biomass Harvest Extension for LANDIS-II is derived from the Base Harvest extension and therefore generally behaves the same as Base Harvest. The largest change is that Biomass Harvest supports partial thinning of cohorts; other changes are listed below. Consult the user guide for Base Harvest for further information. </w:t>
+      </w:r>
+    </w:p>
+    <w:p>
+      <w:pPr>
+        <w:pStyle w:val="textbody"/>
+      </w:pPr>
+      <w:r>
+        <w:rPr>
+          <w:b/>
+        </w:rPr>
+        <w:t>Note:</w:t>
+      </w:r>
+      <w:r>
+        <w:t xml:space="preserve">  The Biomass Harvest Extension is </w:t>
+      </w:r>
+      <w:r>
+        <w:rPr>
+          <w:i/>
+        </w:rPr>
+        <w:t>only compatible</w:t>
+      </w:r>
+      <w:r>
+        <w:t xml:space="preserve"> with succession extensions that use the same cohort type, in this case cohorts with species, age, and aboveground biomass data.  Currently, only the Biomass Succession extension meets this criterion.  Therefore, Biomass Harvest is </w:t>
+      </w:r>
+      <w:r>
+        <w:rPr>
+          <w:i/>
+        </w:rPr>
+        <w:t>not compatible</w:t>
+      </w:r>
+      <w:r>
+        <w:t xml:space="preserve"> with either the Age-only or Century succession extensions.</w:t>
+      </w:r>
+    </w:p>
+    <w:p>
+      <w:pPr>
+        <w:pStyle w:val="Heading2"/>
+      </w:pPr>
+      <w:bookmarkStart w:id="4" w:name="_Toc430271796"/>
+      <w:r>
+        <w:t>Major Releases</w:t>
+      </w:r>
       <w:bookmarkEnd w:id="4"/>
     </w:p>
     <w:p>
       <w:pPr>
+        <w:pStyle w:val="Heading3"/>
+      </w:pPr>
+      <w:bookmarkStart w:id="5" w:name="_Toc430271797"/>
+      <w:r>
+        <w:t>Version 3.0</w:t>
+      </w:r>
+      <w:bookmarkEnd w:id="5"/>
+    </w:p>
+    <w:p>
+      <w:pPr>
         <w:pStyle w:val="textbody"/>
       </w:pPr>
       <w:r>
-        <w:t xml:space="preserve">This document </w:t>
-      </w:r>
-      <w:r>
-        <w:t>describes the Biomass Harvest</w:t>
-      </w:r>
-      <w:r>
-        <w:t xml:space="preserve"> </w:t>
-      </w:r>
-      <w:r>
-        <w:t>E</w:t>
-      </w:r>
-      <w:r>
-        <w:t xml:space="preserve">xtension for the LANDIS-II model. Users should read the LANDIS-II Model User’s Guide prior to reading this document. </w:t>
+        <w:t>September 30</w:t>
+      </w:r>
+      <w:r>
+        <w:t>, 2015</w:t>
       </w:r>
     </w:p>
     <w:p>
@@ -1961,67 +2353,51 @@
         <w:pStyle w:val="textbody"/>
       </w:pPr>
       <w:r>
-        <w:t xml:space="preserve">The Biomass Harvest Extension for LANDIS-II is derived from the Base Harvest extension and therefore generally behaves the same as Base Harvest. The largest change is that Biomass Harvest supports partial thinning of cohorts; other changes are listed below. Consult the user guide for Base Harvest for further information. </w:t>
-      </w:r>
+        <w:t>The extension was updated to include restructured versions of the harvest libraries. Biomass Harvest version 3.0 is compatible with Land Use version 1.0.</w:t>
+      </w:r>
+    </w:p>
+    <w:p>
+      <w:pPr>
+        <w:pStyle w:val="Heading3"/>
+      </w:pPr>
+      <w:bookmarkStart w:id="6" w:name="_Toc430271798"/>
+      <w:r>
+        <w:t>Version 2.2</w:t>
+      </w:r>
+      <w:bookmarkEnd w:id="6"/>
     </w:p>
     <w:p>
       <w:pPr>
         <w:pStyle w:val="textbody"/>
       </w:pPr>
       <w:r>
-        <w:rPr>
-          <w:b/>
-        </w:rPr>
-        <w:t>Note:</w:t>
-      </w:r>
-      <w:r>
-        <w:t xml:space="preserve">  The Biomass Harvest Extension is </w:t>
-      </w:r>
-      <w:r>
-        <w:rPr>
-          <w:i/>
-        </w:rPr>
-        <w:t>only compatible</w:t>
-      </w:r>
-      <w:r>
-        <w:t xml:space="preserve"> with succession extensions that use the same cohort type, in this case cohorts with species, age, and aboveground biomass data.  Currently, only the Biomass Succession extension meets this criterion.  Therefore, Biomass Harvest is </w:t>
-      </w:r>
-      <w:r>
-        <w:rPr>
-          <w:i/>
-        </w:rPr>
-        <w:t>not compatible</w:t>
-      </w:r>
-      <w:r>
-        <w:t xml:space="preserve"> with either the Age-only or Century succession extensions.</w:t>
-      </w:r>
-    </w:p>
-    <w:p>
-      <w:pPr>
-        <w:pStyle w:val="Heading2"/>
-      </w:pPr>
-      <w:bookmarkStart w:id="5" w:name="_Toc417562812"/>
-      <w:r>
-        <w:t>Major Releases</w:t>
-      </w:r>
-      <w:bookmarkEnd w:id="5"/>
+        <w:t>March 30, 2014</w:t>
+      </w:r>
+    </w:p>
+    <w:p>
+      <w:pPr>
+        <w:pStyle w:val="textbody"/>
+      </w:pPr>
+      <w:r>
+        <w:t>The metadata library was incorporated.  All outputs are now recorded in designated xml files with units, etc.</w:t>
+      </w:r>
     </w:p>
     <w:p>
       <w:pPr>
         <w:pStyle w:val="Heading3"/>
       </w:pPr>
-      <w:bookmarkStart w:id="6" w:name="_Toc417562813"/>
-      <w:r>
-        <w:t>Version 3.0</w:t>
-      </w:r>
-      <w:bookmarkEnd w:id="6"/>
+      <w:bookmarkStart w:id="7" w:name="_Toc430271799"/>
+      <w:r>
+        <w:t>Version 2.1</w:t>
+      </w:r>
+      <w:bookmarkEnd w:id="7"/>
     </w:p>
     <w:p>
       <w:pPr>
         <w:pStyle w:val="textbody"/>
       </w:pPr>
       <w:r>
-        <w:t>January 31, 2015</w:t>
+        <w:t>March 5, 2013</w:t>
       </w:r>
     </w:p>
     <w:p>
@@ -2029,123 +2405,89 @@
         <w:pStyle w:val="textbody"/>
       </w:pPr>
       <w:r>
-        <w:t>The extension was updated to include restructured versions of the harvest libraries. Biomass Harvest version 3.0 is compatible with Land Use version 1.0.</w:t>
+        <w:t xml:space="preserve">Fixed a bug with partial harvesting when percentages &lt; 100% </w:t>
+      </w:r>
+      <w:proofErr w:type="gramStart"/>
+      <w:r>
+        <w:t>were</w:t>
+      </w:r>
+      <w:proofErr w:type="gramEnd"/>
+      <w:r>
+        <w:t xml:space="preserve"> specified (issue #23).</w:t>
       </w:r>
     </w:p>
     <w:p>
       <w:pPr>
         <w:pStyle w:val="Heading3"/>
       </w:pPr>
-      <w:bookmarkStart w:id="7" w:name="_Toc417562814"/>
-      <w:r>
-        <w:t>Version 2.2</w:t>
-      </w:r>
-      <w:bookmarkEnd w:id="7"/>
+      <w:bookmarkStart w:id="8" w:name="_Toc430271800"/>
+      <w:r>
+        <w:t>Version 2.0</w:t>
+      </w:r>
+      <w:bookmarkEnd w:id="8"/>
     </w:p>
     <w:p>
       <w:pPr>
         <w:pStyle w:val="textbody"/>
       </w:pPr>
       <w:r>
-        <w:t>March 30, 2014</w:t>
-      </w:r>
-    </w:p>
-    <w:p>
-      <w:pPr>
-        <w:pStyle w:val="textbody"/>
-      </w:pPr>
-      <w:r>
-        <w:t>The metadata library was incorporated.  All outputs are now recorded in designated xml files with units, etc.</w:t>
+        <w:t>Biomass Harvest version 2.0 is compatible with LANDIS-II version 6.0.</w:t>
       </w:r>
     </w:p>
     <w:p>
       <w:pPr>
         <w:pStyle w:val="Heading3"/>
       </w:pPr>
-      <w:bookmarkStart w:id="8" w:name="_Toc417562815"/>
-      <w:r>
-        <w:t>Version 2.1</w:t>
-      </w:r>
-      <w:bookmarkEnd w:id="8"/>
-    </w:p>
-    <w:p>
-      <w:pPr>
-        <w:pStyle w:val="textbody"/>
-      </w:pPr>
-      <w:r>
-        <w:t>March 5, 2013</w:t>
-      </w:r>
-    </w:p>
-    <w:p>
-      <w:pPr>
-        <w:pStyle w:val="textbody"/>
-      </w:pPr>
-      <w:r>
-        <w:t xml:space="preserve">Fixed a bug with partial harvesting when percentages &lt; 100% </w:t>
-      </w:r>
-      <w:proofErr w:type="gramStart"/>
-      <w:r>
-        <w:t>were</w:t>
-      </w:r>
-      <w:proofErr w:type="gramEnd"/>
-      <w:r>
-        <w:t xml:space="preserve"> specified (issue #23).</w:t>
-      </w:r>
-    </w:p>
-    <w:p>
-      <w:pPr>
-        <w:pStyle w:val="Heading3"/>
-      </w:pPr>
-      <w:bookmarkStart w:id="9" w:name="_Toc417562816"/>
-      <w:r>
-        <w:t>Version 2.0</w:t>
-      </w:r>
-      <w:bookmarkEnd w:id="9"/>
-    </w:p>
-    <w:p>
-      <w:pPr>
-        <w:pStyle w:val="textbody"/>
-      </w:pPr>
-      <w:r>
-        <w:t>Biomass Harvest version 2.0 is compatible with LANDIS-II version 6.0.</w:t>
-      </w:r>
-    </w:p>
-    <w:p>
-      <w:pPr>
-        <w:pStyle w:val="Heading3"/>
-      </w:pPr>
-      <w:bookmarkStart w:id="10" w:name="_Toc417562817"/>
+      <w:bookmarkStart w:id="9" w:name="_Toc430271801"/>
       <w:r>
         <w:lastRenderedPageBreak/>
         <w:t>Version 1.3</w:t>
       </w:r>
+      <w:bookmarkEnd w:id="9"/>
+    </w:p>
+    <w:p>
+      <w:pPr>
+        <w:pStyle w:val="textbody"/>
+      </w:pPr>
+      <w:r>
+        <w:t>Version 1.3 incorporated the numerous fixes that were applied to the Base Harvest version 1.3.</w:t>
+      </w:r>
+    </w:p>
+    <w:p>
+      <w:pPr>
+        <w:pStyle w:val="Heading2"/>
+      </w:pPr>
+      <w:bookmarkStart w:id="10" w:name="_Toc430271802"/>
+      <w:r>
+        <w:t>Minor Releases</w:t>
+      </w:r>
       <w:bookmarkEnd w:id="10"/>
     </w:p>
     <w:p>
       <w:pPr>
+        <w:pStyle w:val="Heading3"/>
+      </w:pPr>
+      <w:bookmarkStart w:id="11" w:name="_Toc430271803"/>
+      <w:r>
+        <w:t>Version 2.0.4</w:t>
+      </w:r>
+      <w:bookmarkEnd w:id="11"/>
+    </w:p>
+    <w:p>
+      <w:pPr>
         <w:pStyle w:val="textbody"/>
       </w:pPr>
       <w:r>
-        <w:t>Version 1.3 incorporated the numerous fixes that were applied to the Base Harvest version 1.3.</w:t>
-      </w:r>
-    </w:p>
-    <w:p>
-      <w:pPr>
-        <w:pStyle w:val="Heading2"/>
-      </w:pPr>
-      <w:bookmarkStart w:id="11" w:name="_Toc417562818"/>
-      <w:r>
-        <w:t>Minor Releases</w:t>
-      </w:r>
-      <w:bookmarkEnd w:id="11"/>
+        <w:t>Bug fixed regarding ages, age ranges, and partial removal percentages in the species list for cohort removals.  In some cases the first or last species listed was not properly assigned to the prescription.</w:t>
+      </w:r>
     </w:p>
     <w:p>
       <w:pPr>
         <w:pStyle w:val="Heading3"/>
       </w:pPr>
-      <w:bookmarkStart w:id="12" w:name="_Toc417562819"/>
-      <w:r>
-        <w:t>Version 2.0.4</w:t>
+      <w:bookmarkStart w:id="12" w:name="_Toc430271804"/>
+      <w:r>
+        <w:t>Version 2.0.3</w:t>
       </w:r>
       <w:bookmarkEnd w:id="12"/>
     </w:p>
@@ -2153,17 +2495,27 @@
       <w:pPr>
         <w:pStyle w:val="textbody"/>
       </w:pPr>
-      <w:r>
-        <w:t>Bug fixed regarding ages, age ranges, and partial removal percentages in the species list for cohort removals.  In some cases the first or last species listed was not properly assigned to the prescription.</w:t>
-      </w:r>
+      <w:proofErr w:type="gramStart"/>
+      <w:r>
+        <w:t xml:space="preserve">Compatible with Base Harvest 2.1.2, which added capability for selecting a percentage of stands as the harvest target, and add potential for interaction with the Base BDA extension to allow </w:t>
+      </w:r>
+      <w:proofErr w:type="spellStart"/>
+      <w:r>
+        <w:t>presalvage</w:t>
+      </w:r>
+      <w:proofErr w:type="spellEnd"/>
+      <w:r>
+        <w:t xml:space="preserve"> prescriptions.</w:t>
+      </w:r>
+      <w:proofErr w:type="gramEnd"/>
     </w:p>
     <w:p>
       <w:pPr>
         <w:pStyle w:val="Heading3"/>
       </w:pPr>
-      <w:bookmarkStart w:id="13" w:name="_Toc417562820"/>
-      <w:r>
-        <w:t>Version 2.0.3</w:t>
+      <w:bookmarkStart w:id="13" w:name="_Toc430271805"/>
+      <w:r>
+        <w:t>Version 2.0.2</w:t>
       </w:r>
       <w:bookmarkEnd w:id="13"/>
     </w:p>
@@ -2171,47 +2523,19 @@
       <w:pPr>
         <w:pStyle w:val="textbody"/>
       </w:pPr>
-      <w:proofErr w:type="gramStart"/>
-      <w:r>
-        <w:t xml:space="preserve">Compatible with Base Harvest 2.1.2, which added capability for selecting a percentage of stands as the harvest target, and add potential for interaction with the Base BDA extension to allow </w:t>
-      </w:r>
-      <w:proofErr w:type="spellStart"/>
-      <w:r>
-        <w:t>presalvage</w:t>
-      </w:r>
-      <w:proofErr w:type="spellEnd"/>
-      <w:r>
-        <w:t xml:space="preserve"> prescriptions.</w:t>
-      </w:r>
-      <w:proofErr w:type="gramEnd"/>
+      <w:r>
+        <w:t>Bug fixed that caused improper simulation of repeat harvests.</w:t>
+      </w:r>
     </w:p>
     <w:p>
       <w:pPr>
         <w:pStyle w:val="Heading3"/>
       </w:pPr>
-      <w:bookmarkStart w:id="14" w:name="_Toc417562821"/>
-      <w:r>
-        <w:t>Version 2.0.2</w:t>
+      <w:bookmarkStart w:id="14" w:name="_Toc430271806"/>
+      <w:r>
+        <w:t>Version 1.3.1</w:t>
       </w:r>
       <w:bookmarkEnd w:id="14"/>
-    </w:p>
-    <w:p>
-      <w:pPr>
-        <w:pStyle w:val="textbody"/>
-      </w:pPr>
-      <w:r>
-        <w:t>Bug fixed that caused improper simulation of repeat harvests.</w:t>
-      </w:r>
-    </w:p>
-    <w:p>
-      <w:pPr>
-        <w:pStyle w:val="Heading3"/>
-      </w:pPr>
-      <w:bookmarkStart w:id="15" w:name="_Toc417562822"/>
-      <w:r>
-        <w:t>Version 1.3.1</w:t>
-      </w:r>
-      <w:bookmarkEnd w:id="15"/>
     </w:p>
     <w:p>
       <w:pPr>
@@ -2266,15 +2590,15 @@
       <w:pPr>
         <w:pStyle w:val="Heading2"/>
       </w:pPr>
-      <w:bookmarkStart w:id="16" w:name="_Toc113769710"/>
-      <w:bookmarkStart w:id="17" w:name="_Toc113770926"/>
-      <w:bookmarkStart w:id="18" w:name="_Toc417562823"/>
+      <w:bookmarkStart w:id="15" w:name="_Toc113769710"/>
+      <w:bookmarkStart w:id="16" w:name="_Toc113770926"/>
+      <w:bookmarkStart w:id="17" w:name="_Toc430271807"/>
       <w:r>
         <w:t>Acknowledgements</w:t>
       </w:r>
+      <w:bookmarkEnd w:id="15"/>
       <w:bookmarkEnd w:id="16"/>
       <w:bookmarkEnd w:id="17"/>
-      <w:bookmarkEnd w:id="18"/>
     </w:p>
     <w:p>
       <w:pPr>
@@ -2294,46 +2618,48 @@
       <w:pPr>
         <w:pStyle w:val="Heading1"/>
       </w:pPr>
-      <w:bookmarkStart w:id="19" w:name="_Toc102232959"/>
-      <w:bookmarkStart w:id="20" w:name="_Toc133934414"/>
-      <w:bookmarkStart w:id="21" w:name="_Toc417562824"/>
+      <w:bookmarkStart w:id="18" w:name="_Toc102232959"/>
+      <w:bookmarkStart w:id="19" w:name="_Toc133934414"/>
+      <w:bookmarkStart w:id="20" w:name="_Toc430271808"/>
       <w:r>
         <w:lastRenderedPageBreak/>
         <w:t>Input File</w:t>
       </w:r>
+      <w:bookmarkEnd w:id="18"/>
       <w:bookmarkEnd w:id="19"/>
+      <w:r>
+        <w:t>s</w:t>
+      </w:r>
       <w:bookmarkEnd w:id="20"/>
-      <w:r>
-        <w:t>s</w:t>
+    </w:p>
+    <w:p>
+      <w:pPr>
+        <w:pStyle w:val="textbody"/>
+      </w:pPr>
+      <w:r>
+        <w:t xml:space="preserve">The inputs for this extension are identical to those listed in the Base Harvest User Guide with the exceptions listed below. The text file must comply with the general format requirements described in section 3.1 Text Input Files in the LANDIS-II Model User Guide. </w:t>
+      </w:r>
+    </w:p>
+    <w:p>
+      <w:pPr>
+        <w:pStyle w:val="Heading2"/>
+      </w:pPr>
+      <w:bookmarkStart w:id="21" w:name="_Toc112235332"/>
+      <w:bookmarkStart w:id="22" w:name="_Toc133386213"/>
+      <w:bookmarkStart w:id="23" w:name="_Toc133907148"/>
+      <w:bookmarkStart w:id="24" w:name="_Toc133934416"/>
+      <w:bookmarkStart w:id="25" w:name="_Toc430271809"/>
+      <w:bookmarkStart w:id="26" w:name="_GoBack"/>
+      <w:bookmarkEnd w:id="26"/>
+      <w:proofErr w:type="spellStart"/>
+      <w:r>
+        <w:t>LandisData</w:t>
       </w:r>
       <w:bookmarkEnd w:id="21"/>
-    </w:p>
-    <w:p>
-      <w:pPr>
-        <w:pStyle w:val="textbody"/>
-      </w:pPr>
-      <w:r>
-        <w:t xml:space="preserve">The inputs for this extension are identical to those listed in the Base Harvest User Guide with the exceptions listed below. The text file must comply with the general format requirements described in section 3.1 Text Input Files in the LANDIS-II Model User Guide. </w:t>
-      </w:r>
-    </w:p>
-    <w:p>
-      <w:pPr>
-        <w:pStyle w:val="Heading2"/>
-      </w:pPr>
-      <w:bookmarkStart w:id="22" w:name="_Toc112235332"/>
-      <w:bookmarkStart w:id="23" w:name="_Toc133386213"/>
-      <w:bookmarkStart w:id="24" w:name="_Toc133907148"/>
-      <w:bookmarkStart w:id="25" w:name="_Toc133934416"/>
-      <w:bookmarkStart w:id="26" w:name="_Toc417562825"/>
-      <w:proofErr w:type="spellStart"/>
-      <w:r>
-        <w:t>LandisData</w:t>
-      </w:r>
       <w:bookmarkEnd w:id="22"/>
       <w:bookmarkEnd w:id="23"/>
       <w:bookmarkEnd w:id="24"/>
       <w:bookmarkEnd w:id="25"/>
-      <w:bookmarkEnd w:id="26"/>
       <w:proofErr w:type="spellEnd"/>
     </w:p>
     <w:p>
@@ -2373,7 +2699,7 @@
         <w:pStyle w:val="Heading2"/>
       </w:pPr>
       <w:bookmarkStart w:id="27" w:name="_Toc284865474"/>
-      <w:bookmarkStart w:id="28" w:name="_Toc417562826"/>
+      <w:bookmarkStart w:id="28" w:name="_Toc430271810"/>
       <w:proofErr w:type="spellStart"/>
       <w:r>
         <w:t>PreventEstablishment</w:t>
@@ -2595,7 +2921,7 @@
       <w:pPr>
         <w:pStyle w:val="Heading2"/>
       </w:pPr>
-      <w:bookmarkStart w:id="29" w:name="_Toc417562827"/>
+      <w:bookmarkStart w:id="29" w:name="_Toc430271811"/>
       <w:r>
         <w:t>Species List for Cohort Removal</w:t>
       </w:r>
@@ -2745,7 +3071,7 @@
         <w:pStyle w:val="Heading2"/>
       </w:pPr>
       <w:bookmarkStart w:id="30" w:name="_Ref138851555"/>
-      <w:bookmarkStart w:id="31" w:name="_Toc417562828"/>
+      <w:bookmarkStart w:id="31" w:name="_Toc430271812"/>
       <w:r>
         <w:t xml:space="preserve">Biomass </w:t>
       </w:r>
@@ -2896,7 +3222,267 @@
     </w:p>
     <w:p>
       <w:pPr>
+        <w:pStyle w:val="Heading1"/>
+      </w:pPr>
+      <w:bookmarkStart w:id="32" w:name="_Toc430271813"/>
+      <w:r>
+        <w:lastRenderedPageBreak/>
+        <w:t>Output</w:t>
+      </w:r>
+      <w:r>
+        <w:t xml:space="preserve"> Files</w:t>
+      </w:r>
+      <w:bookmarkEnd w:id="32"/>
+    </w:p>
+    <w:p>
+      <w:pPr>
         <w:pStyle w:val="textbody"/>
+        <w:ind w:left="0"/>
+      </w:pPr>
+      <w:r>
+        <w:t xml:space="preserve">The </w:t>
+      </w:r>
+      <w:r>
+        <w:t>outputs</w:t>
+      </w:r>
+      <w:r>
+        <w:t xml:space="preserve"> for this extension are identical to those listed in the Base Harvest User Guide with the exceptions listed below.</w:t>
+      </w:r>
+    </w:p>
+    <w:p>
+      <w:pPr>
+        <w:pStyle w:val="Heading2"/>
+      </w:pPr>
+      <w:bookmarkStart w:id="33" w:name="_Toc430271814"/>
+      <w:r>
+        <w:t xml:space="preserve">Biomass </w:t>
+      </w:r>
+      <w:r>
+        <w:t>Maps</w:t>
+      </w:r>
+      <w:bookmarkEnd w:id="33"/>
+    </w:p>
+    <w:p>
+      <w:pPr>
+        <w:pStyle w:val="textbody"/>
+      </w:pPr>
+      <w:r>
+        <w:t>The biomass maps indicate the amount of biomass removed from each site</w:t>
+      </w:r>
+      <w:r>
+        <w:t xml:space="preserve"> </w:t>
+      </w:r>
+      <w:r>
+        <w:t xml:space="preserve">in </w:t>
+      </w:r>
+      <w:r>
+        <w:t>kg ha</w:t>
+      </w:r>
+      <w:r>
+        <w:rPr>
+          <w:vertAlign w:val="superscript"/>
+        </w:rPr>
+        <w:t>-1</w:t>
+      </w:r>
+      <w:r>
+        <w:t>. A map is produced for each harvest</w:t>
+      </w:r>
+      <w:r>
+        <w:t xml:space="preserve"> </w:t>
+      </w:r>
+      <w:proofErr w:type="spellStart"/>
+      <w:r>
+        <w:t>timestep</w:t>
+      </w:r>
+      <w:proofErr w:type="spellEnd"/>
+      <w:r>
+        <w:t>.</w:t>
+      </w:r>
+    </w:p>
+    <w:p>
+      <w:pPr>
+        <w:pStyle w:val="Heading2"/>
+      </w:pPr>
+      <w:bookmarkStart w:id="34" w:name="_Toc430271815"/>
+      <w:r>
+        <w:t>Event Log</w:t>
+      </w:r>
+      <w:bookmarkEnd w:id="34"/>
+    </w:p>
+    <w:p>
+      <w:pPr>
+        <w:pStyle w:val="textbody"/>
+      </w:pPr>
+      <w:r>
+        <w:t xml:space="preserve">The columns in the Biomass Harvest event log are: </w:t>
+      </w:r>
+      <w:r>
+        <w:t xml:space="preserve">year, management area, prescription used, stand affected, event ID, that stand’s current age, that stand’s current rank, total event size (number of sites), number of sites where cohorts were removed, </w:t>
+      </w:r>
+      <w:r>
+        <w:t xml:space="preserve">number of sites where cohorts were damaged, </w:t>
+      </w:r>
+      <w:r>
+        <w:t xml:space="preserve">Mg biomass removed, </w:t>
+      </w:r>
+      <w:r>
+        <w:rPr>
+          <w:bCs/>
+        </w:rPr>
+        <w:t>Mg ha</w:t>
+      </w:r>
+      <w:r>
+        <w:rPr>
+          <w:b/>
+          <w:bCs/>
+          <w:vertAlign w:val="superscript"/>
+        </w:rPr>
+        <w:t>-1</w:t>
+      </w:r>
+      <w:r>
+        <w:rPr>
+          <w:b/>
+          <w:bCs/>
+        </w:rPr>
+        <w:t xml:space="preserve"> </w:t>
+      </w:r>
+      <w:r>
+        <w:t>biomass removed per damaged site</w:t>
+      </w:r>
+      <w:r>
+        <w:t xml:space="preserve">, </w:t>
+      </w:r>
+      <w:r>
+        <w:t>total number of</w:t>
+      </w:r>
+      <w:r>
+        <w:t xml:space="preserve"> cohorts </w:t>
+      </w:r>
+      <w:r>
+        <w:t xml:space="preserve">partially </w:t>
+      </w:r>
+      <w:r>
+        <w:t>removed</w:t>
+      </w:r>
+      <w:r>
+        <w:t xml:space="preserve"> (damaged)</w:t>
+      </w:r>
+      <w:r>
+        <w:t xml:space="preserve">, </w:t>
+      </w:r>
+      <w:r>
+        <w:t>total</w:t>
+      </w:r>
+      <w:r>
+        <w:t xml:space="preserve"> number of cohorts removed</w:t>
+      </w:r>
+      <w:r>
+        <w:t xml:space="preserve"> (killed)</w:t>
+      </w:r>
+      <w:r>
+        <w:t xml:space="preserve">, </w:t>
+      </w:r>
+      <w:r>
+        <w:t>number of cohorts removed for each species</w:t>
+      </w:r>
+      <w:r>
+        <w:t>, and Mg biomass removed for each species.</w:t>
+      </w:r>
+    </w:p>
+    <w:p>
+      <w:pPr>
+        <w:pStyle w:val="Heading2"/>
+      </w:pPr>
+      <w:bookmarkStart w:id="35" w:name="_Toc430271816"/>
+      <w:r>
+        <w:t>Summary</w:t>
+      </w:r>
+      <w:r>
+        <w:t xml:space="preserve"> Log</w:t>
+      </w:r>
+      <w:bookmarkEnd w:id="35"/>
+    </w:p>
+    <w:p>
+      <w:pPr>
+        <w:pStyle w:val="textbody"/>
+      </w:pPr>
+      <w:r>
+        <w:t xml:space="preserve">The columns in the Biomass Harvest summary log are: </w:t>
+      </w:r>
+      <w:r>
+        <w:rPr>
+          <w:sz w:val="23"/>
+          <w:szCs w:val="23"/>
+        </w:rPr>
+        <w:t xml:space="preserve">year, management area, prescription used, total number of sites where cohorts were </w:t>
+      </w:r>
+      <w:r>
+        <w:rPr>
+          <w:sz w:val="23"/>
+          <w:szCs w:val="23"/>
+        </w:rPr>
+        <w:t>damaged</w:t>
+      </w:r>
+      <w:r>
+        <w:rPr>
+          <w:sz w:val="23"/>
+          <w:szCs w:val="23"/>
+        </w:rPr>
+        <w:t xml:space="preserve">, </w:t>
+      </w:r>
+      <w:r>
+        <w:t>total number of</w:t>
+      </w:r>
+      <w:r>
+        <w:t xml:space="preserve"> cohorts </w:t>
+      </w:r>
+      <w:r>
+        <w:t xml:space="preserve">partially </w:t>
+      </w:r>
+      <w:r>
+        <w:t>removed</w:t>
+      </w:r>
+      <w:r>
+        <w:t xml:space="preserve"> (damaged)</w:t>
+      </w:r>
+      <w:r>
+        <w:t>, total number of cohorts removed</w:t>
+      </w:r>
+      <w:r>
+        <w:t xml:space="preserve"> (killed)</w:t>
+      </w:r>
+      <w:r>
+        <w:t>,</w:t>
+      </w:r>
+      <w:r>
+        <w:t xml:space="preserve"> </w:t>
+      </w:r>
+      <w:r>
+        <w:rPr>
+          <w:sz w:val="23"/>
+          <w:szCs w:val="23"/>
+        </w:rPr>
+        <w:t xml:space="preserve">and total number of cohorts removed for </w:t>
+      </w:r>
+      <w:r>
+        <w:rPr>
+          <w:sz w:val="23"/>
+          <w:szCs w:val="23"/>
+        </w:rPr>
+        <w:t xml:space="preserve">each </w:t>
+      </w:r>
+      <w:r>
+        <w:rPr>
+          <w:sz w:val="23"/>
+          <w:szCs w:val="23"/>
+        </w:rPr>
+        <w:t>species.</w:t>
+      </w:r>
+    </w:p>
+    <w:p>
+      <w:pPr>
+        <w:pStyle w:val="textbody"/>
+        <w:ind w:left="0"/>
       </w:pPr>
     </w:p>
     <w:sectPr>
@@ -3042,19 +3628,39 @@
         <w:tab w:val="right" w:pos="9000"/>
       </w:tabs>
     </w:pPr>
-    <w:fldSimple w:instr=" DOCPROPERTY  &quot;Extension Name&quot;  \* MERGEFORMAT ">
-      <w:r>
-        <w:t>Biomass Harvest</w:t>
-      </w:r>
-    </w:fldSimple>
+    <w:r>
+      <w:fldChar w:fldCharType="begin"/>
+    </w:r>
+    <w:r>
+      <w:instrText xml:space="preserve"> DOCPROPERTY  "Extension Name"  \* MERGEFORMAT </w:instrText>
+    </w:r>
+    <w:r>
+      <w:fldChar w:fldCharType="separate"/>
+    </w:r>
+    <w:r>
+      <w:t>Biomass Harvest</w:t>
+    </w:r>
+    <w:r>
+      <w:fldChar w:fldCharType="end"/>
+    </w:r>
     <w:r>
       <w:t xml:space="preserve"> v</w:t>
     </w:r>
-    <w:fldSimple w:instr=" DOCPROPERTY  &quot;Extension Version&quot;  \* MERGEFORMAT ">
-      <w:r>
-        <w:t>3.0</w:t>
-      </w:r>
-    </w:fldSimple>
+    <w:r>
+      <w:fldChar w:fldCharType="begin"/>
+    </w:r>
+    <w:r>
+      <w:instrText xml:space="preserve"> DOCPROPERTY  "Extension Version"  \* MERGEFORMAT </w:instrText>
+    </w:r>
+    <w:r>
+      <w:fldChar w:fldCharType="separate"/>
+    </w:r>
+    <w:r>
+      <w:t>3.0</w:t>
+    </w:r>
+    <w:r>
+      <w:fldChar w:fldCharType="end"/>
+    </w:r>
     <w:r>
       <w:tab/>
     </w:r>
@@ -3497,33 +4103,6 @@
   </w:num>
   <w:num w:numId="2">
     <w:abstractNumId w:val="0"/>
-    <w:lvlOverride w:ilvl="0">
-      <w:startOverride w:val="1"/>
-    </w:lvlOverride>
-    <w:lvlOverride w:ilvl="1">
-      <w:startOverride w:val="1"/>
-    </w:lvlOverride>
-    <w:lvlOverride w:ilvl="2">
-      <w:startOverride w:val="1"/>
-    </w:lvlOverride>
-    <w:lvlOverride w:ilvl="3">
-      <w:startOverride w:val="1"/>
-    </w:lvlOverride>
-    <w:lvlOverride w:ilvl="4">
-      <w:startOverride w:val="1"/>
-    </w:lvlOverride>
-    <w:lvlOverride w:ilvl="5">
-      <w:startOverride w:val="1"/>
-    </w:lvlOverride>
-    <w:lvlOverride w:ilvl="6">
-      <w:startOverride w:val="1"/>
-    </w:lvlOverride>
-    <w:lvlOverride w:ilvl="7">
-      <w:startOverride w:val="1"/>
-    </w:lvlOverride>
-    <w:lvlOverride w:ilvl="8">
-      <w:startOverride w:val="1"/>
-    </w:lvlOverride>
   </w:num>
   <w:num w:numId="3">
     <w:abstractNumId w:val="1"/>
@@ -3859,7 +4438,6 @@
         <w:tab w:val="left" w:pos="864"/>
       </w:tabs>
       <w:spacing w:before="240" w:after="60"/>
-      <w:ind w:left="864" w:hanging="864"/>
       <w:outlineLvl w:val="2"/>
     </w:pPr>
   </w:style>
@@ -3879,7 +4457,6 @@
       <w:tabs>
         <w:tab w:val="left" w:pos="1008"/>
       </w:tabs>
-      <w:ind w:left="1008" w:hanging="1008"/>
       <w:outlineLvl w:val="3"/>
     </w:pPr>
     <w:rPr>
@@ -4029,11 +4606,10 @@
     <w:uiPriority w:val="99"/>
     <w:rsid w:val="00C4774B"/>
     <w:rPr>
-      <w:rFonts w:ascii="Calibri" w:hAnsi="Calibri" w:cs="Times New Roman"/>
-      <w:b/>
-      <w:bCs/>
+      <w:rFonts w:ascii="Verdana" w:hAnsi="Verdana" w:cs="Verdana"/>
       <w:kern w:val="32"/>
       <w:sz w:val="32"/>
+      <w:szCs w:val="32"/>
     </w:rPr>
   </w:style>
   <w:style w:type="character" w:customStyle="1" w:styleId="Heading2Char">
@@ -4045,6 +4621,7 @@
     <w:rPr>
       <w:rFonts w:ascii="Verdana" w:hAnsi="Verdana" w:cs="Verdana"/>
       <w:sz w:val="28"/>
+      <w:szCs w:val="28"/>
     </w:rPr>
   </w:style>
   <w:style w:type="character" w:customStyle="1" w:styleId="Heading3Char">
@@ -4052,13 +4629,11 @@
     <w:basedOn w:val="DefaultParagraphFont"/>
     <w:link w:val="Heading3"/>
     <w:uiPriority w:val="99"/>
-    <w:semiHidden/>
     <w:rsid w:val="00C4774B"/>
     <w:rPr>
-      <w:rFonts w:ascii="Calibri" w:hAnsi="Calibri" w:cs="Times New Roman"/>
-      <w:b/>
-      <w:bCs/>
-      <w:sz w:val="26"/>
+      <w:rFonts w:ascii="Verdana" w:hAnsi="Verdana" w:cs="Verdana"/>
+      <w:sz w:val="24"/>
+      <w:szCs w:val="24"/>
     </w:rPr>
   </w:style>
   <w:style w:type="character" w:customStyle="1" w:styleId="Heading4Char">
@@ -4066,13 +4641,11 @@
     <w:basedOn w:val="DefaultParagraphFont"/>
     <w:link w:val="Heading4"/>
     <w:uiPriority w:val="99"/>
-    <w:semiHidden/>
     <w:rsid w:val="00C4774B"/>
     <w:rPr>
-      <w:rFonts w:ascii="Cambria" w:hAnsi="Cambria" w:cs="Times New Roman"/>
-      <w:b/>
-      <w:bCs/>
-      <w:sz w:val="28"/>
+      <w:rFonts w:ascii="Verdana" w:hAnsi="Verdana" w:cs="Verdana"/>
+      <w:sz w:val="22"/>
+      <w:szCs w:val="22"/>
     </w:rPr>
   </w:style>
   <w:style w:type="character" w:customStyle="1" w:styleId="Heading5Char">
@@ -4080,15 +4653,14 @@
     <w:basedOn w:val="DefaultParagraphFont"/>
     <w:link w:val="Heading5"/>
     <w:uiPriority w:val="99"/>
-    <w:semiHidden/>
     <w:rsid w:val="00C4774B"/>
     <w:rPr>
-      <w:rFonts w:ascii="Cambria" w:hAnsi="Cambria" w:cs="Times New Roman"/>
       <w:b/>
       <w:bCs/>
       <w:i/>
       <w:iCs/>
       <w:sz w:val="26"/>
+      <w:szCs w:val="26"/>
     </w:rPr>
   </w:style>
   <w:style w:type="character" w:customStyle="1" w:styleId="Heading6Char">
@@ -4096,13 +4668,12 @@
     <w:basedOn w:val="DefaultParagraphFont"/>
     <w:link w:val="Heading6"/>
     <w:uiPriority w:val="99"/>
-    <w:semiHidden/>
     <w:rsid w:val="00C4774B"/>
     <w:rPr>
-      <w:rFonts w:ascii="Cambria" w:hAnsi="Cambria" w:cs="Times New Roman"/>
       <w:b/>
       <w:bCs/>
       <w:sz w:val="22"/>
+      <w:szCs w:val="22"/>
     </w:rPr>
   </w:style>
   <w:style w:type="character" w:customStyle="1" w:styleId="Heading7Char">
@@ -4110,11 +4681,10 @@
     <w:basedOn w:val="DefaultParagraphFont"/>
     <w:link w:val="Heading7"/>
     <w:uiPriority w:val="99"/>
-    <w:semiHidden/>
     <w:rsid w:val="00C4774B"/>
     <w:rPr>
-      <w:rFonts w:ascii="Cambria" w:hAnsi="Cambria" w:cs="Times New Roman"/>
       <w:sz w:val="24"/>
+      <w:szCs w:val="24"/>
     </w:rPr>
   </w:style>
   <w:style w:type="character" w:customStyle="1" w:styleId="Heading8Char">
@@ -4122,13 +4692,12 @@
     <w:basedOn w:val="DefaultParagraphFont"/>
     <w:link w:val="Heading8"/>
     <w:uiPriority w:val="99"/>
-    <w:semiHidden/>
     <w:rsid w:val="00C4774B"/>
     <w:rPr>
-      <w:rFonts w:ascii="Cambria" w:hAnsi="Cambria" w:cs="Times New Roman"/>
       <w:i/>
       <w:iCs/>
       <w:sz w:val="24"/>
+      <w:szCs w:val="24"/>
     </w:rPr>
   </w:style>
   <w:style w:type="character" w:customStyle="1" w:styleId="Heading9Char">
@@ -4136,11 +4705,11 @@
     <w:basedOn w:val="DefaultParagraphFont"/>
     <w:link w:val="Heading9"/>
     <w:uiPriority w:val="99"/>
-    <w:semiHidden/>
     <w:rsid w:val="00C4774B"/>
     <w:rPr>
-      <w:rFonts w:ascii="Calibri" w:hAnsi="Calibri" w:cs="Times New Roman"/>
+      <w:rFonts w:ascii="Arial" w:hAnsi="Arial" w:cs="Arial"/>
       <w:sz w:val="22"/>
+      <w:szCs w:val="22"/>
     </w:rPr>
   </w:style>
   <w:style w:type="paragraph" w:customStyle="1" w:styleId="heading">
@@ -5113,7 +5682,6 @@
         <w:tab w:val="left" w:pos="864"/>
       </w:tabs>
       <w:spacing w:before="240" w:after="60"/>
-      <w:ind w:left="864" w:hanging="864"/>
       <w:outlineLvl w:val="2"/>
     </w:pPr>
   </w:style>
@@ -5133,7 +5701,6 @@
       <w:tabs>
         <w:tab w:val="left" w:pos="1008"/>
       </w:tabs>
-      <w:ind w:left="1008" w:hanging="1008"/>
       <w:outlineLvl w:val="3"/>
     </w:pPr>
     <w:rPr>
@@ -5283,11 +5850,10 @@
     <w:uiPriority w:val="99"/>
     <w:rsid w:val="00C4774B"/>
     <w:rPr>
-      <w:rFonts w:ascii="Calibri" w:hAnsi="Calibri" w:cs="Times New Roman"/>
-      <w:b/>
-      <w:bCs/>
+      <w:rFonts w:ascii="Verdana" w:hAnsi="Verdana" w:cs="Verdana"/>
       <w:kern w:val="32"/>
       <w:sz w:val="32"/>
+      <w:szCs w:val="32"/>
     </w:rPr>
   </w:style>
   <w:style w:type="character" w:customStyle="1" w:styleId="Heading2Char">
@@ -5299,6 +5865,7 @@
     <w:rPr>
       <w:rFonts w:ascii="Verdana" w:hAnsi="Verdana" w:cs="Verdana"/>
       <w:sz w:val="28"/>
+      <w:szCs w:val="28"/>
     </w:rPr>
   </w:style>
   <w:style w:type="character" w:customStyle="1" w:styleId="Heading3Char">
@@ -5306,13 +5873,11 @@
     <w:basedOn w:val="DefaultParagraphFont"/>
     <w:link w:val="Heading3"/>
     <w:uiPriority w:val="99"/>
-    <w:semiHidden/>
     <w:rsid w:val="00C4774B"/>
     <w:rPr>
-      <w:rFonts w:ascii="Calibri" w:hAnsi="Calibri" w:cs="Times New Roman"/>
-      <w:b/>
-      <w:bCs/>
-      <w:sz w:val="26"/>
+      <w:rFonts w:ascii="Verdana" w:hAnsi="Verdana" w:cs="Verdana"/>
+      <w:sz w:val="24"/>
+      <w:szCs w:val="24"/>
     </w:rPr>
   </w:style>
   <w:style w:type="character" w:customStyle="1" w:styleId="Heading4Char">
@@ -5320,13 +5885,11 @@
     <w:basedOn w:val="DefaultParagraphFont"/>
     <w:link w:val="Heading4"/>
     <w:uiPriority w:val="99"/>
-    <w:semiHidden/>
     <w:rsid w:val="00C4774B"/>
     <w:rPr>
-      <w:rFonts w:ascii="Cambria" w:hAnsi="Cambria" w:cs="Times New Roman"/>
-      <w:b/>
-      <w:bCs/>
-      <w:sz w:val="28"/>
+      <w:rFonts w:ascii="Verdana" w:hAnsi="Verdana" w:cs="Verdana"/>
+      <w:sz w:val="22"/>
+      <w:szCs w:val="22"/>
     </w:rPr>
   </w:style>
   <w:style w:type="character" w:customStyle="1" w:styleId="Heading5Char">
@@ -5334,15 +5897,14 @@
     <w:basedOn w:val="DefaultParagraphFont"/>
     <w:link w:val="Heading5"/>
     <w:uiPriority w:val="99"/>
-    <w:semiHidden/>
     <w:rsid w:val="00C4774B"/>
     <w:rPr>
-      <w:rFonts w:ascii="Cambria" w:hAnsi="Cambria" w:cs="Times New Roman"/>
       <w:b/>
       <w:bCs/>
       <w:i/>
       <w:iCs/>
       <w:sz w:val="26"/>
+      <w:szCs w:val="26"/>
     </w:rPr>
   </w:style>
   <w:style w:type="character" w:customStyle="1" w:styleId="Heading6Char">
@@ -5350,13 +5912,12 @@
     <w:basedOn w:val="DefaultParagraphFont"/>
     <w:link w:val="Heading6"/>
     <w:uiPriority w:val="99"/>
-    <w:semiHidden/>
     <w:rsid w:val="00C4774B"/>
     <w:rPr>
-      <w:rFonts w:ascii="Cambria" w:hAnsi="Cambria" w:cs="Times New Roman"/>
       <w:b/>
       <w:bCs/>
       <w:sz w:val="22"/>
+      <w:szCs w:val="22"/>
     </w:rPr>
   </w:style>
   <w:style w:type="character" w:customStyle="1" w:styleId="Heading7Char">
@@ -5364,11 +5925,10 @@
     <w:basedOn w:val="DefaultParagraphFont"/>
     <w:link w:val="Heading7"/>
     <w:uiPriority w:val="99"/>
-    <w:semiHidden/>
     <w:rsid w:val="00C4774B"/>
     <w:rPr>
-      <w:rFonts w:ascii="Cambria" w:hAnsi="Cambria" w:cs="Times New Roman"/>
       <w:sz w:val="24"/>
+      <w:szCs w:val="24"/>
     </w:rPr>
   </w:style>
   <w:style w:type="character" w:customStyle="1" w:styleId="Heading8Char">
@@ -5376,13 +5936,12 @@
     <w:basedOn w:val="DefaultParagraphFont"/>
     <w:link w:val="Heading8"/>
     <w:uiPriority w:val="99"/>
-    <w:semiHidden/>
     <w:rsid w:val="00C4774B"/>
     <w:rPr>
-      <w:rFonts w:ascii="Cambria" w:hAnsi="Cambria" w:cs="Times New Roman"/>
       <w:i/>
       <w:iCs/>
       <w:sz w:val="24"/>
+      <w:szCs w:val="24"/>
     </w:rPr>
   </w:style>
   <w:style w:type="character" w:customStyle="1" w:styleId="Heading9Char">
@@ -5390,11 +5949,11 @@
     <w:basedOn w:val="DefaultParagraphFont"/>
     <w:link w:val="Heading9"/>
     <w:uiPriority w:val="99"/>
-    <w:semiHidden/>
     <w:rsid w:val="00C4774B"/>
     <w:rPr>
-      <w:rFonts w:ascii="Calibri" w:hAnsi="Calibri" w:cs="Times New Roman"/>
+      <w:rFonts w:ascii="Arial" w:hAnsi="Arial" w:cs="Arial"/>
       <w:sz w:val="22"/>
+      <w:szCs w:val="22"/>
     </w:rPr>
   </w:style>
   <w:style w:type="paragraph" w:customStyle="1" w:styleId="heading">
@@ -6362,7 +6921,7 @@
 </file>
 
 <file path=customXml/itemProps1.xml><?xml version="1.0" encoding="utf-8"?>
-<ds:datastoreItem xmlns:ds="http://schemas.openxmlformats.org/officeDocument/2006/customXml" ds:itemID="{D3CDE919-0D85-49D5-B395-C5DF28E0FEBB}">
+<ds:datastoreItem xmlns:ds="http://schemas.openxmlformats.org/officeDocument/2006/customXml" ds:itemID="{831660EC-2E81-42A7-919D-6CE25F053E83}">
   <ds:schemaRefs>
     <ds:schemaRef ds:uri="http://schemas.openxmlformats.org/officeDocument/2006/bibliography"/>
   </ds:schemaRefs>

</xml_diff>

<commit_message>
Clarify output units in Users Guide.
</commit_message>
<xml_diff>
--- a/deploy/docs/LANDIS-II Biomass Harvest v3.0 User Guide.docx
+++ b/deploy/docs/LANDIS-II Biomass Harvest v3.0 User Guide.docx
@@ -160,7 +160,7 @@
         <w:rPr>
           <w:noProof/>
         </w:rPr>
-        <w:t>September 17, 2015</w:t>
+        <w:t>September 22, 2015</w:t>
       </w:r>
       <w:r>
         <w:rPr>
@@ -2649,8 +2649,6 @@
       <w:bookmarkStart w:id="23" w:name="_Toc133907148"/>
       <w:bookmarkStart w:id="24" w:name="_Toc133934416"/>
       <w:bookmarkStart w:id="25" w:name="_Toc430271809"/>
-      <w:bookmarkStart w:id="26" w:name="_GoBack"/>
-      <w:bookmarkEnd w:id="26"/>
       <w:proofErr w:type="spellStart"/>
       <w:r>
         <w:t>LandisData</w:t>
@@ -2698,14 +2696,14 @@
       <w:pPr>
         <w:pStyle w:val="Heading2"/>
       </w:pPr>
-      <w:bookmarkStart w:id="27" w:name="_Toc284865474"/>
-      <w:bookmarkStart w:id="28" w:name="_Toc430271810"/>
+      <w:bookmarkStart w:id="26" w:name="_Toc284865474"/>
+      <w:bookmarkStart w:id="27" w:name="_Toc430271810"/>
       <w:proofErr w:type="spellStart"/>
       <w:r>
         <w:t>PreventEstablishment</w:t>
       </w:r>
+      <w:bookmarkEnd w:id="26"/>
       <w:bookmarkEnd w:id="27"/>
-      <w:bookmarkEnd w:id="28"/>
       <w:proofErr w:type="spellEnd"/>
     </w:p>
     <w:p>
@@ -2921,11 +2919,11 @@
       <w:pPr>
         <w:pStyle w:val="Heading2"/>
       </w:pPr>
-      <w:bookmarkStart w:id="29" w:name="_Toc430271811"/>
+      <w:bookmarkStart w:id="28" w:name="_Toc430271811"/>
       <w:r>
         <w:t>Species List for Cohort Removal</w:t>
       </w:r>
-      <w:bookmarkEnd w:id="29"/>
+      <w:bookmarkEnd w:id="28"/>
     </w:p>
     <w:p>
       <w:pPr>
@@ -3070,16 +3068,16 @@
       <w:pPr>
         <w:pStyle w:val="Heading2"/>
       </w:pPr>
-      <w:bookmarkStart w:id="30" w:name="_Ref138851555"/>
-      <w:bookmarkStart w:id="31" w:name="_Toc430271812"/>
+      <w:bookmarkStart w:id="29" w:name="_Ref138851555"/>
+      <w:bookmarkStart w:id="30" w:name="_Toc430271812"/>
       <w:r>
         <w:t xml:space="preserve">Biomass </w:t>
       </w:r>
       <w:r>
         <w:t>Maps</w:t>
       </w:r>
+      <w:bookmarkEnd w:id="29"/>
       <w:bookmarkEnd w:id="30"/>
-      <w:bookmarkEnd w:id="31"/>
     </w:p>
     <w:p>
       <w:pPr>
@@ -3224,7 +3222,7 @@
       <w:pPr>
         <w:pStyle w:val="Heading1"/>
       </w:pPr>
-      <w:bookmarkStart w:id="32" w:name="_Toc430271813"/>
+      <w:bookmarkStart w:id="31" w:name="_Toc430271813"/>
       <w:r>
         <w:lastRenderedPageBreak/>
         <w:t>Output</w:t>
@@ -3232,7 +3230,7 @@
       <w:r>
         <w:t xml:space="preserve"> Files</w:t>
       </w:r>
-      <w:bookmarkEnd w:id="32"/>
+      <w:bookmarkEnd w:id="31"/>
     </w:p>
     <w:p>
       <w:pPr>
@@ -3253,13 +3251,63 @@
       <w:pPr>
         <w:pStyle w:val="Heading2"/>
       </w:pPr>
-      <w:bookmarkStart w:id="33" w:name="_Toc430271814"/>
+      <w:bookmarkStart w:id="32" w:name="_Toc430271814"/>
       <w:r>
         <w:t xml:space="preserve">Biomass </w:t>
       </w:r>
       <w:r>
         <w:t>Maps</w:t>
       </w:r>
+      <w:bookmarkEnd w:id="32"/>
+    </w:p>
+    <w:p>
+      <w:pPr>
+        <w:pStyle w:val="textbody"/>
+      </w:pPr>
+      <w:r>
+        <w:t>The biomass maps indicate the amount of biomass removed from each site</w:t>
+      </w:r>
+      <w:r>
+        <w:t xml:space="preserve"> </w:t>
+      </w:r>
+      <w:r>
+        <w:t xml:space="preserve">in </w:t>
+      </w:r>
+      <w:r>
+        <w:t>g</w:t>
+      </w:r>
+      <w:r>
+        <w:t>/m</w:t>
+      </w:r>
+      <w:r>
+        <w:rPr>
+          <w:vertAlign w:val="superscript"/>
+        </w:rPr>
+        <w:t>2</w:t>
+      </w:r>
+      <w:r>
+        <w:t>. A map is produced for each harvest</w:t>
+      </w:r>
+      <w:r>
+        <w:t xml:space="preserve"> </w:t>
+      </w:r>
+      <w:proofErr w:type="spellStart"/>
+      <w:r>
+        <w:t>timestep</w:t>
+      </w:r>
+      <w:proofErr w:type="spellEnd"/>
+      <w:r>
+        <w:t>.</w:t>
+      </w:r>
+    </w:p>
+    <w:p>
+      <w:pPr>
+        <w:pStyle w:val="Heading2"/>
+      </w:pPr>
+      <w:bookmarkStart w:id="33" w:name="_Toc430271815"/>
+      <w:r>
+        <w:t>Event Log</w:t>
+      </w:r>
       <w:bookmarkEnd w:id="33"/>
     </w:p>
     <w:p>
@@ -3267,57 +3315,7 @@
         <w:pStyle w:val="textbody"/>
       </w:pPr>
       <w:r>
-        <w:t>The biomass maps indicate the amount of biomass removed from each site</w:t>
-      </w:r>
-      <w:r>
-        <w:t xml:space="preserve"> </w:t>
-      </w:r>
-      <w:r>
-        <w:t xml:space="preserve">in </w:t>
-      </w:r>
-      <w:r>
-        <w:t>kg ha</w:t>
-      </w:r>
-      <w:r>
-        <w:rPr>
-          <w:vertAlign w:val="superscript"/>
-        </w:rPr>
-        <w:t>-1</w:t>
-      </w:r>
-      <w:r>
-        <w:t>. A map is produced for each harvest</w:t>
-      </w:r>
-      <w:r>
-        <w:t xml:space="preserve"> </w:t>
-      </w:r>
-      <w:proofErr w:type="spellStart"/>
-      <w:r>
-        <w:t>timestep</w:t>
-      </w:r>
-      <w:proofErr w:type="spellEnd"/>
-      <w:r>
-        <w:t>.</w:t>
-      </w:r>
-    </w:p>
-    <w:p>
-      <w:pPr>
-        <w:pStyle w:val="Heading2"/>
-      </w:pPr>
-      <w:bookmarkStart w:id="34" w:name="_Toc430271815"/>
-      <w:r>
-        <w:t>Event Log</w:t>
-      </w:r>
-      <w:bookmarkEnd w:id="34"/>
-    </w:p>
-    <w:p>
-      <w:pPr>
-        <w:pStyle w:val="textbody"/>
-      </w:pPr>
-      <w:r>
-        <w:t xml:space="preserve">The columns in the Biomass Harvest event log are: </w:t>
-      </w:r>
-      <w:r>
-        <w:t xml:space="preserve">year, management area, prescription used, stand affected, event ID, that stand’s current age, that stand’s current rank, total event size (number of sites), number of sites where cohorts were removed, </w:t>
+        <w:t xml:space="preserve">The columns in the Biomass Harvest event log are: year, management area, prescription used, stand affected, event ID, that stand’s current age, that stand’s current rank, total event size (number of sites), number of sites where cohorts were removed, </w:t>
       </w:r>
       <w:r>
         <w:t xml:space="preserve">number of sites where cohorts were damaged, </w:t>
@@ -3347,43 +3345,48 @@
         <w:t xml:space="preserve"> </w:t>
       </w:r>
       <w:r>
-        <w:t>biomass removed per damaged site</w:t>
+        <w:t xml:space="preserve">biomass removed per damaged site, </w:t>
+      </w:r>
+      <w:r>
+        <w:t>total number of</w:t>
+      </w:r>
+      <w:r>
+        <w:t xml:space="preserve"> cohorts </w:t>
+      </w:r>
+      <w:r>
+        <w:t xml:space="preserve">partially </w:t>
+      </w:r>
+      <w:r>
+        <w:t>removed</w:t>
+      </w:r>
+      <w:r>
+        <w:t xml:space="preserve"> (damaged)</w:t>
       </w:r>
       <w:r>
         <w:t xml:space="preserve">, </w:t>
       </w:r>
       <w:r>
-        <w:t>total number of</w:t>
-      </w:r>
-      <w:r>
-        <w:t xml:space="preserve"> cohorts </w:t>
-      </w:r>
-      <w:r>
-        <w:t xml:space="preserve">partially </w:t>
-      </w:r>
-      <w:r>
-        <w:t>removed</w:t>
-      </w:r>
-      <w:r>
-        <w:t xml:space="preserve"> (damaged)</w:t>
+        <w:t>total</w:t>
+      </w:r>
+      <w:r>
+        <w:t xml:space="preserve"> number of cohorts removed</w:t>
+      </w:r>
+      <w:r>
+        <w:t xml:space="preserve"> (killed)</w:t>
       </w:r>
       <w:r>
         <w:t xml:space="preserve">, </w:t>
       </w:r>
       <w:r>
-        <w:t>total</w:t>
-      </w:r>
-      <w:r>
-        <w:t xml:space="preserve"> number of cohorts removed</w:t>
-      </w:r>
-      <w:r>
-        <w:t xml:space="preserve"> (killed)</w:t>
-      </w:r>
-      <w:r>
-        <w:t xml:space="preserve">, </w:t>
-      </w:r>
-      <w:r>
-        <w:t>number of cohorts removed for each species</w:t>
+        <w:t>number of cohorts affected (damaged or killed)</w:t>
+      </w:r>
+      <w:r>
+        <w:t xml:space="preserve"> </w:t>
+      </w:r>
+      <w:bookmarkStart w:id="34" w:name="_GoBack"/>
+      <w:bookmarkEnd w:id="34"/>
+      <w:r>
+        <w:t>for each species</w:t>
       </w:r>
       <w:r>
         <w:t>, and Mg biomass removed for each species.</w:t>
@@ -3395,10 +3398,7 @@
       </w:pPr>
       <w:bookmarkStart w:id="35" w:name="_Toc430271816"/>
       <w:r>
-        <w:t>Summary</w:t>
-      </w:r>
-      <w:r>
-        <w:t xml:space="preserve"> Log</w:t>
+        <w:t>Summary Log</w:t>
       </w:r>
       <w:bookmarkEnd w:id="35"/>
     </w:p>
@@ -3414,69 +3414,55 @@
           <w:sz w:val="23"/>
           <w:szCs w:val="23"/>
         </w:rPr>
-        <w:t xml:space="preserve">year, management area, prescription used, total number of sites where cohorts were </w:t>
+        <w:t xml:space="preserve">year, management area, prescription used, total number of sites where cohorts were damaged, </w:t>
+      </w:r>
+      <w:r>
+        <w:t>total number of</w:t>
+      </w:r>
+      <w:r>
+        <w:t xml:space="preserve"> cohorts </w:t>
+      </w:r>
+      <w:r>
+        <w:t xml:space="preserve">partially </w:t>
+      </w:r>
+      <w:r>
+        <w:t>removed</w:t>
+      </w:r>
+      <w:r>
+        <w:t xml:space="preserve"> (damaged)</w:t>
+      </w:r>
+      <w:r>
+        <w:t>, total number of cohorts removed</w:t>
+      </w:r>
+      <w:r>
+        <w:t xml:space="preserve"> (killed)</w:t>
+      </w:r>
+      <w:r>
+        <w:t>,</w:t>
+      </w:r>
+      <w:r>
+        <w:t xml:space="preserve"> </w:t>
       </w:r>
       <w:r>
         <w:rPr>
           <w:sz w:val="23"/>
           <w:szCs w:val="23"/>
         </w:rPr>
-        <w:t>damaged</w:t>
+        <w:t xml:space="preserve">and total number of cohorts </w:t>
       </w:r>
       <w:r>
         <w:rPr>
           <w:sz w:val="23"/>
           <w:szCs w:val="23"/>
         </w:rPr>
-        <w:t xml:space="preserve">, </w:t>
-      </w:r>
-      <w:r>
-        <w:t>total number of</w:t>
-      </w:r>
-      <w:r>
-        <w:t xml:space="preserve"> cohorts </w:t>
-      </w:r>
-      <w:r>
-        <w:t xml:space="preserve">partially </w:t>
-      </w:r>
-      <w:r>
-        <w:t>removed</w:t>
-      </w:r>
-      <w:r>
-        <w:t xml:space="preserve"> (damaged)</w:t>
-      </w:r>
-      <w:r>
-        <w:t>, total number of cohorts removed</w:t>
-      </w:r>
-      <w:r>
-        <w:t xml:space="preserve"> (killed)</w:t>
-      </w:r>
-      <w:r>
-        <w:t>,</w:t>
-      </w:r>
-      <w:r>
-        <w:t xml:space="preserve"> </w:t>
+        <w:t>affected (damaged or killed)</w:t>
       </w:r>
       <w:r>
         <w:rPr>
           <w:sz w:val="23"/>
           <w:szCs w:val="23"/>
         </w:rPr>
-        <w:t xml:space="preserve">and total number of cohorts removed for </w:t>
-      </w:r>
-      <w:r>
-        <w:rPr>
-          <w:sz w:val="23"/>
-          <w:szCs w:val="23"/>
-        </w:rPr>
-        <w:t xml:space="preserve">each </w:t>
-      </w:r>
-      <w:r>
-        <w:rPr>
-          <w:sz w:val="23"/>
-          <w:szCs w:val="23"/>
-        </w:rPr>
-        <w:t>species.</w:t>
+        <w:t xml:space="preserve"> for each species.</w:t>
       </w:r>
     </w:p>
     <w:p>
@@ -3565,7 +3551,7 @@
         <w:rFonts w:ascii="Arial" w:hAnsi="Arial" w:cs="Arial"/>
         <w:noProof/>
       </w:rPr>
-      <w:t>1</w:t>
+      <w:t>6</w:t>
     </w:r>
     <w:r>
       <w:rPr>
@@ -6921,7 +6907,7 @@
 </file>
 
 <file path=customXml/itemProps1.xml><?xml version="1.0" encoding="utf-8"?>
-<ds:datastoreItem xmlns:ds="http://schemas.openxmlformats.org/officeDocument/2006/customXml" ds:itemID="{831660EC-2E81-42A7-919D-6CE25F053E83}">
+<ds:datastoreItem xmlns:ds="http://schemas.openxmlformats.org/officeDocument/2006/customXml" ds:itemID="{19E611F9-741D-44A2-9D90-4B7A9C7D387D}">
   <ds:schemaRefs>
     <ds:schemaRef ds:uri="http://schemas.openxmlformats.org/officeDocument/2006/bibliography"/>
   </ds:schemaRefs>

</xml_diff>

<commit_message>
Update user guide per issue #7
</commit_message>
<xml_diff>
--- a/deploy/docs/LANDIS-II Biomass Harvest v3.0 User Guide.docx
+++ b/deploy/docs/LANDIS-II Biomass Harvest v3.0 User Guide.docx
@@ -25,21 +25,11 @@
       <w:r>
         <w:t xml:space="preserve"> v</w:t>
       </w:r>
-      <w:r>
-        <w:fldChar w:fldCharType="begin"/>
-      </w:r>
-      <w:r>
-        <w:instrText xml:space="preserve"> DOCPROPERTY  "Extension Version"  \* MERGEFORMAT </w:instrText>
-      </w:r>
-      <w:r>
-        <w:fldChar w:fldCharType="separate"/>
-      </w:r>
-      <w:r>
-        <w:t>3.0</w:t>
-      </w:r>
-      <w:r>
-        <w:fldChar w:fldCharType="end"/>
-      </w:r>
+      <w:fldSimple w:instr=" DOCPROPERTY  &quot;Extension Version&quot;  \* MERGEFORMAT ">
+        <w:r>
+          <w:t>3.0</w:t>
+        </w:r>
+      </w:fldSimple>
     </w:p>
     <w:p>
       <w:pPr>
@@ -2353,6 +2343,27 @@
         <w:pStyle w:val="textbody"/>
       </w:pPr>
       <w:r>
+        <w:t>Added</w:t>
+      </w:r>
+      <w:bookmarkStart w:id="6" w:name="_GoBack"/>
+      <w:bookmarkEnd w:id="6"/>
+      <w:r>
+        <w:t xml:space="preserve"> biomass harvested (mg) for each species to Event Log</w:t>
+      </w:r>
+    </w:p>
+    <w:p>
+      <w:pPr>
+        <w:pStyle w:val="textbody"/>
+      </w:pPr>
+      <w:r>
+        <w:t>All version 3.0 enhancements recorded in the Base Harvest user guide also apply to Biomass Harvest.</w:t>
+      </w:r>
+    </w:p>
+    <w:p>
+      <w:pPr>
+        <w:pStyle w:val="textbody"/>
+      </w:pPr>
+      <w:r>
         <w:t>The extension was updated to include restructured versions of the harvest libraries. Biomass Harvest version 3.0 is compatible with Land Use version 1.0.</w:t>
       </w:r>
     </w:p>
@@ -2360,11 +2371,11 @@
       <w:pPr>
         <w:pStyle w:val="Heading3"/>
       </w:pPr>
-      <w:bookmarkStart w:id="6" w:name="_Toc430271798"/>
+      <w:bookmarkStart w:id="7" w:name="_Toc430271798"/>
       <w:r>
         <w:t>Version 2.2</w:t>
       </w:r>
-      <w:bookmarkEnd w:id="6"/>
+      <w:bookmarkEnd w:id="7"/>
     </w:p>
     <w:p>
       <w:pPr>
@@ -2386,11 +2397,11 @@
       <w:pPr>
         <w:pStyle w:val="Heading3"/>
       </w:pPr>
-      <w:bookmarkStart w:id="7" w:name="_Toc430271799"/>
+      <w:bookmarkStart w:id="8" w:name="_Toc430271799"/>
       <w:r>
         <w:t>Version 2.1</w:t>
       </w:r>
-      <w:bookmarkEnd w:id="7"/>
+      <w:bookmarkEnd w:id="8"/>
     </w:p>
     <w:p>
       <w:pPr>
@@ -2420,11 +2431,12 @@
       <w:pPr>
         <w:pStyle w:val="Heading3"/>
       </w:pPr>
-      <w:bookmarkStart w:id="8" w:name="_Toc430271800"/>
-      <w:r>
+      <w:bookmarkStart w:id="9" w:name="_Toc430271800"/>
+      <w:r>
+        <w:lastRenderedPageBreak/>
         <w:t>Version 2.0</w:t>
       </w:r>
-      <w:bookmarkEnd w:id="8"/>
+      <w:bookmarkEnd w:id="9"/>
     </w:p>
     <w:p>
       <w:pPr>
@@ -2438,12 +2450,11 @@
       <w:pPr>
         <w:pStyle w:val="Heading3"/>
       </w:pPr>
-      <w:bookmarkStart w:id="9" w:name="_Toc430271801"/>
-      <w:r>
-        <w:lastRenderedPageBreak/>
+      <w:bookmarkStart w:id="10" w:name="_Toc430271801"/>
+      <w:r>
         <w:t>Version 1.3</w:t>
       </w:r>
-      <w:bookmarkEnd w:id="9"/>
+      <w:bookmarkEnd w:id="10"/>
     </w:p>
     <w:p>
       <w:pPr>
@@ -2457,21 +2468,21 @@
       <w:pPr>
         <w:pStyle w:val="Heading2"/>
       </w:pPr>
-      <w:bookmarkStart w:id="10" w:name="_Toc430271802"/>
+      <w:bookmarkStart w:id="11" w:name="_Toc430271802"/>
       <w:r>
         <w:t>Minor Releases</w:t>
       </w:r>
-      <w:bookmarkEnd w:id="10"/>
+      <w:bookmarkEnd w:id="11"/>
     </w:p>
     <w:p>
       <w:pPr>
         <w:pStyle w:val="Heading3"/>
       </w:pPr>
-      <w:bookmarkStart w:id="11" w:name="_Toc430271803"/>
+      <w:bookmarkStart w:id="12" w:name="_Toc430271803"/>
       <w:r>
         <w:t>Version 2.0.4</w:t>
       </w:r>
-      <w:bookmarkEnd w:id="11"/>
+      <w:bookmarkEnd w:id="12"/>
     </w:p>
     <w:p>
       <w:pPr>
@@ -2485,11 +2496,11 @@
       <w:pPr>
         <w:pStyle w:val="Heading3"/>
       </w:pPr>
-      <w:bookmarkStart w:id="12" w:name="_Toc430271804"/>
+      <w:bookmarkStart w:id="13" w:name="_Toc430271804"/>
       <w:r>
         <w:t>Version 2.0.3</w:t>
       </w:r>
-      <w:bookmarkEnd w:id="12"/>
+      <w:bookmarkEnd w:id="13"/>
     </w:p>
     <w:p>
       <w:pPr>
@@ -2513,11 +2524,11 @@
       <w:pPr>
         <w:pStyle w:val="Heading3"/>
       </w:pPr>
-      <w:bookmarkStart w:id="13" w:name="_Toc430271805"/>
+      <w:bookmarkStart w:id="14" w:name="_Toc430271805"/>
       <w:r>
         <w:t>Version 2.0.2</w:t>
       </w:r>
-      <w:bookmarkEnd w:id="13"/>
+      <w:bookmarkEnd w:id="14"/>
     </w:p>
     <w:p>
       <w:pPr>
@@ -2531,11 +2542,11 @@
       <w:pPr>
         <w:pStyle w:val="Heading3"/>
       </w:pPr>
-      <w:bookmarkStart w:id="14" w:name="_Toc430271806"/>
+      <w:bookmarkStart w:id="15" w:name="_Toc430271806"/>
       <w:r>
         <w:t>Version 1.3.1</w:t>
       </w:r>
-      <w:bookmarkEnd w:id="14"/>
+      <w:bookmarkEnd w:id="15"/>
     </w:p>
     <w:p>
       <w:pPr>
@@ -2590,15 +2601,15 @@
       <w:pPr>
         <w:pStyle w:val="Heading2"/>
       </w:pPr>
-      <w:bookmarkStart w:id="15" w:name="_Toc113769710"/>
-      <w:bookmarkStart w:id="16" w:name="_Toc113770926"/>
-      <w:bookmarkStart w:id="17" w:name="_Toc430271807"/>
+      <w:bookmarkStart w:id="16" w:name="_Toc113769710"/>
+      <w:bookmarkStart w:id="17" w:name="_Toc113770926"/>
+      <w:bookmarkStart w:id="18" w:name="_Toc430271807"/>
       <w:r>
         <w:t>Acknowledgements</w:t>
       </w:r>
-      <w:bookmarkEnd w:id="15"/>
       <w:bookmarkEnd w:id="16"/>
       <w:bookmarkEnd w:id="17"/>
+      <w:bookmarkEnd w:id="18"/>
     </w:p>
     <w:p>
       <w:pPr>
@@ -2618,19 +2629,19 @@
       <w:pPr>
         <w:pStyle w:val="Heading1"/>
       </w:pPr>
-      <w:bookmarkStart w:id="18" w:name="_Toc102232959"/>
-      <w:bookmarkStart w:id="19" w:name="_Toc133934414"/>
-      <w:bookmarkStart w:id="20" w:name="_Toc430271808"/>
+      <w:bookmarkStart w:id="19" w:name="_Toc102232959"/>
+      <w:bookmarkStart w:id="20" w:name="_Toc133934414"/>
+      <w:bookmarkStart w:id="21" w:name="_Toc430271808"/>
       <w:r>
         <w:lastRenderedPageBreak/>
         <w:t>Input File</w:t>
       </w:r>
-      <w:bookmarkEnd w:id="18"/>
       <w:bookmarkEnd w:id="19"/>
+      <w:bookmarkEnd w:id="20"/>
       <w:r>
         <w:t>s</w:t>
       </w:r>
-      <w:bookmarkEnd w:id="20"/>
+      <w:bookmarkEnd w:id="21"/>
     </w:p>
     <w:p>
       <w:pPr>
@@ -2644,20 +2655,20 @@
       <w:pPr>
         <w:pStyle w:val="Heading2"/>
       </w:pPr>
-      <w:bookmarkStart w:id="21" w:name="_Toc112235332"/>
-      <w:bookmarkStart w:id="22" w:name="_Toc133386213"/>
-      <w:bookmarkStart w:id="23" w:name="_Toc133907148"/>
-      <w:bookmarkStart w:id="24" w:name="_Toc133934416"/>
-      <w:bookmarkStart w:id="25" w:name="_Toc430271809"/>
+      <w:bookmarkStart w:id="22" w:name="_Toc112235332"/>
+      <w:bookmarkStart w:id="23" w:name="_Toc133386213"/>
+      <w:bookmarkStart w:id="24" w:name="_Toc133907148"/>
+      <w:bookmarkStart w:id="25" w:name="_Toc133934416"/>
+      <w:bookmarkStart w:id="26" w:name="_Toc430271809"/>
       <w:proofErr w:type="spellStart"/>
       <w:r>
         <w:t>LandisData</w:t>
       </w:r>
-      <w:bookmarkEnd w:id="21"/>
       <w:bookmarkEnd w:id="22"/>
       <w:bookmarkEnd w:id="23"/>
       <w:bookmarkEnd w:id="24"/>
       <w:bookmarkEnd w:id="25"/>
+      <w:bookmarkEnd w:id="26"/>
       <w:proofErr w:type="spellEnd"/>
     </w:p>
     <w:p>
@@ -2696,14 +2707,14 @@
       <w:pPr>
         <w:pStyle w:val="Heading2"/>
       </w:pPr>
-      <w:bookmarkStart w:id="26" w:name="_Toc284865474"/>
-      <w:bookmarkStart w:id="27" w:name="_Toc430271810"/>
+      <w:bookmarkStart w:id="27" w:name="_Toc284865474"/>
+      <w:bookmarkStart w:id="28" w:name="_Toc430271810"/>
       <w:proofErr w:type="spellStart"/>
       <w:r>
         <w:t>PreventEstablishment</w:t>
       </w:r>
-      <w:bookmarkEnd w:id="26"/>
       <w:bookmarkEnd w:id="27"/>
+      <w:bookmarkEnd w:id="28"/>
       <w:proofErr w:type="spellEnd"/>
     </w:p>
     <w:p>
@@ -2919,11 +2930,11 @@
       <w:pPr>
         <w:pStyle w:val="Heading2"/>
       </w:pPr>
-      <w:bookmarkStart w:id="28" w:name="_Toc430271811"/>
+      <w:bookmarkStart w:id="29" w:name="_Toc430271811"/>
       <w:r>
         <w:t>Species List for Cohort Removal</w:t>
       </w:r>
-      <w:bookmarkEnd w:id="28"/>
+      <w:bookmarkEnd w:id="29"/>
     </w:p>
     <w:p>
       <w:pPr>
@@ -3068,16 +3079,16 @@
       <w:pPr>
         <w:pStyle w:val="Heading2"/>
       </w:pPr>
-      <w:bookmarkStart w:id="29" w:name="_Ref138851555"/>
-      <w:bookmarkStart w:id="30" w:name="_Toc430271812"/>
+      <w:bookmarkStart w:id="30" w:name="_Ref138851555"/>
+      <w:bookmarkStart w:id="31" w:name="_Toc430271812"/>
       <w:r>
         <w:t xml:space="preserve">Biomass </w:t>
       </w:r>
       <w:r>
         <w:t>Maps</w:t>
       </w:r>
-      <w:bookmarkEnd w:id="29"/>
       <w:bookmarkEnd w:id="30"/>
+      <w:bookmarkEnd w:id="31"/>
     </w:p>
     <w:p>
       <w:pPr>
@@ -3222,7 +3233,7 @@
       <w:pPr>
         <w:pStyle w:val="Heading1"/>
       </w:pPr>
-      <w:bookmarkStart w:id="31" w:name="_Toc430271813"/>
+      <w:bookmarkStart w:id="32" w:name="_Toc430271813"/>
       <w:r>
         <w:lastRenderedPageBreak/>
         <w:t>Output</w:t>
@@ -3230,7 +3241,7 @@
       <w:r>
         <w:t xml:space="preserve"> Files</w:t>
       </w:r>
-      <w:bookmarkEnd w:id="31"/>
+      <w:bookmarkEnd w:id="32"/>
     </w:p>
     <w:p>
       <w:pPr>
@@ -3251,14 +3262,14 @@
       <w:pPr>
         <w:pStyle w:val="Heading2"/>
       </w:pPr>
-      <w:bookmarkStart w:id="32" w:name="_Toc430271814"/>
+      <w:bookmarkStart w:id="33" w:name="_Toc430271814"/>
       <w:r>
         <w:t xml:space="preserve">Biomass </w:t>
       </w:r>
       <w:r>
         <w:t>Maps</w:t>
       </w:r>
-      <w:bookmarkEnd w:id="32"/>
+      <w:bookmarkEnd w:id="33"/>
     </w:p>
     <w:p>
       <w:pPr>
@@ -3304,11 +3315,11 @@
       <w:pPr>
         <w:pStyle w:val="Heading2"/>
       </w:pPr>
-      <w:bookmarkStart w:id="33" w:name="_Toc430271815"/>
+      <w:bookmarkStart w:id="34" w:name="_Toc430271815"/>
       <w:r>
         <w:t>Event Log</w:t>
       </w:r>
-      <w:bookmarkEnd w:id="33"/>
+      <w:bookmarkEnd w:id="34"/>
     </w:p>
     <w:p>
       <w:pPr>
@@ -3381,12 +3392,7 @@
         <w:t>number of cohorts affected (damaged or killed)</w:t>
       </w:r>
       <w:r>
-        <w:t xml:space="preserve"> </w:t>
-      </w:r>
-      <w:bookmarkStart w:id="34" w:name="_GoBack"/>
-      <w:bookmarkEnd w:id="34"/>
-      <w:r>
-        <w:t>for each species</w:t>
+        <w:t xml:space="preserve"> for each species</w:t>
       </w:r>
       <w:r>
         <w:t>, and Mg biomass removed for each species.</w:t>
@@ -3551,7 +3557,7 @@
         <w:rFonts w:ascii="Arial" w:hAnsi="Arial" w:cs="Arial"/>
         <w:noProof/>
       </w:rPr>
-      <w:t>6</w:t>
+      <w:t>2</w:t>
     </w:r>
     <w:r>
       <w:rPr>
@@ -3614,39 +3620,19 @@
         <w:tab w:val="right" w:pos="9000"/>
       </w:tabs>
     </w:pPr>
-    <w:r>
-      <w:fldChar w:fldCharType="begin"/>
-    </w:r>
-    <w:r>
-      <w:instrText xml:space="preserve"> DOCPROPERTY  "Extension Name"  \* MERGEFORMAT </w:instrText>
-    </w:r>
-    <w:r>
-      <w:fldChar w:fldCharType="separate"/>
-    </w:r>
-    <w:r>
-      <w:t>Biomass Harvest</w:t>
-    </w:r>
-    <w:r>
-      <w:fldChar w:fldCharType="end"/>
-    </w:r>
+    <w:fldSimple w:instr=" DOCPROPERTY  &quot;Extension Name&quot;  \* MERGEFORMAT ">
+      <w:r>
+        <w:t>Biomass Harvest</w:t>
+      </w:r>
+    </w:fldSimple>
     <w:r>
       <w:t xml:space="preserve"> v</w:t>
     </w:r>
-    <w:r>
-      <w:fldChar w:fldCharType="begin"/>
-    </w:r>
-    <w:r>
-      <w:instrText xml:space="preserve"> DOCPROPERTY  "Extension Version"  \* MERGEFORMAT </w:instrText>
-    </w:r>
-    <w:r>
-      <w:fldChar w:fldCharType="separate"/>
-    </w:r>
-    <w:r>
-      <w:t>3.0</w:t>
-    </w:r>
-    <w:r>
-      <w:fldChar w:fldCharType="end"/>
-    </w:r>
+    <w:fldSimple w:instr=" DOCPROPERTY  &quot;Extension Version&quot;  \* MERGEFORMAT ">
+      <w:r>
+        <w:t>3.0</w:t>
+      </w:r>
+    </w:fldSimple>
     <w:r>
       <w:tab/>
     </w:r>
@@ -6907,7 +6893,7 @@
 </file>
 
 <file path=customXml/itemProps1.xml><?xml version="1.0" encoding="utf-8"?>
-<ds:datastoreItem xmlns:ds="http://schemas.openxmlformats.org/officeDocument/2006/customXml" ds:itemID="{19E611F9-741D-44A2-9D90-4B7A9C7D387D}">
+<ds:datastoreItem xmlns:ds="http://schemas.openxmlformats.org/officeDocument/2006/customXml" ds:itemID="{9564484B-C865-4C4C-BC04-C36303113BC7}">
   <ds:schemaRefs>
     <ds:schemaRef ds:uri="http://schemas.openxmlformats.org/officeDocument/2006/bibliography"/>
   </ds:schemaRefs>

</xml_diff>

<commit_message>
Minor edits to UG: Update succession extension compatibility, change units from mg to Mg.
</commit_message>
<xml_diff>
--- a/deploy/docs/LANDIS-II Biomass Harvest v3.0 User Guide.docx
+++ b/deploy/docs/LANDIS-II Biomass Harvest v3.0 User Guide.docx
@@ -25,11 +25,21 @@
       <w:r>
         <w:t xml:space="preserve"> v</w:t>
       </w:r>
-      <w:fldSimple w:instr=" DOCPROPERTY  &quot;Extension Version&quot;  \* MERGEFORMAT ">
-        <w:r>
-          <w:t>3.0</w:t>
-        </w:r>
-      </w:fldSimple>
+      <w:r>
+        <w:fldChar w:fldCharType="begin"/>
+      </w:r>
+      <w:r>
+        <w:instrText xml:space="preserve"> DOCPROPERTY  "Extension Version"  \* MERGEFORMAT </w:instrText>
+      </w:r>
+      <w:r>
+        <w:fldChar w:fldCharType="separate"/>
+      </w:r>
+      <w:r>
+        <w:t>3.0</w:t>
+      </w:r>
+      <w:r>
+        <w:fldChar w:fldCharType="end"/>
+      </w:r>
     </w:p>
     <w:p>
       <w:pPr>
@@ -150,7 +160,7 @@
         <w:rPr>
           <w:noProof/>
         </w:rPr>
-        <w:t>September 22, 2015</w:t>
+        <w:t>September 28, 2015</w:t>
       </w:r>
       <w:r>
         <w:rPr>
@@ -190,6 +200,8 @@
           <w:docGrid w:linePitch="360"/>
         </w:sectPr>
       </w:pPr>
+      <w:bookmarkStart w:id="2" w:name="_GoBack"/>
+      <w:bookmarkEnd w:id="2"/>
     </w:p>
     <w:p>
       <w:pPr>
@@ -242,7 +254,7 @@
         </w:rPr>
         <w:fldChar w:fldCharType="separate"/>
       </w:r>
-      <w:hyperlink w:anchor="_Toc430271795" w:history="1">
+      <w:hyperlink w:anchor="_Toc431194925" w:history="1">
         <w:r>
           <w:rPr>
             <w:rStyle w:val="Hyperlink"/>
@@ -288,7 +300,7 @@
             <w:noProof/>
             <w:webHidden/>
           </w:rPr>
-          <w:instrText xml:space="preserve"> PAGEREF _Toc430271795 \h </w:instrText>
+          <w:instrText xml:space="preserve"> PAGEREF _Toc431194925 \h </w:instrText>
         </w:r>
         <w:r>
           <w:rPr>
@@ -333,7 +345,7 @@
           <w:szCs w:val="22"/>
         </w:rPr>
       </w:pPr>
-      <w:hyperlink w:anchor="_Toc430271796" w:history="1">
+      <w:hyperlink w:anchor="_Toc431194926" w:history="1">
         <w:r>
           <w:rPr>
             <w:rStyle w:val="Hyperlink"/>
@@ -376,7 +388,7 @@
             <w:noProof/>
             <w:webHidden/>
           </w:rPr>
-          <w:instrText xml:space="preserve"> PAGEREF _Toc430271796 \h </w:instrText>
+          <w:instrText xml:space="preserve"> PAGEREF _Toc431194926 \h </w:instrText>
         </w:r>
         <w:r>
           <w:rPr>
@@ -423,7 +435,7 @@
           <w:szCs w:val="22"/>
         </w:rPr>
       </w:pPr>
-      <w:hyperlink w:anchor="_Toc430271797" w:history="1">
+      <w:hyperlink w:anchor="_Toc431194927" w:history="1">
         <w:r>
           <w:rPr>
             <w:rStyle w:val="Hyperlink"/>
@@ -468,7 +480,7 @@
             <w:noProof/>
             <w:webHidden/>
           </w:rPr>
-          <w:instrText xml:space="preserve"> PAGEREF _Toc430271797 \h </w:instrText>
+          <w:instrText xml:space="preserve"> PAGEREF _Toc431194927 \h </w:instrText>
         </w:r>
         <w:r>
           <w:rPr>
@@ -515,7 +527,7 @@
           <w:szCs w:val="22"/>
         </w:rPr>
       </w:pPr>
-      <w:hyperlink w:anchor="_Toc430271798" w:history="1">
+      <w:hyperlink w:anchor="_Toc431194928" w:history="1">
         <w:r>
           <w:rPr>
             <w:rStyle w:val="Hyperlink"/>
@@ -560,7 +572,7 @@
             <w:noProof/>
             <w:webHidden/>
           </w:rPr>
-          <w:instrText xml:space="preserve"> PAGEREF _Toc430271798 \h </w:instrText>
+          <w:instrText xml:space="preserve"> PAGEREF _Toc431194928 \h </w:instrText>
         </w:r>
         <w:r>
           <w:rPr>
@@ -607,7 +619,7 @@
           <w:szCs w:val="22"/>
         </w:rPr>
       </w:pPr>
-      <w:hyperlink w:anchor="_Toc430271799" w:history="1">
+      <w:hyperlink w:anchor="_Toc431194929" w:history="1">
         <w:r>
           <w:rPr>
             <w:rStyle w:val="Hyperlink"/>
@@ -652,7 +664,7 @@
             <w:noProof/>
             <w:webHidden/>
           </w:rPr>
-          <w:instrText xml:space="preserve"> PAGEREF _Toc430271799 \h </w:instrText>
+          <w:instrText xml:space="preserve"> PAGEREF _Toc431194929 \h </w:instrText>
         </w:r>
         <w:r>
           <w:rPr>
@@ -699,7 +711,7 @@
           <w:szCs w:val="22"/>
         </w:rPr>
       </w:pPr>
-      <w:hyperlink w:anchor="_Toc430271800" w:history="1">
+      <w:hyperlink w:anchor="_Toc431194930" w:history="1">
         <w:r>
           <w:rPr>
             <w:rStyle w:val="Hyperlink"/>
@@ -744,7 +756,7 @@
             <w:noProof/>
             <w:webHidden/>
           </w:rPr>
-          <w:instrText xml:space="preserve"> PAGEREF _Toc430271800 \h </w:instrText>
+          <w:instrText xml:space="preserve"> PAGEREF _Toc431194930 \h </w:instrText>
         </w:r>
         <w:r>
           <w:rPr>
@@ -764,7 +776,7 @@
             <w:noProof/>
             <w:webHidden/>
           </w:rPr>
-          <w:t>2</w:t>
+          <w:t>3</w:t>
         </w:r>
         <w:r>
           <w:rPr>
@@ -791,7 +803,7 @@
           <w:szCs w:val="22"/>
         </w:rPr>
       </w:pPr>
-      <w:hyperlink w:anchor="_Toc430271801" w:history="1">
+      <w:hyperlink w:anchor="_Toc431194931" w:history="1">
         <w:r>
           <w:rPr>
             <w:rStyle w:val="Hyperlink"/>
@@ -836,7 +848,7 @@
             <w:noProof/>
             <w:webHidden/>
           </w:rPr>
-          <w:instrText xml:space="preserve"> PAGEREF _Toc430271801 \h </w:instrText>
+          <w:instrText xml:space="preserve"> PAGEREF _Toc431194931 \h </w:instrText>
         </w:r>
         <w:r>
           <w:rPr>
@@ -881,7 +893,7 @@
           <w:szCs w:val="22"/>
         </w:rPr>
       </w:pPr>
-      <w:hyperlink w:anchor="_Toc430271802" w:history="1">
+      <w:hyperlink w:anchor="_Toc431194932" w:history="1">
         <w:r>
           <w:rPr>
             <w:rStyle w:val="Hyperlink"/>
@@ -924,7 +936,7 @@
             <w:noProof/>
             <w:webHidden/>
           </w:rPr>
-          <w:instrText xml:space="preserve"> PAGEREF _Toc430271802 \h </w:instrText>
+          <w:instrText xml:space="preserve"> PAGEREF _Toc431194932 \h </w:instrText>
         </w:r>
         <w:r>
           <w:rPr>
@@ -971,7 +983,7 @@
           <w:szCs w:val="22"/>
         </w:rPr>
       </w:pPr>
-      <w:hyperlink w:anchor="_Toc430271803" w:history="1">
+      <w:hyperlink w:anchor="_Toc431194933" w:history="1">
         <w:r>
           <w:rPr>
             <w:rStyle w:val="Hyperlink"/>
@@ -1016,7 +1028,7 @@
             <w:noProof/>
             <w:webHidden/>
           </w:rPr>
-          <w:instrText xml:space="preserve"> PAGEREF _Toc430271803 \h </w:instrText>
+          <w:instrText xml:space="preserve"> PAGEREF _Toc431194933 \h </w:instrText>
         </w:r>
         <w:r>
           <w:rPr>
@@ -1063,7 +1075,7 @@
           <w:szCs w:val="22"/>
         </w:rPr>
       </w:pPr>
-      <w:hyperlink w:anchor="_Toc430271804" w:history="1">
+      <w:hyperlink w:anchor="_Toc431194934" w:history="1">
         <w:r>
           <w:rPr>
             <w:rStyle w:val="Hyperlink"/>
@@ -1108,7 +1120,7 @@
             <w:noProof/>
             <w:webHidden/>
           </w:rPr>
-          <w:instrText xml:space="preserve"> PAGEREF _Toc430271804 \h </w:instrText>
+          <w:instrText xml:space="preserve"> PAGEREF _Toc431194934 \h </w:instrText>
         </w:r>
         <w:r>
           <w:rPr>
@@ -1155,7 +1167,7 @@
           <w:szCs w:val="22"/>
         </w:rPr>
       </w:pPr>
-      <w:hyperlink w:anchor="_Toc430271805" w:history="1">
+      <w:hyperlink w:anchor="_Toc431194935" w:history="1">
         <w:r>
           <w:rPr>
             <w:rStyle w:val="Hyperlink"/>
@@ -1200,7 +1212,7 @@
             <w:noProof/>
             <w:webHidden/>
           </w:rPr>
-          <w:instrText xml:space="preserve"> PAGEREF _Toc430271805 \h </w:instrText>
+          <w:instrText xml:space="preserve"> PAGEREF _Toc431194935 \h </w:instrText>
         </w:r>
         <w:r>
           <w:rPr>
@@ -1247,7 +1259,7 @@
           <w:szCs w:val="22"/>
         </w:rPr>
       </w:pPr>
-      <w:hyperlink w:anchor="_Toc430271806" w:history="1">
+      <w:hyperlink w:anchor="_Toc431194936" w:history="1">
         <w:r>
           <w:rPr>
             <w:rStyle w:val="Hyperlink"/>
@@ -1292,7 +1304,7 @@
             <w:noProof/>
             <w:webHidden/>
           </w:rPr>
-          <w:instrText xml:space="preserve"> PAGEREF _Toc430271806 \h </w:instrText>
+          <w:instrText xml:space="preserve"> PAGEREF _Toc431194936 \h </w:instrText>
         </w:r>
         <w:r>
           <w:rPr>
@@ -1337,7 +1349,7 @@
           <w:szCs w:val="22"/>
         </w:rPr>
       </w:pPr>
-      <w:hyperlink w:anchor="_Toc430271807" w:history="1">
+      <w:hyperlink w:anchor="_Toc431194937" w:history="1">
         <w:r>
           <w:rPr>
             <w:rStyle w:val="Hyperlink"/>
@@ -1380,7 +1392,7 @@
             <w:noProof/>
             <w:webHidden/>
           </w:rPr>
-          <w:instrText xml:space="preserve"> PAGEREF _Toc430271807 \h </w:instrText>
+          <w:instrText xml:space="preserve"> PAGEREF _Toc431194937 \h </w:instrText>
         </w:r>
         <w:r>
           <w:rPr>
@@ -1428,7 +1440,7 @@
           <w:szCs w:val="22"/>
         </w:rPr>
       </w:pPr>
-      <w:hyperlink w:anchor="_Toc430271808" w:history="1">
+      <w:hyperlink w:anchor="_Toc431194938" w:history="1">
         <w:r>
           <w:rPr>
             <w:rStyle w:val="Hyperlink"/>
@@ -1474,7 +1486,7 @@
             <w:noProof/>
             <w:webHidden/>
           </w:rPr>
-          <w:instrText xml:space="preserve"> PAGEREF _Toc430271808 \h </w:instrText>
+          <w:instrText xml:space="preserve"> PAGEREF _Toc431194938 \h </w:instrText>
         </w:r>
         <w:r>
           <w:rPr>
@@ -1519,7 +1531,7 @@
           <w:szCs w:val="22"/>
         </w:rPr>
       </w:pPr>
-      <w:hyperlink w:anchor="_Toc430271809" w:history="1">
+      <w:hyperlink w:anchor="_Toc431194939" w:history="1">
         <w:r>
           <w:rPr>
             <w:rStyle w:val="Hyperlink"/>
@@ -1562,7 +1574,7 @@
             <w:noProof/>
             <w:webHidden/>
           </w:rPr>
-          <w:instrText xml:space="preserve"> PAGEREF _Toc430271809 \h </w:instrText>
+          <w:instrText xml:space="preserve"> PAGEREF _Toc431194939 \h </w:instrText>
         </w:r>
         <w:r>
           <w:rPr>
@@ -1607,7 +1619,7 @@
           <w:szCs w:val="22"/>
         </w:rPr>
       </w:pPr>
-      <w:hyperlink w:anchor="_Toc430271810" w:history="1">
+      <w:hyperlink w:anchor="_Toc431194940" w:history="1">
         <w:r>
           <w:rPr>
             <w:rStyle w:val="Hyperlink"/>
@@ -1650,7 +1662,7 @@
             <w:noProof/>
             <w:webHidden/>
           </w:rPr>
-          <w:instrText xml:space="preserve"> PAGEREF _Toc430271810 \h </w:instrText>
+          <w:instrText xml:space="preserve"> PAGEREF _Toc431194940 \h </w:instrText>
         </w:r>
         <w:r>
           <w:rPr>
@@ -1695,7 +1707,7 @@
           <w:szCs w:val="22"/>
         </w:rPr>
       </w:pPr>
-      <w:hyperlink w:anchor="_Toc430271811" w:history="1">
+      <w:hyperlink w:anchor="_Toc431194941" w:history="1">
         <w:r>
           <w:rPr>
             <w:rStyle w:val="Hyperlink"/>
@@ -1738,7 +1750,7 @@
             <w:noProof/>
             <w:webHidden/>
           </w:rPr>
-          <w:instrText xml:space="preserve"> PAGEREF _Toc430271811 \h </w:instrText>
+          <w:instrText xml:space="preserve"> PAGEREF _Toc431194941 \h </w:instrText>
         </w:r>
         <w:r>
           <w:rPr>
@@ -1783,7 +1795,7 @@
           <w:szCs w:val="22"/>
         </w:rPr>
       </w:pPr>
-      <w:hyperlink w:anchor="_Toc430271812" w:history="1">
+      <w:hyperlink w:anchor="_Toc431194942" w:history="1">
         <w:r>
           <w:rPr>
             <w:rStyle w:val="Hyperlink"/>
@@ -1826,7 +1838,7 @@
             <w:noProof/>
             <w:webHidden/>
           </w:rPr>
-          <w:instrText xml:space="preserve"> PAGEREF _Toc430271812 \h </w:instrText>
+          <w:instrText xml:space="preserve"> PAGEREF _Toc431194942 \h </w:instrText>
         </w:r>
         <w:r>
           <w:rPr>
@@ -1874,7 +1886,7 @@
           <w:szCs w:val="22"/>
         </w:rPr>
       </w:pPr>
-      <w:hyperlink w:anchor="_Toc430271813" w:history="1">
+      <w:hyperlink w:anchor="_Toc431194943" w:history="1">
         <w:r>
           <w:rPr>
             <w:rStyle w:val="Hyperlink"/>
@@ -1920,7 +1932,7 @@
             <w:noProof/>
             <w:webHidden/>
           </w:rPr>
-          <w:instrText xml:space="preserve"> PAGEREF _Toc430271813 \h </w:instrText>
+          <w:instrText xml:space="preserve"> PAGEREF _Toc431194943 \h </w:instrText>
         </w:r>
         <w:r>
           <w:rPr>
@@ -1965,7 +1977,7 @@
           <w:szCs w:val="22"/>
         </w:rPr>
       </w:pPr>
-      <w:hyperlink w:anchor="_Toc430271814" w:history="1">
+      <w:hyperlink w:anchor="_Toc431194944" w:history="1">
         <w:r>
           <w:rPr>
             <w:rStyle w:val="Hyperlink"/>
@@ -2008,7 +2020,7 @@
             <w:noProof/>
             <w:webHidden/>
           </w:rPr>
-          <w:instrText xml:space="preserve"> PAGEREF _Toc430271814 \h </w:instrText>
+          <w:instrText xml:space="preserve"> PAGEREF _Toc431194944 \h </w:instrText>
         </w:r>
         <w:r>
           <w:rPr>
@@ -2053,7 +2065,7 @@
           <w:szCs w:val="22"/>
         </w:rPr>
       </w:pPr>
-      <w:hyperlink w:anchor="_Toc430271815" w:history="1">
+      <w:hyperlink w:anchor="_Toc431194945" w:history="1">
         <w:r>
           <w:rPr>
             <w:rStyle w:val="Hyperlink"/>
@@ -2096,7 +2108,7 @@
             <w:noProof/>
             <w:webHidden/>
           </w:rPr>
-          <w:instrText xml:space="preserve"> PAGEREF _Toc430271815 \h </w:instrText>
+          <w:instrText xml:space="preserve"> PAGEREF _Toc431194945 \h </w:instrText>
         </w:r>
         <w:r>
           <w:rPr>
@@ -2141,7 +2153,7 @@
           <w:szCs w:val="22"/>
         </w:rPr>
       </w:pPr>
-      <w:hyperlink w:anchor="_Toc430271816" w:history="1">
+      <w:hyperlink w:anchor="_Toc431194946" w:history="1">
         <w:r>
           <w:rPr>
             <w:rStyle w:val="Hyperlink"/>
@@ -2184,7 +2196,7 @@
             <w:noProof/>
             <w:webHidden/>
           </w:rPr>
-          <w:instrText xml:space="preserve"> PAGEREF _Toc430271816 \h </w:instrText>
+          <w:instrText xml:space="preserve"> PAGEREF _Toc431194946 \h </w:instrText>
         </w:r>
         <w:r>
           <w:rPr>
@@ -2237,15 +2249,15 @@
       <w:pPr>
         <w:pStyle w:val="Heading1"/>
       </w:pPr>
-      <w:bookmarkStart w:id="2" w:name="_Toc102232953"/>
-      <w:bookmarkStart w:id="3" w:name="_Toc430271795"/>
+      <w:bookmarkStart w:id="3" w:name="_Toc102232953"/>
+      <w:bookmarkStart w:id="4" w:name="_Toc431194925"/>
       <w:r>
         <w:lastRenderedPageBreak/>
         <w:t>Introduction</w:t>
       </w:r>
       <w:bookmarkEnd w:id="0"/>
-      <w:bookmarkEnd w:id="2"/>
       <w:bookmarkEnd w:id="3"/>
+      <w:bookmarkEnd w:id="4"/>
     </w:p>
     <w:p>
       <w:pPr>
@@ -2295,7 +2307,33 @@
         <w:t>only compatible</w:t>
       </w:r>
       <w:r>
-        <w:t xml:space="preserve"> with succession extensions that use the same cohort type, in this case cohorts with species, age, and aboveground biomass data.  Currently, only the Biomass Succession extension meets this criterion.  Therefore, Biomass Harvest is </w:t>
+        <w:t xml:space="preserve"> with succession extensions that use the same cohort type, in this case cohorts with species, age, and aboveground biomass data.  Currently, the Biomass Succession</w:t>
+      </w:r>
+      <w:r>
+        <w:t>, Forest Carbon Succession</w:t>
+      </w:r>
+      <w:r>
+        <w:t xml:space="preserve"> </w:t>
+      </w:r>
+      <w:r>
+        <w:t xml:space="preserve">and </w:t>
+      </w:r>
+      <w:proofErr w:type="spellStart"/>
+      <w:r>
+        <w:t>PnET</w:t>
+      </w:r>
+      <w:proofErr w:type="spellEnd"/>
+      <w:r>
+        <w:t xml:space="preserve">-Succession </w:t>
+      </w:r>
+      <w:r>
+        <w:t>extension</w:t>
+      </w:r>
+      <w:r>
+        <w:t>s</w:t>
+      </w:r>
+      <w:r>
+        <w:t xml:space="preserve"> meet this criterion.  Therefore, Biomass Harvest is </w:t>
       </w:r>
       <w:r>
         <w:rPr>
@@ -2304,28 +2342,40 @@
         <w:t>not compatible</w:t>
       </w:r>
       <w:r>
-        <w:t xml:space="preserve"> with either the Age-only or Century succession extensions.</w:t>
+        <w:t xml:space="preserve"> with </w:t>
+      </w:r>
+      <w:r>
+        <w:t>the Age-only Succession, Century S</w:t>
+      </w:r>
+      <w:r>
+        <w:t xml:space="preserve">uccession </w:t>
+      </w:r>
+      <w:r>
+        <w:t xml:space="preserve">or BFOLDS Forest Succession </w:t>
+      </w:r>
+      <w:r>
+        <w:t>extensions.</w:t>
       </w:r>
     </w:p>
     <w:p>
       <w:pPr>
         <w:pStyle w:val="Heading2"/>
       </w:pPr>
-      <w:bookmarkStart w:id="4" w:name="_Toc430271796"/>
+      <w:bookmarkStart w:id="5" w:name="_Toc431194926"/>
       <w:r>
         <w:t>Major Releases</w:t>
       </w:r>
-      <w:bookmarkEnd w:id="4"/>
+      <w:bookmarkEnd w:id="5"/>
     </w:p>
     <w:p>
       <w:pPr>
         <w:pStyle w:val="Heading3"/>
       </w:pPr>
-      <w:bookmarkStart w:id="5" w:name="_Toc430271797"/>
+      <w:bookmarkStart w:id="6" w:name="_Toc431194927"/>
       <w:r>
         <w:t>Version 3.0</w:t>
       </w:r>
-      <w:bookmarkEnd w:id="5"/>
+      <w:bookmarkEnd w:id="6"/>
     </w:p>
     <w:p>
       <w:pPr>
@@ -2343,12 +2393,13 @@
         <w:pStyle w:val="textbody"/>
       </w:pPr>
       <w:r>
-        <w:t>Added</w:t>
-      </w:r>
-      <w:bookmarkStart w:id="6" w:name="_GoBack"/>
-      <w:bookmarkEnd w:id="6"/>
-      <w:r>
-        <w:t xml:space="preserve"> biomass harvested (mg) for each species to Event Log</w:t>
+        <w:t>Added biomass harvested (</w:t>
+      </w:r>
+      <w:r>
+        <w:t>M</w:t>
+      </w:r>
+      <w:r>
+        <w:t>g) for each species to Event Log</w:t>
       </w:r>
     </w:p>
     <w:p>
@@ -2371,7 +2422,7 @@
       <w:pPr>
         <w:pStyle w:val="Heading3"/>
       </w:pPr>
-      <w:bookmarkStart w:id="7" w:name="_Toc430271798"/>
+      <w:bookmarkStart w:id="7" w:name="_Toc431194928"/>
       <w:r>
         <w:t>Version 2.2</w:t>
       </w:r>
@@ -2397,7 +2448,7 @@
       <w:pPr>
         <w:pStyle w:val="Heading3"/>
       </w:pPr>
-      <w:bookmarkStart w:id="8" w:name="_Toc430271799"/>
+      <w:bookmarkStart w:id="8" w:name="_Toc431194929"/>
       <w:r>
         <w:t>Version 2.1</w:t>
       </w:r>
@@ -2416,6 +2467,7 @@
         <w:pStyle w:val="textbody"/>
       </w:pPr>
       <w:r>
+        <w:lastRenderedPageBreak/>
         <w:t xml:space="preserve">Fixed a bug with partial harvesting when percentages &lt; 100% </w:t>
       </w:r>
       <w:proofErr w:type="gramStart"/>
@@ -2431,9 +2483,8 @@
       <w:pPr>
         <w:pStyle w:val="Heading3"/>
       </w:pPr>
-      <w:bookmarkStart w:id="9" w:name="_Toc430271800"/>
-      <w:r>
-        <w:lastRenderedPageBreak/>
+      <w:bookmarkStart w:id="9" w:name="_Toc431194930"/>
+      <w:r>
         <w:t>Version 2.0</w:t>
       </w:r>
       <w:bookmarkEnd w:id="9"/>
@@ -2450,7 +2501,7 @@
       <w:pPr>
         <w:pStyle w:val="Heading3"/>
       </w:pPr>
-      <w:bookmarkStart w:id="10" w:name="_Toc430271801"/>
+      <w:bookmarkStart w:id="10" w:name="_Toc431194931"/>
       <w:r>
         <w:t>Version 1.3</w:t>
       </w:r>
@@ -2468,7 +2519,7 @@
       <w:pPr>
         <w:pStyle w:val="Heading2"/>
       </w:pPr>
-      <w:bookmarkStart w:id="11" w:name="_Toc430271802"/>
+      <w:bookmarkStart w:id="11" w:name="_Toc431194932"/>
       <w:r>
         <w:t>Minor Releases</w:t>
       </w:r>
@@ -2478,7 +2529,7 @@
       <w:pPr>
         <w:pStyle w:val="Heading3"/>
       </w:pPr>
-      <w:bookmarkStart w:id="12" w:name="_Toc430271803"/>
+      <w:bookmarkStart w:id="12" w:name="_Toc431194933"/>
       <w:r>
         <w:t>Version 2.0.4</w:t>
       </w:r>
@@ -2496,7 +2547,7 @@
       <w:pPr>
         <w:pStyle w:val="Heading3"/>
       </w:pPr>
-      <w:bookmarkStart w:id="13" w:name="_Toc430271804"/>
+      <w:bookmarkStart w:id="13" w:name="_Toc431194934"/>
       <w:r>
         <w:t>Version 2.0.3</w:t>
       </w:r>
@@ -2524,7 +2575,7 @@
       <w:pPr>
         <w:pStyle w:val="Heading3"/>
       </w:pPr>
-      <w:bookmarkStart w:id="14" w:name="_Toc430271805"/>
+      <w:bookmarkStart w:id="14" w:name="_Toc431194935"/>
       <w:r>
         <w:t>Version 2.0.2</w:t>
       </w:r>
@@ -2542,7 +2593,7 @@
       <w:pPr>
         <w:pStyle w:val="Heading3"/>
       </w:pPr>
-      <w:bookmarkStart w:id="15" w:name="_Toc430271806"/>
+      <w:bookmarkStart w:id="15" w:name="_Toc431194936"/>
       <w:r>
         <w:t>Version 1.3.1</w:t>
       </w:r>
@@ -2603,7 +2654,7 @@
       </w:pPr>
       <w:bookmarkStart w:id="16" w:name="_Toc113769710"/>
       <w:bookmarkStart w:id="17" w:name="_Toc113770926"/>
-      <w:bookmarkStart w:id="18" w:name="_Toc430271807"/>
+      <w:bookmarkStart w:id="18" w:name="_Toc431194937"/>
       <w:r>
         <w:t>Acknowledgements</w:t>
       </w:r>
@@ -2631,7 +2682,7 @@
       </w:pPr>
       <w:bookmarkStart w:id="19" w:name="_Toc102232959"/>
       <w:bookmarkStart w:id="20" w:name="_Toc133934414"/>
-      <w:bookmarkStart w:id="21" w:name="_Toc430271808"/>
+      <w:bookmarkStart w:id="21" w:name="_Toc431194938"/>
       <w:r>
         <w:lastRenderedPageBreak/>
         <w:t>Input File</w:t>
@@ -2659,7 +2710,7 @@
       <w:bookmarkStart w:id="23" w:name="_Toc133386213"/>
       <w:bookmarkStart w:id="24" w:name="_Toc133907148"/>
       <w:bookmarkStart w:id="25" w:name="_Toc133934416"/>
-      <w:bookmarkStart w:id="26" w:name="_Toc430271809"/>
+      <w:bookmarkStart w:id="26" w:name="_Toc431194939"/>
       <w:proofErr w:type="spellStart"/>
       <w:r>
         <w:t>LandisData</w:t>
@@ -2708,7 +2759,7 @@
         <w:pStyle w:val="Heading2"/>
       </w:pPr>
       <w:bookmarkStart w:id="27" w:name="_Toc284865474"/>
-      <w:bookmarkStart w:id="28" w:name="_Toc430271810"/>
+      <w:bookmarkStart w:id="28" w:name="_Toc431194940"/>
       <w:proofErr w:type="spellStart"/>
       <w:r>
         <w:t>PreventEstablishment</w:t>
@@ -2930,7 +2981,7 @@
       <w:pPr>
         <w:pStyle w:val="Heading2"/>
       </w:pPr>
-      <w:bookmarkStart w:id="29" w:name="_Toc430271811"/>
+      <w:bookmarkStart w:id="29" w:name="_Toc431194941"/>
       <w:r>
         <w:t>Species List for Cohort Removal</w:t>
       </w:r>
@@ -3080,7 +3131,7 @@
         <w:pStyle w:val="Heading2"/>
       </w:pPr>
       <w:bookmarkStart w:id="30" w:name="_Ref138851555"/>
-      <w:bookmarkStart w:id="31" w:name="_Toc430271812"/>
+      <w:bookmarkStart w:id="31" w:name="_Toc431194942"/>
       <w:r>
         <w:t xml:space="preserve">Biomass </w:t>
       </w:r>
@@ -3233,7 +3284,7 @@
       <w:pPr>
         <w:pStyle w:val="Heading1"/>
       </w:pPr>
-      <w:bookmarkStart w:id="32" w:name="_Toc430271813"/>
+      <w:bookmarkStart w:id="32" w:name="_Toc431194943"/>
       <w:r>
         <w:lastRenderedPageBreak/>
         <w:t>Output</w:t>
@@ -3262,7 +3313,7 @@
       <w:pPr>
         <w:pStyle w:val="Heading2"/>
       </w:pPr>
-      <w:bookmarkStart w:id="33" w:name="_Toc430271814"/>
+      <w:bookmarkStart w:id="33" w:name="_Toc431194944"/>
       <w:r>
         <w:t xml:space="preserve">Biomass </w:t>
       </w:r>
@@ -3315,7 +3366,7 @@
       <w:pPr>
         <w:pStyle w:val="Heading2"/>
       </w:pPr>
-      <w:bookmarkStart w:id="34" w:name="_Toc430271815"/>
+      <w:bookmarkStart w:id="34" w:name="_Toc431194945"/>
       <w:r>
         <w:t>Event Log</w:t>
       </w:r>
@@ -3402,7 +3453,7 @@
       <w:pPr>
         <w:pStyle w:val="Heading2"/>
       </w:pPr>
-      <w:bookmarkStart w:id="35" w:name="_Toc430271816"/>
+      <w:bookmarkStart w:id="35" w:name="_Toc431194946"/>
       <w:r>
         <w:t>Summary Log</w:t>
       </w:r>
@@ -3557,7 +3608,7 @@
         <w:rFonts w:ascii="Arial" w:hAnsi="Arial" w:cs="Arial"/>
         <w:noProof/>
       </w:rPr>
-      <w:t>2</w:t>
+      <w:t>1</w:t>
     </w:r>
     <w:r>
       <w:rPr>
@@ -3620,19 +3671,39 @@
         <w:tab w:val="right" w:pos="9000"/>
       </w:tabs>
     </w:pPr>
-    <w:fldSimple w:instr=" DOCPROPERTY  &quot;Extension Name&quot;  \* MERGEFORMAT ">
-      <w:r>
-        <w:t>Biomass Harvest</w:t>
-      </w:r>
-    </w:fldSimple>
+    <w:r>
+      <w:fldChar w:fldCharType="begin"/>
+    </w:r>
+    <w:r>
+      <w:instrText xml:space="preserve"> DOCPROPERTY  "Extension Name"  \* MERGEFORMAT </w:instrText>
+    </w:r>
+    <w:r>
+      <w:fldChar w:fldCharType="separate"/>
+    </w:r>
+    <w:r>
+      <w:t>Biomass Harvest</w:t>
+    </w:r>
+    <w:r>
+      <w:fldChar w:fldCharType="end"/>
+    </w:r>
     <w:r>
       <w:t xml:space="preserve"> v</w:t>
     </w:r>
-    <w:fldSimple w:instr=" DOCPROPERTY  &quot;Extension Version&quot;  \* MERGEFORMAT ">
-      <w:r>
-        <w:t>3.0</w:t>
-      </w:r>
-    </w:fldSimple>
+    <w:r>
+      <w:fldChar w:fldCharType="begin"/>
+    </w:r>
+    <w:r>
+      <w:instrText xml:space="preserve"> DOCPROPERTY  "Extension Version"  \* MERGEFORMAT </w:instrText>
+    </w:r>
+    <w:r>
+      <w:fldChar w:fldCharType="separate"/>
+    </w:r>
+    <w:r>
+      <w:t>3.0</w:t>
+    </w:r>
+    <w:r>
+      <w:fldChar w:fldCharType="end"/>
+    </w:r>
     <w:r>
       <w:tab/>
     </w:r>
@@ -6893,7 +6964,7 @@
 </file>
 
 <file path=customXml/itemProps1.xml><?xml version="1.0" encoding="utf-8"?>
-<ds:datastoreItem xmlns:ds="http://schemas.openxmlformats.org/officeDocument/2006/customXml" ds:itemID="{9564484B-C865-4C4C-BC04-C36303113BC7}">
+<ds:datastoreItem xmlns:ds="http://schemas.openxmlformats.org/officeDocument/2006/customXml" ds:itemID="{A36C2C09-3F68-417F-9508-55472AB98F2F}">
   <ds:schemaRefs>
     <ds:schemaRef ds:uri="http://schemas.openxmlformats.org/officeDocument/2006/bibliography"/>
   </ds:schemaRefs>

</xml_diff>

<commit_message>
Update UG with columns added for issue #9
</commit_message>
<xml_diff>
--- a/deploy/docs/LANDIS-II Biomass Harvest v3.0 User Guide.docx
+++ b/deploy/docs/LANDIS-II Biomass Harvest v3.0 User Guide.docx
@@ -25,21 +25,11 @@
       <w:r>
         <w:t xml:space="preserve"> v</w:t>
       </w:r>
-      <w:r>
-        <w:fldChar w:fldCharType="begin"/>
-      </w:r>
-      <w:r>
-        <w:instrText xml:space="preserve"> DOCPROPERTY  "Extension Version"  \* MERGEFORMAT </w:instrText>
-      </w:r>
-      <w:r>
-        <w:fldChar w:fldCharType="separate"/>
-      </w:r>
-      <w:r>
-        <w:t>3.0</w:t>
-      </w:r>
-      <w:r>
-        <w:fldChar w:fldCharType="end"/>
-      </w:r>
+      <w:fldSimple w:instr=" DOCPROPERTY  &quot;Extension Version&quot;  \* MERGEFORMAT ">
+        <w:r>
+          <w:t>3.0</w:t>
+        </w:r>
+      </w:fldSimple>
     </w:p>
     <w:p>
       <w:pPr>
@@ -160,7 +150,7 @@
         <w:rPr>
           <w:noProof/>
         </w:rPr>
-        <w:t>September 28, 2015</w:t>
+        <w:t>October 16, 2015</w:t>
       </w:r>
       <w:r>
         <w:rPr>
@@ -200,8 +190,6 @@
           <w:docGrid w:linePitch="360"/>
         </w:sectPr>
       </w:pPr>
-      <w:bookmarkStart w:id="2" w:name="_GoBack"/>
-      <w:bookmarkEnd w:id="2"/>
     </w:p>
     <w:p>
       <w:pPr>
@@ -2249,34 +2237,143 @@
       <w:pPr>
         <w:pStyle w:val="Heading1"/>
       </w:pPr>
-      <w:bookmarkStart w:id="3" w:name="_Toc102232953"/>
-      <w:bookmarkStart w:id="4" w:name="_Toc431194925"/>
+      <w:bookmarkStart w:id="2" w:name="_Toc102232953"/>
+      <w:bookmarkStart w:id="3" w:name="_Toc431194925"/>
       <w:r>
         <w:lastRenderedPageBreak/>
         <w:t>Introduction</w:t>
       </w:r>
       <w:bookmarkEnd w:id="0"/>
+      <w:bookmarkEnd w:id="2"/>
       <w:bookmarkEnd w:id="3"/>
+    </w:p>
+    <w:p>
+      <w:pPr>
+        <w:pStyle w:val="textbody"/>
+      </w:pPr>
+      <w:r>
+        <w:t xml:space="preserve">This document </w:t>
+      </w:r>
+      <w:r>
+        <w:t>describes the Biomass Harvest</w:t>
+      </w:r>
+      <w:r>
+        <w:t xml:space="preserve"> </w:t>
+      </w:r>
+      <w:r>
+        <w:t>E</w:t>
+      </w:r>
+      <w:r>
+        <w:t xml:space="preserve">xtension for the LANDIS-II model. Users should read the LANDIS-II Model User’s Guide prior to reading this document. </w:t>
+      </w:r>
+    </w:p>
+    <w:p>
+      <w:pPr>
+        <w:pStyle w:val="textbody"/>
+      </w:pPr>
+      <w:r>
+        <w:t xml:space="preserve">The Biomass Harvest Extension for LANDIS-II is derived from the Base Harvest extension and therefore generally behaves the same as Base Harvest. The largest change is that Biomass Harvest supports partial thinning of cohorts; other changes are listed below. Consult the user guide for Base Harvest for further information. </w:t>
+      </w:r>
+    </w:p>
+    <w:p>
+      <w:pPr>
+        <w:pStyle w:val="textbody"/>
+      </w:pPr>
+      <w:r>
+        <w:rPr>
+          <w:b/>
+        </w:rPr>
+        <w:t>Note:</w:t>
+      </w:r>
+      <w:r>
+        <w:t xml:space="preserve">  The Biomass Harvest Extension is </w:t>
+      </w:r>
+      <w:r>
+        <w:rPr>
+          <w:i/>
+        </w:rPr>
+        <w:t>only compatible</w:t>
+      </w:r>
+      <w:r>
+        <w:t xml:space="preserve"> with succession extensions that use the same cohort type, in this case cohorts with species, age, and aboveground biomass data.  Currently, the Biomass Succession</w:t>
+      </w:r>
+      <w:r>
+        <w:t>, Forest Carbon Succession</w:t>
+      </w:r>
+      <w:r>
+        <w:t xml:space="preserve"> </w:t>
+      </w:r>
+      <w:r>
+        <w:t xml:space="preserve">and </w:t>
+      </w:r>
+      <w:proofErr w:type="spellStart"/>
+      <w:r>
+        <w:t>PnET</w:t>
+      </w:r>
+      <w:proofErr w:type="spellEnd"/>
+      <w:r>
+        <w:t xml:space="preserve">-Succession </w:t>
+      </w:r>
+      <w:r>
+        <w:t>extension</w:t>
+      </w:r>
+      <w:r>
+        <w:t>s</w:t>
+      </w:r>
+      <w:r>
+        <w:t xml:space="preserve"> meet this criterion.  Therefore, Biomass Harvest is </w:t>
+      </w:r>
+      <w:r>
+        <w:rPr>
+          <w:i/>
+        </w:rPr>
+        <w:t>not compatible</w:t>
+      </w:r>
+      <w:r>
+        <w:t xml:space="preserve"> with </w:t>
+      </w:r>
+      <w:r>
+        <w:t>the Age-only Succession, Century S</w:t>
+      </w:r>
+      <w:r>
+        <w:t xml:space="preserve">uccession </w:t>
+      </w:r>
+      <w:r>
+        <w:t xml:space="preserve">or BFOLDS Forest Succession </w:t>
+      </w:r>
+      <w:r>
+        <w:t>extensions.</w:t>
+      </w:r>
+    </w:p>
+    <w:p>
+      <w:pPr>
+        <w:pStyle w:val="Heading2"/>
+      </w:pPr>
+      <w:bookmarkStart w:id="4" w:name="_Toc431194926"/>
+      <w:r>
+        <w:t>Major Releases</w:t>
+      </w:r>
       <w:bookmarkEnd w:id="4"/>
     </w:p>
     <w:p>
       <w:pPr>
+        <w:pStyle w:val="Heading3"/>
+      </w:pPr>
+      <w:bookmarkStart w:id="5" w:name="_Toc431194927"/>
+      <w:r>
+        <w:t>Version 3.0</w:t>
+      </w:r>
+      <w:bookmarkEnd w:id="5"/>
+    </w:p>
+    <w:p>
+      <w:pPr>
         <w:pStyle w:val="textbody"/>
       </w:pPr>
       <w:r>
-        <w:t xml:space="preserve">This document </w:t>
-      </w:r>
-      <w:r>
-        <w:t>describes the Biomass Harvest</w:t>
-      </w:r>
-      <w:r>
-        <w:t xml:space="preserve"> </w:t>
-      </w:r>
-      <w:r>
-        <w:t>E</w:t>
-      </w:r>
-      <w:r>
-        <w:t xml:space="preserve">xtension for the LANDIS-II model. Users should read the LANDIS-II Model User’s Guide prior to reading this document. </w:t>
+        <w:t>September 30</w:t>
+      </w:r>
+      <w:r>
+        <w:t>, 2015</w:t>
       </w:r>
     </w:p>
     <w:p>
@@ -2284,7 +2381,13 @@
         <w:pStyle w:val="textbody"/>
       </w:pPr>
       <w:r>
-        <w:t xml:space="preserve">The Biomass Harvest Extension for LANDIS-II is derived from the Base Harvest extension and therefore generally behaves the same as Base Harvest. The largest change is that Biomass Harvest supports partial thinning of cohorts; other changes are listed below. Consult the user guide for Base Harvest for further information. </w:t>
+        <w:t>Added biomass harvested (</w:t>
+      </w:r>
+      <w:r>
+        <w:t>M</w:t>
+      </w:r>
+      <w:r>
+        <w:t>g) for each species to Event Log</w:t>
       </w:r>
     </w:p>
     <w:p>
@@ -2292,88 +2395,24 @@
         <w:pStyle w:val="textbody"/>
       </w:pPr>
       <w:r>
-        <w:rPr>
-          <w:b/>
-        </w:rPr>
-        <w:t>Note:</w:t>
-      </w:r>
-      <w:r>
-        <w:t xml:space="preserve">  The Biomass Harvest Extension is </w:t>
-      </w:r>
-      <w:r>
-        <w:rPr>
-          <w:i/>
-        </w:rPr>
-        <w:t>only compatible</w:t>
-      </w:r>
-      <w:r>
-        <w:t xml:space="preserve"> with succession extensions that use the same cohort type, in this case cohorts with species, age, and aboveground biomass data.  Currently, the Biomass Succession</w:t>
-      </w:r>
-      <w:r>
-        <w:t>, Forest Carbon Succession</w:t>
-      </w:r>
-      <w:r>
-        <w:t xml:space="preserve"> </w:t>
-      </w:r>
-      <w:r>
-        <w:t xml:space="preserve">and </w:t>
-      </w:r>
-      <w:proofErr w:type="spellStart"/>
-      <w:r>
-        <w:t>PnET</w:t>
-      </w:r>
-      <w:proofErr w:type="spellEnd"/>
-      <w:r>
-        <w:t xml:space="preserve">-Succession </w:t>
-      </w:r>
-      <w:r>
-        <w:t>extension</w:t>
-      </w:r>
-      <w:r>
-        <w:t>s</w:t>
-      </w:r>
-      <w:r>
-        <w:t xml:space="preserve"> meet this criterion.  Therefore, Biomass Harvest is </w:t>
-      </w:r>
-      <w:r>
-        <w:rPr>
-          <w:i/>
-        </w:rPr>
-        <w:t>not compatible</w:t>
-      </w:r>
-      <w:r>
-        <w:t xml:space="preserve"> with </w:t>
-      </w:r>
-      <w:r>
-        <w:t>the Age-only Succession, Century S</w:t>
-      </w:r>
-      <w:r>
-        <w:t xml:space="preserve">uccession </w:t>
-      </w:r>
-      <w:r>
-        <w:t xml:space="preserve">or BFOLDS Forest Succession </w:t>
-      </w:r>
-      <w:r>
-        <w:t>extensions.</w:t>
-      </w:r>
-    </w:p>
-    <w:p>
-      <w:pPr>
-        <w:pStyle w:val="Heading2"/>
-      </w:pPr>
-      <w:bookmarkStart w:id="5" w:name="_Toc431194926"/>
-      <w:r>
-        <w:t>Major Releases</w:t>
-      </w:r>
-      <w:bookmarkEnd w:id="5"/>
+        <w:t>All version 3.0 enhancements recorded in the Base Harvest user guide also apply to Biomass Harvest.</w:t>
+      </w:r>
+    </w:p>
+    <w:p>
+      <w:pPr>
+        <w:pStyle w:val="textbody"/>
+      </w:pPr>
+      <w:r>
+        <w:t>The extension was updated to include restructured versions of the harvest libraries. Biomass Harvest version 3.0 is compatible with Land Use version 1.0.</w:t>
+      </w:r>
     </w:p>
     <w:p>
       <w:pPr>
         <w:pStyle w:val="Heading3"/>
       </w:pPr>
-      <w:bookmarkStart w:id="6" w:name="_Toc431194927"/>
-      <w:r>
-        <w:t>Version 3.0</w:t>
+      <w:bookmarkStart w:id="6" w:name="_Toc431194928"/>
+      <w:r>
+        <w:t>Version 2.2</w:t>
       </w:r>
       <w:bookmarkEnd w:id="6"/>
     </w:p>
@@ -2382,10 +2421,7 @@
         <w:pStyle w:val="textbody"/>
       </w:pPr>
       <w:r>
-        <w:t>September 30</w:t>
-      </w:r>
-      <w:r>
-        <w:t>, 2015</w:t>
+        <w:t>March 30, 2014</w:t>
       </w:r>
     </w:p>
     <w:p>
@@ -2393,66 +2429,18 @@
         <w:pStyle w:val="textbody"/>
       </w:pPr>
       <w:r>
-        <w:t>Added biomass harvested (</w:t>
-      </w:r>
-      <w:r>
-        <w:t>M</w:t>
-      </w:r>
-      <w:r>
-        <w:t>g) for each species to Event Log</w:t>
-      </w:r>
-    </w:p>
-    <w:p>
-      <w:pPr>
-        <w:pStyle w:val="textbody"/>
-      </w:pPr>
-      <w:r>
-        <w:t>All version 3.0 enhancements recorded in the Base Harvest user guide also apply to Biomass Harvest.</w:t>
-      </w:r>
-    </w:p>
-    <w:p>
-      <w:pPr>
-        <w:pStyle w:val="textbody"/>
-      </w:pPr>
-      <w:r>
-        <w:t>The extension was updated to include restructured versions of the harvest libraries. Biomass Harvest version 3.0 is compatible with Land Use version 1.0.</w:t>
+        <w:t>The metadata library was incorporated.  All outputs are now recorded in designated xml files with units, etc.</w:t>
       </w:r>
     </w:p>
     <w:p>
       <w:pPr>
         <w:pStyle w:val="Heading3"/>
       </w:pPr>
-      <w:bookmarkStart w:id="7" w:name="_Toc431194928"/>
-      <w:r>
-        <w:t>Version 2.2</w:t>
+      <w:bookmarkStart w:id="7" w:name="_Toc431194929"/>
+      <w:r>
+        <w:t>Version 2.1</w:t>
       </w:r>
       <w:bookmarkEnd w:id="7"/>
-    </w:p>
-    <w:p>
-      <w:pPr>
-        <w:pStyle w:val="textbody"/>
-      </w:pPr>
-      <w:r>
-        <w:t>March 30, 2014</w:t>
-      </w:r>
-    </w:p>
-    <w:p>
-      <w:pPr>
-        <w:pStyle w:val="textbody"/>
-      </w:pPr>
-      <w:r>
-        <w:t>The metadata library was incorporated.  All outputs are now recorded in designated xml files with units, etc.</w:t>
-      </w:r>
-    </w:p>
-    <w:p>
-      <w:pPr>
-        <w:pStyle w:val="Heading3"/>
-      </w:pPr>
-      <w:bookmarkStart w:id="8" w:name="_Toc431194929"/>
-      <w:r>
-        <w:t>Version 2.1</w:t>
-      </w:r>
-      <w:bookmarkEnd w:id="8"/>
     </w:p>
     <w:p>
       <w:pPr>
@@ -2483,10 +2471,28 @@
       <w:pPr>
         <w:pStyle w:val="Heading3"/>
       </w:pPr>
-      <w:bookmarkStart w:id="9" w:name="_Toc431194930"/>
+      <w:bookmarkStart w:id="8" w:name="_Toc431194930"/>
       <w:r>
         <w:t>Version 2.0</w:t>
       </w:r>
+      <w:bookmarkEnd w:id="8"/>
+    </w:p>
+    <w:p>
+      <w:pPr>
+        <w:pStyle w:val="textbody"/>
+      </w:pPr>
+      <w:r>
+        <w:t>Biomass Harvest version 2.0 is compatible with LANDIS-II version 6.0.</w:t>
+      </w:r>
+    </w:p>
+    <w:p>
+      <w:pPr>
+        <w:pStyle w:val="Heading3"/>
+      </w:pPr>
+      <w:bookmarkStart w:id="9" w:name="_Toc431194931"/>
+      <w:r>
+        <w:t>Version 1.3</w:t>
+      </w:r>
       <w:bookmarkEnd w:id="9"/>
     </w:p>
     <w:p>
@@ -2494,44 +2500,44 @@
         <w:pStyle w:val="textbody"/>
       </w:pPr>
       <w:r>
-        <w:t>Biomass Harvest version 2.0 is compatible with LANDIS-II version 6.0.</w:t>
-      </w:r>
+        <w:t>Version 1.3 incorporated the numerous fixes that were applied to the Base Harvest version 1.3.</w:t>
+      </w:r>
+    </w:p>
+    <w:p>
+      <w:pPr>
+        <w:pStyle w:val="Heading2"/>
+      </w:pPr>
+      <w:bookmarkStart w:id="10" w:name="_Toc431194932"/>
+      <w:r>
+        <w:t>Minor Releases</w:t>
+      </w:r>
+      <w:bookmarkEnd w:id="10"/>
     </w:p>
     <w:p>
       <w:pPr>
         <w:pStyle w:val="Heading3"/>
       </w:pPr>
-      <w:bookmarkStart w:id="10" w:name="_Toc431194931"/>
-      <w:r>
-        <w:t>Version 1.3</w:t>
-      </w:r>
-      <w:bookmarkEnd w:id="10"/>
+      <w:bookmarkStart w:id="11" w:name="_Toc431194933"/>
+      <w:r>
+        <w:t>Version 2.0.4</w:t>
+      </w:r>
+      <w:bookmarkEnd w:id="11"/>
     </w:p>
     <w:p>
       <w:pPr>
         <w:pStyle w:val="textbody"/>
       </w:pPr>
       <w:r>
-        <w:t>Version 1.3 incorporated the numerous fixes that were applied to the Base Harvest version 1.3.</w:t>
-      </w:r>
-    </w:p>
-    <w:p>
-      <w:pPr>
-        <w:pStyle w:val="Heading2"/>
-      </w:pPr>
-      <w:bookmarkStart w:id="11" w:name="_Toc431194932"/>
-      <w:r>
-        <w:t>Minor Releases</w:t>
-      </w:r>
-      <w:bookmarkEnd w:id="11"/>
+        <w:t>Bug fixed regarding ages, age ranges, and partial removal percentages in the species list for cohort removals.  In some cases the first or last species listed was not properly assigned to the prescription.</w:t>
+      </w:r>
     </w:p>
     <w:p>
       <w:pPr>
         <w:pStyle w:val="Heading3"/>
       </w:pPr>
-      <w:bookmarkStart w:id="12" w:name="_Toc431194933"/>
-      <w:r>
-        <w:t>Version 2.0.4</w:t>
+      <w:bookmarkStart w:id="12" w:name="_Toc431194934"/>
+      <w:r>
+        <w:t>Version 2.0.3</w:t>
       </w:r>
       <w:bookmarkEnd w:id="12"/>
     </w:p>
@@ -2539,17 +2545,27 @@
       <w:pPr>
         <w:pStyle w:val="textbody"/>
       </w:pPr>
-      <w:r>
-        <w:t>Bug fixed regarding ages, age ranges, and partial removal percentages in the species list for cohort removals.  In some cases the first or last species listed was not properly assigned to the prescription.</w:t>
-      </w:r>
+      <w:proofErr w:type="gramStart"/>
+      <w:r>
+        <w:t xml:space="preserve">Compatible with Base Harvest 2.1.2, which added capability for selecting a percentage of stands as the harvest target, and add potential for interaction with the Base BDA extension to allow </w:t>
+      </w:r>
+      <w:proofErr w:type="spellStart"/>
+      <w:r>
+        <w:t>presalvage</w:t>
+      </w:r>
+      <w:proofErr w:type="spellEnd"/>
+      <w:r>
+        <w:t xml:space="preserve"> prescriptions.</w:t>
+      </w:r>
+      <w:proofErr w:type="gramEnd"/>
     </w:p>
     <w:p>
       <w:pPr>
         <w:pStyle w:val="Heading3"/>
       </w:pPr>
-      <w:bookmarkStart w:id="13" w:name="_Toc431194934"/>
-      <w:r>
-        <w:t>Version 2.0.3</w:t>
+      <w:bookmarkStart w:id="13" w:name="_Toc431194935"/>
+      <w:r>
+        <w:t>Version 2.0.2</w:t>
       </w:r>
       <w:bookmarkEnd w:id="13"/>
     </w:p>
@@ -2557,47 +2573,19 @@
       <w:pPr>
         <w:pStyle w:val="textbody"/>
       </w:pPr>
-      <w:proofErr w:type="gramStart"/>
-      <w:r>
-        <w:t xml:space="preserve">Compatible with Base Harvest 2.1.2, which added capability for selecting a percentage of stands as the harvest target, and add potential for interaction with the Base BDA extension to allow </w:t>
-      </w:r>
-      <w:proofErr w:type="spellStart"/>
-      <w:r>
-        <w:t>presalvage</w:t>
-      </w:r>
-      <w:proofErr w:type="spellEnd"/>
-      <w:r>
-        <w:t xml:space="preserve"> prescriptions.</w:t>
-      </w:r>
-      <w:proofErr w:type="gramEnd"/>
+      <w:r>
+        <w:t>Bug fixed that caused improper simulation of repeat harvests.</w:t>
+      </w:r>
     </w:p>
     <w:p>
       <w:pPr>
         <w:pStyle w:val="Heading3"/>
       </w:pPr>
-      <w:bookmarkStart w:id="14" w:name="_Toc431194935"/>
-      <w:r>
-        <w:t>Version 2.0.2</w:t>
+      <w:bookmarkStart w:id="14" w:name="_Toc431194936"/>
+      <w:r>
+        <w:t>Version 1.3.1</w:t>
       </w:r>
       <w:bookmarkEnd w:id="14"/>
-    </w:p>
-    <w:p>
-      <w:pPr>
-        <w:pStyle w:val="textbody"/>
-      </w:pPr>
-      <w:r>
-        <w:t>Bug fixed that caused improper simulation of repeat harvests.</w:t>
-      </w:r>
-    </w:p>
-    <w:p>
-      <w:pPr>
-        <w:pStyle w:val="Heading3"/>
-      </w:pPr>
-      <w:bookmarkStart w:id="15" w:name="_Toc431194936"/>
-      <w:r>
-        <w:t>Version 1.3.1</w:t>
-      </w:r>
-      <w:bookmarkEnd w:id="15"/>
     </w:p>
     <w:p>
       <w:pPr>
@@ -2652,15 +2640,15 @@
       <w:pPr>
         <w:pStyle w:val="Heading2"/>
       </w:pPr>
-      <w:bookmarkStart w:id="16" w:name="_Toc113769710"/>
-      <w:bookmarkStart w:id="17" w:name="_Toc113770926"/>
-      <w:bookmarkStart w:id="18" w:name="_Toc431194937"/>
+      <w:bookmarkStart w:id="15" w:name="_Toc113769710"/>
+      <w:bookmarkStart w:id="16" w:name="_Toc113770926"/>
+      <w:bookmarkStart w:id="17" w:name="_Toc431194937"/>
       <w:r>
         <w:t>Acknowledgements</w:t>
       </w:r>
+      <w:bookmarkEnd w:id="15"/>
       <w:bookmarkEnd w:id="16"/>
       <w:bookmarkEnd w:id="17"/>
-      <w:bookmarkEnd w:id="18"/>
     </w:p>
     <w:p>
       <w:pPr>
@@ -2680,46 +2668,46 @@
       <w:pPr>
         <w:pStyle w:val="Heading1"/>
       </w:pPr>
-      <w:bookmarkStart w:id="19" w:name="_Toc102232959"/>
-      <w:bookmarkStart w:id="20" w:name="_Toc133934414"/>
-      <w:bookmarkStart w:id="21" w:name="_Toc431194938"/>
+      <w:bookmarkStart w:id="18" w:name="_Toc102232959"/>
+      <w:bookmarkStart w:id="19" w:name="_Toc133934414"/>
+      <w:bookmarkStart w:id="20" w:name="_Toc431194938"/>
       <w:r>
         <w:lastRenderedPageBreak/>
         <w:t>Input File</w:t>
       </w:r>
+      <w:bookmarkEnd w:id="18"/>
       <w:bookmarkEnd w:id="19"/>
+      <w:r>
+        <w:t>s</w:t>
+      </w:r>
       <w:bookmarkEnd w:id="20"/>
-      <w:r>
-        <w:t>s</w:t>
+    </w:p>
+    <w:p>
+      <w:pPr>
+        <w:pStyle w:val="textbody"/>
+      </w:pPr>
+      <w:r>
+        <w:t xml:space="preserve">The inputs for this extension are identical to those listed in the Base Harvest User Guide with the exceptions listed below. The text file must comply with the general format requirements described in section 3.1 Text Input Files in the LANDIS-II Model User Guide. </w:t>
+      </w:r>
+    </w:p>
+    <w:p>
+      <w:pPr>
+        <w:pStyle w:val="Heading2"/>
+      </w:pPr>
+      <w:bookmarkStart w:id="21" w:name="_Toc112235332"/>
+      <w:bookmarkStart w:id="22" w:name="_Toc133386213"/>
+      <w:bookmarkStart w:id="23" w:name="_Toc133907148"/>
+      <w:bookmarkStart w:id="24" w:name="_Toc133934416"/>
+      <w:bookmarkStart w:id="25" w:name="_Toc431194939"/>
+      <w:proofErr w:type="spellStart"/>
+      <w:r>
+        <w:t>LandisData</w:t>
       </w:r>
       <w:bookmarkEnd w:id="21"/>
-    </w:p>
-    <w:p>
-      <w:pPr>
-        <w:pStyle w:val="textbody"/>
-      </w:pPr>
-      <w:r>
-        <w:t xml:space="preserve">The inputs for this extension are identical to those listed in the Base Harvest User Guide with the exceptions listed below. The text file must comply with the general format requirements described in section 3.1 Text Input Files in the LANDIS-II Model User Guide. </w:t>
-      </w:r>
-    </w:p>
-    <w:p>
-      <w:pPr>
-        <w:pStyle w:val="Heading2"/>
-      </w:pPr>
-      <w:bookmarkStart w:id="22" w:name="_Toc112235332"/>
-      <w:bookmarkStart w:id="23" w:name="_Toc133386213"/>
-      <w:bookmarkStart w:id="24" w:name="_Toc133907148"/>
-      <w:bookmarkStart w:id="25" w:name="_Toc133934416"/>
-      <w:bookmarkStart w:id="26" w:name="_Toc431194939"/>
-      <w:proofErr w:type="spellStart"/>
-      <w:r>
-        <w:t>LandisData</w:t>
-      </w:r>
       <w:bookmarkEnd w:id="22"/>
       <w:bookmarkEnd w:id="23"/>
       <w:bookmarkEnd w:id="24"/>
       <w:bookmarkEnd w:id="25"/>
-      <w:bookmarkEnd w:id="26"/>
       <w:proofErr w:type="spellEnd"/>
     </w:p>
     <w:p>
@@ -2758,14 +2746,14 @@
       <w:pPr>
         <w:pStyle w:val="Heading2"/>
       </w:pPr>
-      <w:bookmarkStart w:id="27" w:name="_Toc284865474"/>
-      <w:bookmarkStart w:id="28" w:name="_Toc431194940"/>
+      <w:bookmarkStart w:id="26" w:name="_Toc284865474"/>
+      <w:bookmarkStart w:id="27" w:name="_Toc431194940"/>
       <w:proofErr w:type="spellStart"/>
       <w:r>
         <w:t>PreventEstablishment</w:t>
       </w:r>
+      <w:bookmarkEnd w:id="26"/>
       <w:bookmarkEnd w:id="27"/>
-      <w:bookmarkEnd w:id="28"/>
       <w:proofErr w:type="spellEnd"/>
     </w:p>
     <w:p>
@@ -2981,11 +2969,11 @@
       <w:pPr>
         <w:pStyle w:val="Heading2"/>
       </w:pPr>
-      <w:bookmarkStart w:id="29" w:name="_Toc431194941"/>
+      <w:bookmarkStart w:id="28" w:name="_Toc431194941"/>
       <w:r>
         <w:t>Species List for Cohort Removal</w:t>
       </w:r>
-      <w:bookmarkEnd w:id="29"/>
+      <w:bookmarkEnd w:id="28"/>
     </w:p>
     <w:p>
       <w:pPr>
@@ -3130,16 +3118,16 @@
       <w:pPr>
         <w:pStyle w:val="Heading2"/>
       </w:pPr>
-      <w:bookmarkStart w:id="30" w:name="_Ref138851555"/>
-      <w:bookmarkStart w:id="31" w:name="_Toc431194942"/>
+      <w:bookmarkStart w:id="29" w:name="_Ref138851555"/>
+      <w:bookmarkStart w:id="30" w:name="_Toc431194942"/>
       <w:r>
         <w:t xml:space="preserve">Biomass </w:t>
       </w:r>
       <w:r>
         <w:t>Maps</w:t>
       </w:r>
+      <w:bookmarkEnd w:id="29"/>
       <w:bookmarkEnd w:id="30"/>
-      <w:bookmarkEnd w:id="31"/>
     </w:p>
     <w:p>
       <w:pPr>
@@ -3284,7 +3272,7 @@
       <w:pPr>
         <w:pStyle w:val="Heading1"/>
       </w:pPr>
-      <w:bookmarkStart w:id="32" w:name="_Toc431194943"/>
+      <w:bookmarkStart w:id="31" w:name="_Toc431194943"/>
       <w:r>
         <w:lastRenderedPageBreak/>
         <w:t>Output</w:t>
@@ -3292,7 +3280,7 @@
       <w:r>
         <w:t xml:space="preserve"> Files</w:t>
       </w:r>
-      <w:bookmarkEnd w:id="32"/>
+      <w:bookmarkEnd w:id="31"/>
     </w:p>
     <w:p>
       <w:pPr>
@@ -3313,64 +3301,64 @@
       <w:pPr>
         <w:pStyle w:val="Heading2"/>
       </w:pPr>
-      <w:bookmarkStart w:id="33" w:name="_Toc431194944"/>
+      <w:bookmarkStart w:id="32" w:name="_Toc431194944"/>
       <w:r>
         <w:t xml:space="preserve">Biomass </w:t>
       </w:r>
       <w:r>
         <w:t>Maps</w:t>
       </w:r>
+      <w:bookmarkEnd w:id="32"/>
+    </w:p>
+    <w:p>
+      <w:pPr>
+        <w:pStyle w:val="textbody"/>
+      </w:pPr>
+      <w:r>
+        <w:t>The biomass maps indicate the amount of biomass removed from each site</w:t>
+      </w:r>
+      <w:r>
+        <w:t xml:space="preserve"> </w:t>
+      </w:r>
+      <w:r>
+        <w:t xml:space="preserve">in </w:t>
+      </w:r>
+      <w:r>
+        <w:t>g</w:t>
+      </w:r>
+      <w:r>
+        <w:t>/m</w:t>
+      </w:r>
+      <w:r>
+        <w:rPr>
+          <w:vertAlign w:val="superscript"/>
+        </w:rPr>
+        <w:t>2</w:t>
+      </w:r>
+      <w:r>
+        <w:t>. A map is produced for each harvest</w:t>
+      </w:r>
+      <w:r>
+        <w:t xml:space="preserve"> </w:t>
+      </w:r>
+      <w:proofErr w:type="spellStart"/>
+      <w:r>
+        <w:t>timestep</w:t>
+      </w:r>
+      <w:proofErr w:type="spellEnd"/>
+      <w:r>
+        <w:t>.</w:t>
+      </w:r>
+    </w:p>
+    <w:p>
+      <w:pPr>
+        <w:pStyle w:val="Heading2"/>
+      </w:pPr>
+      <w:bookmarkStart w:id="33" w:name="_Toc431194945"/>
+      <w:r>
+        <w:t>Event Log</w:t>
+      </w:r>
       <w:bookmarkEnd w:id="33"/>
-    </w:p>
-    <w:p>
-      <w:pPr>
-        <w:pStyle w:val="textbody"/>
-      </w:pPr>
-      <w:r>
-        <w:t>The biomass maps indicate the amount of biomass removed from each site</w:t>
-      </w:r>
-      <w:r>
-        <w:t xml:space="preserve"> </w:t>
-      </w:r>
-      <w:r>
-        <w:t xml:space="preserve">in </w:t>
-      </w:r>
-      <w:r>
-        <w:t>g</w:t>
-      </w:r>
-      <w:r>
-        <w:t>/m</w:t>
-      </w:r>
-      <w:r>
-        <w:rPr>
-          <w:vertAlign w:val="superscript"/>
-        </w:rPr>
-        <w:t>2</w:t>
-      </w:r>
-      <w:r>
-        <w:t>. A map is produced for each harvest</w:t>
-      </w:r>
-      <w:r>
-        <w:t xml:space="preserve"> </w:t>
-      </w:r>
-      <w:proofErr w:type="spellStart"/>
-      <w:r>
-        <w:t>timestep</w:t>
-      </w:r>
-      <w:proofErr w:type="spellEnd"/>
-      <w:r>
-        <w:t>.</w:t>
-      </w:r>
-    </w:p>
-    <w:p>
-      <w:pPr>
-        <w:pStyle w:val="Heading2"/>
-      </w:pPr>
-      <w:bookmarkStart w:id="34" w:name="_Toc431194945"/>
-      <w:r>
-        <w:t>Event Log</w:t>
-      </w:r>
-      <w:bookmarkEnd w:id="34"/>
     </w:p>
     <w:p>
       <w:pPr>
@@ -3453,11 +3441,11 @@
       <w:pPr>
         <w:pStyle w:val="Heading2"/>
       </w:pPr>
-      <w:bookmarkStart w:id="35" w:name="_Toc431194946"/>
+      <w:bookmarkStart w:id="34" w:name="_Toc431194946"/>
       <w:r>
         <w:t>Summary Log</w:t>
       </w:r>
-      <w:bookmarkEnd w:id="35"/>
+      <w:bookmarkEnd w:id="34"/>
     </w:p>
     <w:p>
       <w:pPr>
@@ -3474,52 +3462,72 @@
         <w:t xml:space="preserve">year, management area, prescription used, total number of sites where cohorts were damaged, </w:t>
       </w:r>
       <w:r>
-        <w:t>total number of</w:t>
-      </w:r>
-      <w:r>
-        <w:t xml:space="preserve"> cohorts </w:t>
-      </w:r>
-      <w:r>
-        <w:t xml:space="preserve">partially </w:t>
-      </w:r>
-      <w:r>
-        <w:t>removed</w:t>
-      </w:r>
-      <w:r>
-        <w:t xml:space="preserve"> (damaged)</w:t>
-      </w:r>
-      <w:r>
-        <w:t>, total number of cohorts removed</w:t>
-      </w:r>
-      <w:r>
-        <w:t xml:space="preserve"> (killed)</w:t>
-      </w:r>
-      <w:r>
-        <w:t>,</w:t>
-      </w:r>
-      <w:r>
-        <w:t xml:space="preserve"> </w:t>
-      </w:r>
-      <w:r>
         <w:rPr>
           <w:sz w:val="23"/>
           <w:szCs w:val="23"/>
         </w:rPr>
-        <w:t xml:space="preserve">and total number of cohorts </w:t>
+        <w:t xml:space="preserve">total Mg biomass removed, </w:t>
+      </w:r>
+      <w:r>
+        <w:t>total number of</w:t>
+      </w:r>
+      <w:r>
+        <w:t xml:space="preserve"> cohorts </w:t>
+      </w:r>
+      <w:r>
+        <w:t xml:space="preserve">partially </w:t>
+      </w:r>
+      <w:r>
+        <w:t>removed</w:t>
+      </w:r>
+      <w:r>
+        <w:t xml:space="preserve"> (damaged)</w:t>
+      </w:r>
+      <w:r>
+        <w:t>, total number of cohorts removed</w:t>
+      </w:r>
+      <w:r>
+        <w:t xml:space="preserve"> (killed)</w:t>
+      </w:r>
+      <w:r>
+        <w:t xml:space="preserve">, </w:t>
       </w:r>
       <w:r>
         <w:rPr>
           <w:sz w:val="23"/>
           <w:szCs w:val="23"/>
         </w:rPr>
-        <w:t>affected (damaged or killed)</w:t>
+        <w:t xml:space="preserve">total number of cohorts </w:t>
       </w:r>
       <w:r>
         <w:rPr>
           <w:sz w:val="23"/>
           <w:szCs w:val="23"/>
         </w:rPr>
-        <w:t xml:space="preserve"> for each species.</w:t>
+        <w:t>affected (damaged or killed)</w:t>
+      </w:r>
+      <w:r>
+        <w:rPr>
+          <w:sz w:val="23"/>
+          <w:szCs w:val="23"/>
+        </w:rPr>
+        <w:t xml:space="preserve"> for each species</w:t>
+      </w:r>
+      <w:r>
+        <w:rPr>
+          <w:sz w:val="23"/>
+          <w:szCs w:val="23"/>
+        </w:rPr>
+        <w:t>, and total Mg biomass removed for each species</w:t>
+      </w:r>
+      <w:bookmarkStart w:id="35" w:name="_GoBack"/>
+      <w:bookmarkEnd w:id="35"/>
+      <w:r>
+        <w:rPr>
+          <w:sz w:val="23"/>
+          <w:szCs w:val="23"/>
+        </w:rPr>
+        <w:t>.</w:t>
       </w:r>
     </w:p>
     <w:p>
@@ -3671,39 +3679,19 @@
         <w:tab w:val="right" w:pos="9000"/>
       </w:tabs>
     </w:pPr>
-    <w:r>
-      <w:fldChar w:fldCharType="begin"/>
-    </w:r>
-    <w:r>
-      <w:instrText xml:space="preserve"> DOCPROPERTY  "Extension Name"  \* MERGEFORMAT </w:instrText>
-    </w:r>
-    <w:r>
-      <w:fldChar w:fldCharType="separate"/>
-    </w:r>
-    <w:r>
-      <w:t>Biomass Harvest</w:t>
-    </w:r>
-    <w:r>
-      <w:fldChar w:fldCharType="end"/>
-    </w:r>
+    <w:fldSimple w:instr=" DOCPROPERTY  &quot;Extension Name&quot;  \* MERGEFORMAT ">
+      <w:r>
+        <w:t>Biomass Harvest</w:t>
+      </w:r>
+    </w:fldSimple>
     <w:r>
       <w:t xml:space="preserve"> v</w:t>
     </w:r>
-    <w:r>
-      <w:fldChar w:fldCharType="begin"/>
-    </w:r>
-    <w:r>
-      <w:instrText xml:space="preserve"> DOCPROPERTY  "Extension Version"  \* MERGEFORMAT </w:instrText>
-    </w:r>
-    <w:r>
-      <w:fldChar w:fldCharType="separate"/>
-    </w:r>
-    <w:r>
-      <w:t>3.0</w:t>
-    </w:r>
-    <w:r>
-      <w:fldChar w:fldCharType="end"/>
-    </w:r>
+    <w:fldSimple w:instr=" DOCPROPERTY  &quot;Extension Version&quot;  \* MERGEFORMAT ">
+      <w:r>
+        <w:t>3.0</w:t>
+      </w:r>
+    </w:fldSimple>
     <w:r>
       <w:tab/>
     </w:r>
@@ -6964,7 +6952,7 @@
 </file>
 
 <file path=customXml/itemProps1.xml><?xml version="1.0" encoding="utf-8"?>
-<ds:datastoreItem xmlns:ds="http://schemas.openxmlformats.org/officeDocument/2006/customXml" ds:itemID="{A36C2C09-3F68-417F-9508-55472AB98F2F}">
+<ds:datastoreItem xmlns:ds="http://schemas.openxmlformats.org/officeDocument/2006/customXml" ds:itemID="{DBE02E36-B8B8-422A-AAC4-17BBCB2ACAB8}">
   <ds:schemaRefs>
     <ds:schemaRef ds:uri="http://schemas.openxmlformats.org/officeDocument/2006/bibliography"/>
   </ds:schemaRefs>

</xml_diff>